<commit_message>
Fix la modélisation et implémente un code partagé pour le model
</commit_message>
<xml_diff>
--- a/Modelisation.docx
+++ b/Modelisation.docx
@@ -1,6 +1,6 @@
 
 <file path=word/document.xml><?xml version="1.0" encoding="utf-8"?>
-<w:document xmlns:ve="http://schemas.openxmlformats.org/markup-compatibility/2006" xmlns:o="urn:schemas-microsoft-com:office:office" xmlns:r="http://schemas.openxmlformats.org/officeDocument/2006/relationships" xmlns:m="http://schemas.openxmlformats.org/officeDocument/2006/math" xmlns:v="urn:schemas-microsoft-com:vml" xmlns:wp="http://schemas.openxmlformats.org/drawingml/2006/wordprocessingDrawing" xmlns:w10="urn:schemas-microsoft-com:office:word" xmlns:w="http://schemas.openxmlformats.org/wordprocessingml/2006/main" xmlns:wne="http://schemas.microsoft.com/office/word/2006/wordml">
+<w:document xmlns:wpc="http://schemas.microsoft.com/office/word/2010/wordprocessingCanvas" xmlns:mc="http://schemas.openxmlformats.org/markup-compatibility/2006" xmlns:o="urn:schemas-microsoft-com:office:office" xmlns:r="http://schemas.openxmlformats.org/officeDocument/2006/relationships" xmlns:m="http://schemas.openxmlformats.org/officeDocument/2006/math" xmlns:v="urn:schemas-microsoft-com:vml" xmlns:wp14="http://schemas.microsoft.com/office/word/2010/wordprocessingDrawing" xmlns:wp="http://schemas.openxmlformats.org/drawingml/2006/wordprocessingDrawing" xmlns:w10="urn:schemas-microsoft-com:office:word" xmlns:w="http://schemas.openxmlformats.org/wordprocessingml/2006/main" xmlns:w14="http://schemas.microsoft.com/office/word/2010/wordml" xmlns:w15="http://schemas.microsoft.com/office/word/2012/wordml" xmlns:wpg="http://schemas.microsoft.com/office/word/2010/wordprocessingGroup" xmlns:wpi="http://schemas.microsoft.com/office/word/2010/wordprocessingInk" xmlns:wne="http://schemas.microsoft.com/office/word/2006/wordml" xmlns:wps="http://schemas.microsoft.com/office/word/2010/wordprocessingShape" mc:Ignorable="w14 w15 wp14">
   <w:body>
     <w:sdt>
       <w:sdtPr>
@@ -25,7 +25,7 @@
           <w:tblPr>
             <w:tblW w:w="5000" w:type="pct"/>
             <w:jc w:val="center"/>
-            <w:tblLook w:val="04A0"/>
+            <w:tblLook w:val="04A0" w:firstRow="1" w:lastRow="0" w:firstColumn="1" w:lastColumn="0" w:noHBand="0" w:noVBand="1"/>
           </w:tblPr>
           <w:tblGrid>
             <w:gridCol w:w="9288"/>
@@ -70,6 +70,7 @@
                 <w:dataBinding w:prefixMappings="xmlns:ns0='http://schemas.openxmlformats.org/package/2006/metadata/core-properties' xmlns:ns1='http://purl.org/dc/elements/1.1/'" w:xpath="/ns0:coreProperties[1]/ns1:title[1]" w:storeItemID="{6C3C8BC8-F283-45AE-878A-BAB7291924A1}"/>
                 <w:text/>
               </w:sdtPr>
+              <w:sdtEndPr/>
               <w:sdtContent>
                 <w:tc>
                   <w:tcPr>
@@ -122,6 +123,7 @@
                 <w:dataBinding w:prefixMappings="xmlns:ns0='http://schemas.openxmlformats.org/package/2006/metadata/core-properties' xmlns:ns1='http://purl.org/dc/elements/1.1/'" w:xpath="/ns0:coreProperties[1]/ns1:subject[1]" w:storeItemID="{6C3C8BC8-F283-45AE-878A-BAB7291924A1}"/>
                 <w:text/>
               </w:sdtPr>
+              <w:sdtEndPr/>
               <w:sdtContent>
                 <w:tc>
                   <w:tcPr>
@@ -201,6 +203,7 @@
                 <w:dataBinding w:prefixMappings="xmlns:ns0='http://schemas.openxmlformats.org/package/2006/metadata/core-properties' xmlns:ns1='http://purl.org/dc/elements/1.1/'" w:xpath="/ns0:coreProperties[1]/ns1:creator[1]" w:storeItemID="{6C3C8BC8-F283-45AE-878A-BAB7291924A1}"/>
                 <w:text/>
               </w:sdtPr>
+              <w:sdtEndPr/>
               <w:sdtContent>
                 <w:tc>
                   <w:tcPr>
@@ -221,17 +224,8 @@
                         <w:b/>
                         <w:bCs/>
                       </w:rPr>
-                      <w:t xml:space="preserve">Thomas </w:t>
+                      <w:t>Thomas Auguey</w:t>
                     </w:r>
-                    <w:proofErr w:type="spellStart"/>
-                    <w:r>
-                      <w:rPr>
-                        <w:b/>
-                        <w:bCs/>
-                      </w:rPr>
-                      <w:t>Auguey</w:t>
-                    </w:r>
-                    <w:proofErr w:type="spellEnd"/>
                   </w:p>
                 </w:tc>
               </w:sdtContent>
@@ -261,6 +255,7 @@
                   <w:calendar w:val="gregorian"/>
                 </w:date>
               </w:sdtPr>
+              <w:sdtEndPr/>
               <w:sdtContent>
                 <w:tc>
                   <w:tcPr>
@@ -295,7 +290,7 @@
           <w:tblPr>
             <w:tblpPr w:leftFromText="187" w:rightFromText="187" w:horzAnchor="margin" w:tblpXSpec="center" w:tblpYSpec="bottom"/>
             <w:tblW w:w="5000" w:type="pct"/>
-            <w:tblLook w:val="04A0"/>
+            <w:tblLook w:val="04A0" w:firstRow="1" w:lastRow="0" w:firstColumn="1" w:lastColumn="0" w:noHBand="0" w:noVBand="1"/>
           </w:tblPr>
           <w:tblGrid>
             <w:gridCol w:w="9288"/>
@@ -308,6 +303,7 @@
                 <w:dataBinding w:prefixMappings="xmlns:ns0='http://schemas.microsoft.com/office/2006/coverPageProps'" w:xpath="/ns0:CoverPageProperties[1]/ns0:Abstract[1]" w:storeItemID="{55AF091B-3C7A-41E3-B477-F2FDAA23CFDA}"/>
                 <w:text/>
               </w:sdtPr>
+              <w:sdtEndPr/>
               <w:sdtContent>
                 <w:tc>
                   <w:tcPr>
@@ -1377,31 +1373,15 @@
         <w:t>est un support utilisateur aux</w:t>
       </w:r>
       <w:r>
-        <w:t xml:space="preserve"> </w:t>
+        <w:t xml:space="preserve"> Templates de langages </w:t>
       </w:r>
       <w:proofErr w:type="spellStart"/>
       <w:r>
-        <w:t>Templates</w:t>
+        <w:t>PowerDesigner</w:t>
       </w:r>
       <w:proofErr w:type="spellEnd"/>
       <w:r>
-        <w:t xml:space="preserve"> de langages </w:t>
-      </w:r>
-      <w:proofErr w:type="spellStart"/>
-      <w:r>
-        <w:t>PowerDesigner</w:t>
-      </w:r>
-      <w:proofErr w:type="spellEnd"/>
-      <w:r>
-        <w:t xml:space="preserve">. Ces </w:t>
-      </w:r>
-      <w:proofErr w:type="spellStart"/>
-      <w:r>
-        <w:t>templates</w:t>
-      </w:r>
-      <w:proofErr w:type="spellEnd"/>
-      <w:r>
-        <w:t xml:space="preserve"> permettent de </w:t>
+        <w:t xml:space="preserve">. Ces templates permettent de </w:t>
       </w:r>
       <w:r>
         <w:t xml:space="preserve">générer </w:t>
@@ -1457,7 +1437,7 @@
       <w:tblPr>
         <w:tblStyle w:val="Ombrageclair1"/>
         <w:tblW w:w="0" w:type="auto"/>
-        <w:tblLook w:val="04A0"/>
+        <w:tblLook w:val="04A0" w:firstRow="1" w:lastRow="0" w:firstColumn="1" w:lastColumn="0" w:noHBand="0" w:noVBand="1"/>
       </w:tblPr>
       <w:tblGrid>
         <w:gridCol w:w="1812"/>
@@ -1468,11 +1448,11 @@
       </w:tblGrid>
       <w:tr>
         <w:trPr>
-          <w:cnfStyle w:val="100000000000"/>
+          <w:cnfStyle w:val="100000000000" w:firstRow="1" w:lastRow="0" w:firstColumn="0" w:lastColumn="0" w:oddVBand="0" w:evenVBand="0" w:oddHBand="0" w:evenHBand="0" w:firstRowFirstColumn="0" w:firstRowLastColumn="0" w:lastRowFirstColumn="0" w:lastRowLastColumn="0"/>
         </w:trPr>
         <w:tc>
           <w:tcPr>
-            <w:cnfStyle w:val="001000000000"/>
+            <w:cnfStyle w:val="001000000000" w:firstRow="0" w:lastRow="0" w:firstColumn="1" w:lastColumn="0" w:oddVBand="0" w:evenVBand="0" w:oddHBand="0" w:evenHBand="0" w:firstRowFirstColumn="0" w:firstRowLastColumn="0" w:lastRowFirstColumn="0" w:lastRowLastColumn="0"/>
             <w:tcW w:w="1812" w:type="dxa"/>
           </w:tcPr>
           <w:p>
@@ -1487,7 +1467,7 @@
           </w:tcPr>
           <w:p>
             <w:pPr>
-              <w:cnfStyle w:val="100000000000"/>
+              <w:cnfStyle w:val="100000000000" w:firstRow="1" w:lastRow="0" w:firstColumn="0" w:lastColumn="0" w:oddVBand="0" w:evenVBand="0" w:oddHBand="0" w:evenHBand="0" w:firstRowFirstColumn="0" w:firstRowLastColumn="0" w:lastRowFirstColumn="0" w:lastRowLastColumn="0"/>
             </w:pPr>
             <w:r>
               <w:t>Version</w:t>
@@ -1500,7 +1480,7 @@
           </w:tcPr>
           <w:p>
             <w:pPr>
-              <w:cnfStyle w:val="100000000000"/>
+              <w:cnfStyle w:val="100000000000" w:firstRow="1" w:lastRow="0" w:firstColumn="0" w:lastColumn="0" w:oddVBand="0" w:evenVBand="0" w:oddHBand="0" w:evenHBand="0" w:firstRowFirstColumn="0" w:firstRowLastColumn="0" w:lastRowFirstColumn="0" w:lastRowLastColumn="0"/>
             </w:pPr>
             <w:r>
               <w:t>Framework</w:t>
@@ -1513,7 +1493,7 @@
           </w:tcPr>
           <w:p>
             <w:pPr>
-              <w:cnfStyle w:val="100000000000"/>
+              <w:cnfStyle w:val="100000000000" w:firstRow="1" w:lastRow="0" w:firstColumn="0" w:lastColumn="0" w:oddVBand="0" w:evenVBand="0" w:oddHBand="0" w:evenHBand="0" w:firstRowFirstColumn="0" w:firstRowLastColumn="0" w:lastRowFirstColumn="0" w:lastRowLastColumn="0"/>
             </w:pPr>
             <w:r>
               <w:t>Fichier</w:t>
@@ -1526,7 +1506,7 @@
           </w:tcPr>
           <w:p>
             <w:pPr>
-              <w:cnfStyle w:val="100000000000"/>
+              <w:cnfStyle w:val="100000000000" w:firstRow="1" w:lastRow="0" w:firstColumn="0" w:lastColumn="0" w:oddVBand="0" w:evenVBand="0" w:oddHBand="0" w:evenHBand="0" w:firstRowFirstColumn="0" w:firstRowLastColumn="0" w:lastRowFirstColumn="0" w:lastRowLastColumn="0"/>
             </w:pPr>
             <w:r>
               <w:t>Modèles cible</w:t>
@@ -1536,11 +1516,11 @@
       </w:tr>
       <w:tr>
         <w:trPr>
-          <w:cnfStyle w:val="000000100000"/>
+          <w:cnfStyle w:val="000000100000" w:firstRow="0" w:lastRow="0" w:firstColumn="0" w:lastColumn="0" w:oddVBand="0" w:evenVBand="0" w:oddHBand="1" w:evenHBand="0" w:firstRowFirstColumn="0" w:firstRowLastColumn="0" w:lastRowFirstColumn="0" w:lastRowLastColumn="0"/>
         </w:trPr>
         <w:tc>
           <w:tcPr>
-            <w:cnfStyle w:val="001000000000"/>
+            <w:cnfStyle w:val="001000000000" w:firstRow="0" w:lastRow="0" w:firstColumn="1" w:lastColumn="0" w:oddVBand="0" w:evenVBand="0" w:oddHBand="0" w:evenHBand="0" w:firstRowFirstColumn="0" w:firstRowLastColumn="0" w:lastRowFirstColumn="0" w:lastRowLastColumn="0"/>
             <w:tcW w:w="1812" w:type="dxa"/>
           </w:tcPr>
           <w:p>
@@ -1563,7 +1543,7 @@
           </w:tcPr>
           <w:p>
             <w:pPr>
-              <w:cnfStyle w:val="000000100000"/>
+              <w:cnfStyle w:val="000000100000" w:firstRow="0" w:lastRow="0" w:firstColumn="0" w:lastColumn="0" w:oddVBand="0" w:evenVBand="0" w:oddHBand="1" w:evenHBand="0" w:firstRowFirstColumn="0" w:firstRowLastColumn="0" w:lastRowFirstColumn="0" w:lastRowLastColumn="0"/>
             </w:pPr>
             <w:proofErr w:type="gramStart"/>
             <w:r>
@@ -1578,7 +1558,7 @@
           </w:tcPr>
           <w:p>
             <w:pPr>
-              <w:cnfStyle w:val="000000100000"/>
+              <w:cnfStyle w:val="000000100000" w:firstRow="0" w:lastRow="0" w:firstColumn="0" w:lastColumn="0" w:oddVBand="0" w:evenVBand="0" w:oddHBand="1" w:evenHBand="0" w:firstRowFirstColumn="0" w:firstRowLastColumn="0" w:lastRowFirstColumn="0" w:lastRowLastColumn="0"/>
             </w:pPr>
             <w:r>
               <w:t>-</w:t>
@@ -1591,7 +1571,7 @@
           </w:tcPr>
           <w:p>
             <w:pPr>
-              <w:cnfStyle w:val="000000100000"/>
+              <w:cnfStyle w:val="000000100000" w:firstRow="0" w:lastRow="0" w:firstColumn="0" w:lastColumn="0" w:oddVBand="0" w:evenVBand="0" w:oddHBand="1" w:evenHBand="0" w:firstRowFirstColumn="0" w:firstRowLastColumn="0" w:lastRowFirstColumn="0" w:lastRowLastColumn="0"/>
             </w:pPr>
           </w:p>
         </w:tc>
@@ -1601,7 +1581,7 @@
           </w:tcPr>
           <w:p>
             <w:pPr>
-              <w:cnfStyle w:val="000000100000"/>
+              <w:cnfStyle w:val="000000100000" w:firstRow="0" w:lastRow="0" w:firstColumn="0" w:lastColumn="0" w:oddVBand="0" w:evenVBand="0" w:oddHBand="1" w:evenHBand="0" w:firstRowFirstColumn="0" w:firstRowLastColumn="0" w:lastRowFirstColumn="0" w:lastRowLastColumn="0"/>
             </w:pPr>
             <w:r>
               <w:t>OOM et PDM</w:t>
@@ -1612,7 +1592,7 @@
       <w:tr>
         <w:tc>
           <w:tcPr>
-            <w:cnfStyle w:val="001000000000"/>
+            <w:cnfStyle w:val="001000000000" w:firstRow="0" w:lastRow="0" w:firstColumn="1" w:lastColumn="0" w:oddVBand="0" w:evenVBand="0" w:oddHBand="0" w:evenHBand="0" w:firstRowFirstColumn="0" w:firstRowLastColumn="0" w:lastRowFirstColumn="0" w:lastRowLastColumn="0"/>
             <w:tcW w:w="1812" w:type="dxa"/>
           </w:tcPr>
           <w:p>
@@ -1635,7 +1615,7 @@
           </w:tcPr>
           <w:p>
             <w:pPr>
-              <w:cnfStyle w:val="000000000000"/>
+              <w:cnfStyle w:val="000000000000" w:firstRow="0" w:lastRow="0" w:firstColumn="0" w:lastColumn="0" w:oddVBand="0" w:evenVBand="0" w:oddHBand="0" w:evenHBand="0" w:firstRowFirstColumn="0" w:firstRowLastColumn="0" w:lastRowFirstColumn="0" w:lastRowLastColumn="0"/>
             </w:pPr>
             <w:r>
               <w:t>-</w:t>
@@ -1648,7 +1628,7 @@
           </w:tcPr>
           <w:p>
             <w:pPr>
-              <w:cnfStyle w:val="000000000000"/>
+              <w:cnfStyle w:val="000000000000" w:firstRow="0" w:lastRow="0" w:firstColumn="0" w:lastColumn="0" w:oddVBand="0" w:evenVBand="0" w:oddHBand="0" w:evenHBand="0" w:firstRowFirstColumn="0" w:firstRowLastColumn="0" w:lastRowFirstColumn="0" w:lastRowLastColumn="0"/>
             </w:pPr>
             <w:r>
               <w:t>-</w:t>
@@ -1661,7 +1641,7 @@
           </w:tcPr>
           <w:p>
             <w:pPr>
-              <w:cnfStyle w:val="000000000000"/>
+              <w:cnfStyle w:val="000000000000" w:firstRow="0" w:lastRow="0" w:firstColumn="0" w:lastColumn="0" w:oddVBand="0" w:evenVBand="0" w:oddHBand="0" w:evenHBand="0" w:firstRowFirstColumn="0" w:firstRowLastColumn="0" w:lastRowFirstColumn="0" w:lastRowLastColumn="0"/>
             </w:pPr>
             <w:r>
               <w:t>Tpl_CSharpApp.xol</w:t>
@@ -1674,7 +1654,7 @@
           </w:tcPr>
           <w:p>
             <w:pPr>
-              <w:cnfStyle w:val="000000000000"/>
+              <w:cnfStyle w:val="000000000000" w:firstRow="0" w:lastRow="0" w:firstColumn="0" w:lastColumn="0" w:oddVBand="0" w:evenVBand="0" w:oddHBand="0" w:evenHBand="0" w:firstRowFirstColumn="0" w:firstRowLastColumn="0" w:lastRowFirstColumn="0" w:lastRowLastColumn="0"/>
             </w:pPr>
             <w:r>
               <w:t>OOM</w:t>
@@ -1684,11 +1664,11 @@
       </w:tr>
       <w:tr>
         <w:trPr>
-          <w:cnfStyle w:val="000000100000"/>
+          <w:cnfStyle w:val="000000100000" w:firstRow="0" w:lastRow="0" w:firstColumn="0" w:lastColumn="0" w:oddVBand="0" w:evenVBand="0" w:oddHBand="1" w:evenHBand="0" w:firstRowFirstColumn="0" w:firstRowLastColumn="0" w:lastRowFirstColumn="0" w:lastRowLastColumn="0"/>
         </w:trPr>
         <w:tc>
           <w:tcPr>
-            <w:cnfStyle w:val="001000000000"/>
+            <w:cnfStyle w:val="001000000000" w:firstRow="0" w:lastRow="0" w:firstColumn="1" w:lastColumn="0" w:oddVBand="0" w:evenVBand="0" w:oddHBand="0" w:evenHBand="0" w:firstRowFirstColumn="0" w:firstRowLastColumn="0" w:lastRowFirstColumn="0" w:lastRowLastColumn="0"/>
             <w:tcW w:w="1812" w:type="dxa"/>
           </w:tcPr>
           <w:p>
@@ -1711,7 +1691,7 @@
           </w:tcPr>
           <w:p>
             <w:pPr>
-              <w:cnfStyle w:val="000000100000"/>
+              <w:cnfStyle w:val="000000100000" w:firstRow="0" w:lastRow="0" w:firstColumn="0" w:lastColumn="0" w:oddVBand="0" w:evenVBand="0" w:oddHBand="1" w:evenHBand="0" w:firstRowFirstColumn="0" w:firstRowLastColumn="0" w:lastRowFirstColumn="0" w:lastRowLastColumn="0"/>
             </w:pPr>
             <w:r>
               <w:t>-</w:t>
@@ -1724,7 +1704,7 @@
           </w:tcPr>
           <w:p>
             <w:pPr>
-              <w:cnfStyle w:val="000000100000"/>
+              <w:cnfStyle w:val="000000100000" w:firstRow="0" w:lastRow="0" w:firstColumn="0" w:lastColumn="0" w:oddVBand="0" w:evenVBand="0" w:oddHBand="1" w:evenHBand="0" w:firstRowFirstColumn="0" w:firstRowLastColumn="0" w:lastRowFirstColumn="0" w:lastRowLastColumn="0"/>
             </w:pPr>
             <w:r>
               <w:t xml:space="preserve">.Net </w:t>
@@ -1737,7 +1717,7 @@
           </w:tcPr>
           <w:p>
             <w:pPr>
-              <w:cnfStyle w:val="000000100000"/>
+              <w:cnfStyle w:val="000000100000" w:firstRow="0" w:lastRow="0" w:firstColumn="0" w:lastColumn="0" w:oddVBand="0" w:evenVBand="0" w:oddHBand="1" w:evenHBand="0" w:firstRowFirstColumn="0" w:firstRowLastColumn="0" w:lastRowFirstColumn="0" w:lastRowLastColumn="0"/>
             </w:pPr>
             <w:r>
               <w:t>Tpl_CSharpApp.xol</w:t>
@@ -1750,7 +1730,7 @@
           </w:tcPr>
           <w:p>
             <w:pPr>
-              <w:cnfStyle w:val="000000100000"/>
+              <w:cnfStyle w:val="000000100000" w:firstRow="0" w:lastRow="0" w:firstColumn="0" w:lastColumn="0" w:oddVBand="0" w:evenVBand="0" w:oddHBand="1" w:evenHBand="0" w:firstRowFirstColumn="0" w:firstRowLastColumn="0" w:lastRowFirstColumn="0" w:lastRowLastColumn="0"/>
             </w:pPr>
             <w:r>
               <w:t>OOM</w:t>
@@ -1761,7 +1741,7 @@
       <w:tr>
         <w:tc>
           <w:tcPr>
-            <w:cnfStyle w:val="001000000000"/>
+            <w:cnfStyle w:val="001000000000" w:firstRow="0" w:lastRow="0" w:firstColumn="1" w:lastColumn="0" w:oddVBand="0" w:evenVBand="0" w:oddHBand="0" w:evenHBand="0" w:firstRowFirstColumn="0" w:firstRowLastColumn="0" w:lastRowFirstColumn="0" w:lastRowLastColumn="0"/>
             <w:tcW w:w="1812" w:type="dxa"/>
           </w:tcPr>
           <w:p>
@@ -1786,7 +1766,7 @@
           </w:tcPr>
           <w:p>
             <w:pPr>
-              <w:cnfStyle w:val="000000000000"/>
+              <w:cnfStyle w:val="000000000000" w:firstRow="0" w:lastRow="0" w:firstColumn="0" w:lastColumn="0" w:oddVBand="0" w:evenVBand="0" w:oddHBand="0" w:evenHBand="0" w:firstRowFirstColumn="0" w:firstRowLastColumn="0" w:lastRowFirstColumn="0" w:lastRowLastColumn="0"/>
               <w:rPr>
                 <w:color w:val="FF0000"/>
               </w:rPr>
@@ -1805,7 +1785,7 @@
           </w:tcPr>
           <w:p>
             <w:pPr>
-              <w:cnfStyle w:val="000000000000"/>
+              <w:cnfStyle w:val="000000000000" w:firstRow="0" w:lastRow="0" w:firstColumn="0" w:lastColumn="0" w:oddVBand="0" w:evenVBand="0" w:oddHBand="0" w:evenHBand="0" w:firstRowFirstColumn="0" w:firstRowLastColumn="0" w:lastRowFirstColumn="0" w:lastRowLastColumn="0"/>
               <w:rPr>
                 <w:color w:val="FF0000"/>
               </w:rPr>
@@ -1824,7 +1804,7 @@
           </w:tcPr>
           <w:p>
             <w:pPr>
-              <w:cnfStyle w:val="000000000000"/>
+              <w:cnfStyle w:val="000000000000" w:firstRow="0" w:lastRow="0" w:firstColumn="0" w:lastColumn="0" w:oddVBand="0" w:evenVBand="0" w:oddHBand="0" w:evenHBand="0" w:firstRowFirstColumn="0" w:firstRowLastColumn="0" w:lastRowFirstColumn="0" w:lastRowLastColumn="0"/>
               <w:rPr>
                 <w:color w:val="FF0000"/>
               </w:rPr>
@@ -1843,7 +1823,7 @@
           </w:tcPr>
           <w:p>
             <w:pPr>
-              <w:cnfStyle w:val="000000000000"/>
+              <w:cnfStyle w:val="000000000000" w:firstRow="0" w:lastRow="0" w:firstColumn="0" w:lastColumn="0" w:oddVBand="0" w:evenVBand="0" w:oddHBand="0" w:evenHBand="0" w:firstRowFirstColumn="0" w:firstRowLastColumn="0" w:lastRowFirstColumn="0" w:lastRowLastColumn="0"/>
               <w:rPr>
                 <w:color w:val="FF0000"/>
               </w:rPr>
@@ -1859,11 +1839,11 @@
       </w:tr>
       <w:tr>
         <w:trPr>
-          <w:cnfStyle w:val="000000100000"/>
+          <w:cnfStyle w:val="000000100000" w:firstRow="0" w:lastRow="0" w:firstColumn="0" w:lastColumn="0" w:oddVBand="0" w:evenVBand="0" w:oddHBand="1" w:evenHBand="0" w:firstRowFirstColumn="0" w:firstRowLastColumn="0" w:lastRowFirstColumn="0" w:lastRowLastColumn="0"/>
         </w:trPr>
         <w:tc>
           <w:tcPr>
-            <w:cnfStyle w:val="001000000000"/>
+            <w:cnfStyle w:val="001000000000" w:firstRow="0" w:lastRow="0" w:firstColumn="1" w:lastColumn="0" w:oddVBand="0" w:evenVBand="0" w:oddHBand="0" w:evenHBand="0" w:firstRowFirstColumn="0" w:firstRowLastColumn="0" w:lastRowFirstColumn="0" w:lastRowLastColumn="0"/>
             <w:tcW w:w="1812" w:type="dxa"/>
           </w:tcPr>
           <w:p>
@@ -1888,7 +1868,7 @@
           </w:tcPr>
           <w:p>
             <w:pPr>
-              <w:cnfStyle w:val="000000100000"/>
+              <w:cnfStyle w:val="000000100000" w:firstRow="0" w:lastRow="0" w:firstColumn="0" w:lastColumn="0" w:oddVBand="0" w:evenVBand="0" w:oddHBand="1" w:evenHBand="0" w:firstRowFirstColumn="0" w:firstRowLastColumn="0" w:lastRowFirstColumn="0" w:lastRowLastColumn="0"/>
               <w:rPr>
                 <w:color w:val="FF0000"/>
               </w:rPr>
@@ -1907,7 +1887,7 @@
           </w:tcPr>
           <w:p>
             <w:pPr>
-              <w:cnfStyle w:val="000000100000"/>
+              <w:cnfStyle w:val="000000100000" w:firstRow="0" w:lastRow="0" w:firstColumn="0" w:lastColumn="0" w:oddVBand="0" w:evenVBand="0" w:oddHBand="1" w:evenHBand="0" w:firstRowFirstColumn="0" w:firstRowLastColumn="0" w:lastRowFirstColumn="0" w:lastRowLastColumn="0"/>
               <w:rPr>
                 <w:color w:val="FF0000"/>
               </w:rPr>
@@ -1928,7 +1908,7 @@
           </w:tcPr>
           <w:p>
             <w:pPr>
-              <w:cnfStyle w:val="000000100000"/>
+              <w:cnfStyle w:val="000000100000" w:firstRow="0" w:lastRow="0" w:firstColumn="0" w:lastColumn="0" w:oddVBand="0" w:evenVBand="0" w:oddHBand="1" w:evenHBand="0" w:firstRowFirstColumn="0" w:firstRowLastColumn="0" w:lastRowFirstColumn="0" w:lastRowLastColumn="0"/>
               <w:rPr>
                 <w:color w:val="FF0000"/>
               </w:rPr>
@@ -1947,7 +1927,7 @@
           </w:tcPr>
           <w:p>
             <w:pPr>
-              <w:cnfStyle w:val="000000100000"/>
+              <w:cnfStyle w:val="000000100000" w:firstRow="0" w:lastRow="0" w:firstColumn="0" w:lastColumn="0" w:oddVBand="0" w:evenVBand="0" w:oddHBand="1" w:evenHBand="0" w:firstRowFirstColumn="0" w:firstRowLastColumn="0" w:lastRowFirstColumn="0" w:lastRowLastColumn="0"/>
               <w:rPr>
                 <w:color w:val="FF0000"/>
               </w:rPr>
@@ -1964,7 +1944,7 @@
       <w:tr>
         <w:tc>
           <w:tcPr>
-            <w:cnfStyle w:val="001000000000"/>
+            <w:cnfStyle w:val="001000000000" w:firstRow="0" w:lastRow="0" w:firstColumn="1" w:lastColumn="0" w:oddVBand="0" w:evenVBand="0" w:oddHBand="0" w:evenHBand="0" w:firstRowFirstColumn="0" w:firstRowLastColumn="0" w:lastRowFirstColumn="0" w:lastRowLastColumn="0"/>
             <w:tcW w:w="1812" w:type="dxa"/>
           </w:tcPr>
           <w:p>
@@ -1995,7 +1975,7 @@
           </w:tcPr>
           <w:p>
             <w:pPr>
-              <w:cnfStyle w:val="000000000000"/>
+              <w:cnfStyle w:val="000000000000" w:firstRow="0" w:lastRow="0" w:firstColumn="0" w:lastColumn="0" w:oddVBand="0" w:evenVBand="0" w:oddHBand="0" w:evenHBand="0" w:firstRowFirstColumn="0" w:firstRowLastColumn="0" w:lastRowFirstColumn="0" w:lastRowLastColumn="0"/>
             </w:pPr>
             <w:r>
               <w:t>2012+</w:t>
@@ -2008,7 +1988,7 @@
           </w:tcPr>
           <w:p>
             <w:pPr>
-              <w:cnfStyle w:val="000000000000"/>
+              <w:cnfStyle w:val="000000000000" w:firstRow="0" w:lastRow="0" w:firstColumn="0" w:lastColumn="0" w:oddVBand="0" w:evenVBand="0" w:oddHBand="0" w:evenHBand="0" w:firstRowFirstColumn="0" w:firstRowLastColumn="0" w:lastRowFirstColumn="0" w:lastRowLastColumn="0"/>
             </w:pPr>
             <w:r>
               <w:t>-</w:t>
@@ -2021,7 +2001,7 @@
           </w:tcPr>
           <w:p>
             <w:pPr>
-              <w:cnfStyle w:val="000000000000"/>
+              <w:cnfStyle w:val="000000000000" w:firstRow="0" w:lastRow="0" w:firstColumn="0" w:lastColumn="0" w:oddVBand="0" w:evenVBand="0" w:oddHBand="0" w:evenHBand="0" w:firstRowFirstColumn="0" w:firstRowLastColumn="0" w:lastRowFirstColumn="0" w:lastRowLastColumn="0"/>
             </w:pPr>
             <w:r>
               <w:t>Tpl_SQLServer2012.xdb</w:t>
@@ -2034,7 +2014,7 @@
           </w:tcPr>
           <w:p>
             <w:pPr>
-              <w:cnfStyle w:val="000000000000"/>
+              <w:cnfStyle w:val="000000000000" w:firstRow="0" w:lastRow="0" w:firstColumn="0" w:lastColumn="0" w:oddVBand="0" w:evenVBand="0" w:oddHBand="0" w:evenHBand="0" w:firstRowFirstColumn="0" w:firstRowLastColumn="0" w:lastRowFirstColumn="0" w:lastRowLastColumn="0"/>
             </w:pPr>
             <w:r>
               <w:t>PDM</w:t>
@@ -2044,11 +2024,11 @@
       </w:tr>
       <w:tr>
         <w:trPr>
-          <w:cnfStyle w:val="000000100000"/>
+          <w:cnfStyle w:val="000000100000" w:firstRow="0" w:lastRow="0" w:firstColumn="0" w:lastColumn="0" w:oddVBand="0" w:evenVBand="0" w:oddHBand="1" w:evenHBand="0" w:firstRowFirstColumn="0" w:firstRowLastColumn="0" w:lastRowFirstColumn="0" w:lastRowLastColumn="0"/>
         </w:trPr>
         <w:tc>
           <w:tcPr>
-            <w:cnfStyle w:val="001000000000"/>
+            <w:cnfStyle w:val="001000000000" w:firstRow="0" w:lastRow="0" w:firstColumn="1" w:lastColumn="0" w:oddVBand="0" w:evenVBand="0" w:oddHBand="0" w:evenHBand="0" w:firstRowFirstColumn="0" w:firstRowLastColumn="0" w:lastRowFirstColumn="0" w:lastRowLastColumn="0"/>
             <w:tcW w:w="1812" w:type="dxa"/>
           </w:tcPr>
           <w:p>
@@ -2068,7 +2048,7 @@
           </w:tcPr>
           <w:p>
             <w:pPr>
-              <w:cnfStyle w:val="000000100000"/>
+              <w:cnfStyle w:val="000000100000" w:firstRow="0" w:lastRow="0" w:firstColumn="0" w:lastColumn="0" w:oddVBand="0" w:evenVBand="0" w:oddHBand="1" w:evenHBand="0" w:firstRowFirstColumn="0" w:firstRowLastColumn="0" w:lastRowFirstColumn="0" w:lastRowLastColumn="0"/>
             </w:pPr>
             <w:r>
               <w:t>9</w:t>
@@ -2081,7 +2061,7 @@
           </w:tcPr>
           <w:p>
             <w:pPr>
-              <w:cnfStyle w:val="000000100000"/>
+              <w:cnfStyle w:val="000000100000" w:firstRow="0" w:lastRow="0" w:firstColumn="0" w:lastColumn="0" w:oddVBand="0" w:evenVBand="0" w:oddHBand="1" w:evenHBand="0" w:firstRowFirstColumn="0" w:firstRowLastColumn="0" w:lastRowFirstColumn="0" w:lastRowLastColumn="0"/>
             </w:pPr>
             <w:r>
               <w:t>-</w:t>
@@ -2094,7 +2074,7 @@
           </w:tcPr>
           <w:p>
             <w:pPr>
-              <w:cnfStyle w:val="000000100000"/>
+              <w:cnfStyle w:val="000000100000" w:firstRow="0" w:lastRow="0" w:firstColumn="0" w:lastColumn="0" w:oddVBand="0" w:evenVBand="0" w:oddHBand="1" w:evenHBand="0" w:firstRowFirstColumn="0" w:firstRowLastColumn="0" w:lastRowFirstColumn="0" w:lastRowLastColumn="0"/>
             </w:pPr>
             <w:r>
               <w:t>Tpl_pgsql9.xdb</w:t>
@@ -2107,7 +2087,7 @@
           </w:tcPr>
           <w:p>
             <w:pPr>
-              <w:cnfStyle w:val="000000100000"/>
+              <w:cnfStyle w:val="000000100000" w:firstRow="0" w:lastRow="0" w:firstColumn="0" w:lastColumn="0" w:oddVBand="0" w:evenVBand="0" w:oddHBand="1" w:evenHBand="0" w:firstRowFirstColumn="0" w:firstRowLastColumn="0" w:lastRowFirstColumn="0" w:lastRowLastColumn="0"/>
             </w:pPr>
             <w:r>
               <w:t>PDM</w:t>
@@ -2174,15 +2154,7 @@
       </w:r>
       <w:proofErr w:type="spellEnd"/>
       <w:r>
-        <w:t xml:space="preserve">, </w:t>
-      </w:r>
-      <w:proofErr w:type="spellStart"/>
-      <w:r>
-        <w:t>etc</w:t>
-      </w:r>
-      <w:proofErr w:type="spellEnd"/>
-      <w:r>
-        <w:t>…</w:t>
+        <w:t>, etc…</w:t>
       </w:r>
     </w:p>
     <w:p>
@@ -2560,7 +2532,7 @@
       <w:tblPr>
         <w:tblStyle w:val="Grilledutableau"/>
         <w:tblW w:w="0" w:type="auto"/>
-        <w:tblLook w:val="04A0"/>
+        <w:tblLook w:val="04A0" w:firstRow="1" w:lastRow="0" w:firstColumn="1" w:lastColumn="0" w:noHBand="0" w:noVBand="1"/>
       </w:tblPr>
       <w:tblGrid>
         <w:gridCol w:w="3510"/>
@@ -2582,11 +2554,13 @@
               <w:shd w:val="clear" w:color="auto" w:fill="DDD9C3" w:themeFill="background2" w:themeFillShade="E6"/>
               <w:rPr>
                 <w:sz w:val="20"/>
+                <w:lang w:val="en-US"/>
               </w:rPr>
             </w:pPr>
             <w:r>
               <w:rPr>
                 <w:sz w:val="20"/>
+                <w:lang w:val="en-US"/>
               </w:rPr>
               <w:t xml:space="preserve">+ </w:t>
             </w:r>
@@ -2594,6 +2568,7 @@
             <w:r>
               <w:rPr>
                 <w:sz w:val="20"/>
+                <w:lang w:val="en-US"/>
               </w:rPr>
               <w:t>RootDir</w:t>
             </w:r>
@@ -2605,28 +2580,16 @@
               <w:shd w:val="clear" w:color="auto" w:fill="DDD9C3" w:themeFill="background2" w:themeFillShade="E6"/>
               <w:rPr>
                 <w:sz w:val="20"/>
+                <w:lang w:val="en-US"/>
               </w:rPr>
             </w:pPr>
             <w:r>
               <w:rPr>
                 <w:sz w:val="20"/>
+                <w:lang w:val="en-US"/>
               </w:rPr>
               <w:tab/>
-              <w:t xml:space="preserve">+ %model </w:t>
-            </w:r>
-            <w:proofErr w:type="spellStart"/>
-            <w:r>
-              <w:rPr>
-                <w:sz w:val="20"/>
-              </w:rPr>
-              <w:t>namespace</w:t>
-            </w:r>
-            <w:proofErr w:type="spellEnd"/>
-            <w:r>
-              <w:rPr>
-                <w:sz w:val="20"/>
-              </w:rPr>
-              <w:t>%</w:t>
+              <w:t>+ %model namespace%</w:t>
             </w:r>
           </w:p>
           <w:p>
@@ -2635,17 +2598,20 @@
               <w:shd w:val="clear" w:color="auto" w:fill="DDD9C3" w:themeFill="background2" w:themeFillShade="E6"/>
               <w:rPr>
                 <w:sz w:val="20"/>
+                <w:lang w:val="en-US"/>
               </w:rPr>
             </w:pPr>
             <w:r>
               <w:rPr>
                 <w:sz w:val="20"/>
+                <w:lang w:val="en-US"/>
               </w:rPr>
               <w:tab/>
             </w:r>
             <w:r>
               <w:rPr>
                 <w:sz w:val="20"/>
+                <w:lang w:val="en-US"/>
               </w:rPr>
               <w:tab/>
               <w:t>+ Domain</w:t>
@@ -2657,17 +2623,20 @@
               <w:shd w:val="clear" w:color="auto" w:fill="DDD9C3" w:themeFill="background2" w:themeFillShade="E6"/>
               <w:rPr>
                 <w:sz w:val="20"/>
+                <w:lang w:val="en-US"/>
               </w:rPr>
             </w:pPr>
             <w:r>
               <w:rPr>
                 <w:sz w:val="20"/>
+                <w:lang w:val="en-US"/>
               </w:rPr>
               <w:tab/>
             </w:r>
             <w:r>
               <w:rPr>
                 <w:sz w:val="20"/>
+                <w:lang w:val="en-US"/>
               </w:rPr>
               <w:tab/>
               <w:t>+ Format</w:t>
@@ -2680,11 +2649,13 @@
               <w:ind w:firstLine="1416"/>
               <w:rPr>
                 <w:sz w:val="20"/>
+                <w:lang w:val="en-US"/>
               </w:rPr>
             </w:pPr>
             <w:r>
               <w:rPr>
                 <w:sz w:val="20"/>
+                <w:lang w:val="en-US"/>
               </w:rPr>
               <w:t>+ Entity</w:t>
             </w:r>
@@ -2696,11 +2667,13 @@
               <w:ind w:firstLine="1418"/>
               <w:rPr>
                 <w:sz w:val="20"/>
+                <w:lang w:val="en-US"/>
               </w:rPr>
             </w:pPr>
             <w:r>
               <w:rPr>
                 <w:sz w:val="20"/>
+                <w:lang w:val="en-US"/>
               </w:rPr>
               <w:t>+ Interface</w:t>
             </w:r>
@@ -2712,44 +2685,32 @@
               <w:ind w:firstLine="1418"/>
               <w:rPr>
                 <w:sz w:val="20"/>
+                <w:lang w:val="en-US"/>
               </w:rPr>
             </w:pPr>
             <w:r>
               <w:rPr>
                 <w:sz w:val="20"/>
-              </w:rPr>
-              <w:t xml:space="preserve">+ </w:t>
-            </w:r>
-            <w:proofErr w:type="spellStart"/>
-            <w:r>
+                <w:lang w:val="en-US"/>
+              </w:rPr>
+              <w:t>+ View</w:t>
+            </w:r>
+          </w:p>
+          <w:p>
+            <w:pPr>
+              <w:pStyle w:val="Sansinterligne"/>
               <w:rPr>
                 <w:sz w:val="20"/>
-              </w:rPr>
-              <w:t>View</w:t>
-            </w:r>
-            <w:proofErr w:type="spellEnd"/>
-          </w:p>
-          <w:p>
-            <w:pPr>
-              <w:pStyle w:val="Sansinterligne"/>
+                <w:lang w:val="en-US"/>
+              </w:rPr>
+            </w:pPr>
+            <w:r>
               <w:rPr>
                 <w:sz w:val="20"/>
-              </w:rPr>
-            </w:pPr>
-            <w:r>
-              <w:rPr>
-                <w:sz w:val="20"/>
-              </w:rPr>
-              <w:t xml:space="preserve">+ </w:t>
-            </w:r>
-            <w:proofErr w:type="spellStart"/>
-            <w:r>
-              <w:rPr>
-                <w:sz w:val="20"/>
-              </w:rPr>
-              <w:t>View</w:t>
-            </w:r>
-            <w:proofErr w:type="spellEnd"/>
+                <w:lang w:val="en-US"/>
+              </w:rPr>
+              <w:t>+ View</w:t>
+            </w:r>
           </w:p>
           <w:p>
             <w:pPr>
@@ -2972,7 +2933,7 @@
       <w:tblPr>
         <w:tblStyle w:val="Ombrageclair1"/>
         <w:tblW w:w="5000" w:type="pct"/>
-        <w:tblLook w:val="04A0"/>
+        <w:tblLook w:val="04A0" w:firstRow="1" w:lastRow="0" w:firstColumn="1" w:lastColumn="0" w:noHBand="0" w:noVBand="1"/>
       </w:tblPr>
       <w:tblGrid>
         <w:gridCol w:w="2376"/>
@@ -2981,11 +2942,11 @@
       </w:tblGrid>
       <w:tr>
         <w:trPr>
-          <w:cnfStyle w:val="100000000000"/>
+          <w:cnfStyle w:val="100000000000" w:firstRow="1" w:lastRow="0" w:firstColumn="0" w:lastColumn="0" w:oddVBand="0" w:evenVBand="0" w:oddHBand="0" w:evenHBand="0" w:firstRowFirstColumn="0" w:firstRowLastColumn="0" w:lastRowFirstColumn="0" w:lastRowLastColumn="0"/>
         </w:trPr>
         <w:tc>
           <w:tcPr>
-            <w:cnfStyle w:val="001000000000"/>
+            <w:cnfStyle w:val="001000000000" w:firstRow="0" w:lastRow="0" w:firstColumn="1" w:lastColumn="0" w:oddVBand="0" w:evenVBand="0" w:oddHBand="0" w:evenHBand="0" w:firstRowFirstColumn="0" w:firstRowLastColumn="0" w:lastRowFirstColumn="0" w:lastRowLastColumn="0"/>
             <w:tcW w:w="1279" w:type="pct"/>
           </w:tcPr>
           <w:p>
@@ -3000,7 +2961,7 @@
           </w:tcPr>
           <w:p>
             <w:pPr>
-              <w:cnfStyle w:val="100000000000"/>
+              <w:cnfStyle w:val="100000000000" w:firstRow="1" w:lastRow="0" w:firstColumn="0" w:lastColumn="0" w:oddVBand="0" w:evenVBand="0" w:oddHBand="0" w:evenHBand="0" w:firstRowFirstColumn="0" w:firstRowLastColumn="0" w:lastRowFirstColumn="0" w:lastRowLastColumn="0"/>
             </w:pPr>
             <w:r>
               <w:t>Option</w:t>
@@ -3013,7 +2974,7 @@
           </w:tcPr>
           <w:p>
             <w:pPr>
-              <w:cnfStyle w:val="100000000000"/>
+              <w:cnfStyle w:val="100000000000" w:firstRow="1" w:lastRow="0" w:firstColumn="0" w:lastColumn="0" w:oddVBand="0" w:evenVBand="0" w:oddHBand="0" w:evenHBand="0" w:firstRowFirstColumn="0" w:firstRowLastColumn="0" w:lastRowFirstColumn="0" w:lastRowLastColumn="0"/>
             </w:pPr>
             <w:r>
               <w:t>Description</w:t>
@@ -3023,11 +2984,11 @@
       </w:tr>
       <w:tr>
         <w:trPr>
-          <w:cnfStyle w:val="000000100000"/>
+          <w:cnfStyle w:val="000000100000" w:firstRow="0" w:lastRow="0" w:firstColumn="0" w:lastColumn="0" w:oddVBand="0" w:evenVBand="0" w:oddHBand="1" w:evenHBand="0" w:firstRowFirstColumn="0" w:firstRowLastColumn="0" w:lastRowFirstColumn="0" w:lastRowLastColumn="0"/>
         </w:trPr>
         <w:tc>
           <w:tcPr>
-            <w:cnfStyle w:val="001000000000"/>
+            <w:cnfStyle w:val="001000000000" w:firstRow="0" w:lastRow="0" w:firstColumn="1" w:lastColumn="0" w:oddVBand="0" w:evenVBand="0" w:oddHBand="0" w:evenHBand="0" w:firstRowFirstColumn="0" w:firstRowLastColumn="0" w:lastRowFirstColumn="0" w:lastRowLastColumn="0"/>
             <w:tcW w:w="1279" w:type="pct"/>
           </w:tcPr>
           <w:p>
@@ -3044,7 +3005,7 @@
           </w:tcPr>
           <w:p>
             <w:pPr>
-              <w:cnfStyle w:val="000000100000"/>
+              <w:cnfStyle w:val="000000100000" w:firstRow="0" w:lastRow="0" w:firstColumn="0" w:lastColumn="0" w:oddVBand="0" w:evenVBand="0" w:oddHBand="1" w:evenHBand="0" w:firstRowFirstColumn="0" w:firstRowLastColumn="0" w:lastRowFirstColumn="0" w:lastRowLastColumn="0"/>
             </w:pPr>
             <w:r>
               <w:t>Espace de nom réservé pour le model</w:t>
@@ -3057,7 +3018,7 @@
           </w:tcPr>
           <w:p>
             <w:pPr>
-              <w:cnfStyle w:val="000000100000"/>
+              <w:cnfStyle w:val="000000100000" w:firstRow="0" w:lastRow="0" w:firstColumn="0" w:lastColumn="0" w:oddVBand="0" w:evenVBand="0" w:oddHBand="1" w:evenHBand="0" w:firstRowFirstColumn="0" w:firstRowLastColumn="0" w:lastRowFirstColumn="0" w:lastRowLastColumn="0"/>
             </w:pPr>
             <w:r>
               <w:t>Indique le « </w:t>
@@ -3079,7 +3040,7 @@
       <w:tr>
         <w:tc>
           <w:tcPr>
-            <w:cnfStyle w:val="001000000000"/>
+            <w:cnfStyle w:val="001000000000" w:firstRow="0" w:lastRow="0" w:firstColumn="1" w:lastColumn="0" w:oddVBand="0" w:evenVBand="0" w:oddHBand="0" w:evenHBand="0" w:firstRowFirstColumn="0" w:firstRowLastColumn="0" w:lastRowFirstColumn="0" w:lastRowLastColumn="0"/>
             <w:tcW w:w="1279" w:type="pct"/>
           </w:tcPr>
           <w:p>
@@ -3096,7 +3057,7 @@
           </w:tcPr>
           <w:p>
             <w:pPr>
-              <w:cnfStyle w:val="000000000000"/>
+              <w:cnfStyle w:val="000000000000" w:firstRow="0" w:lastRow="0" w:firstColumn="0" w:lastColumn="0" w:oddVBand="0" w:evenVBand="0" w:oddHBand="0" w:evenHBand="0" w:firstRowFirstColumn="0" w:firstRowLastColumn="0" w:lastRowFirstColumn="0" w:lastRowLastColumn="0"/>
             </w:pPr>
             <w:r>
               <w:t>Type de valeur associée au type Serial en base de données</w:t>
@@ -3109,7 +3070,7 @@
           </w:tcPr>
           <w:p>
             <w:pPr>
-              <w:cnfStyle w:val="000000000000"/>
+              <w:cnfStyle w:val="000000000000" w:firstRow="0" w:lastRow="0" w:firstColumn="0" w:lastColumn="0" w:oddVBand="0" w:evenVBand="0" w:oddHBand="0" w:evenHBand="0" w:firstRowFirstColumn="0" w:firstRowLastColumn="0" w:lastRowFirstColumn="0" w:lastRowLastColumn="0"/>
             </w:pPr>
             <w:r>
               <w:t xml:space="preserve">Type de donnée C# a faire correspondre avec le type Serial du model de données conceptuel. Il s’agit des index auto incrémenté en base de données (généralement du type </w:t>
@@ -3139,11 +3100,11 @@
       </w:tr>
       <w:tr>
         <w:trPr>
-          <w:cnfStyle w:val="000000100000"/>
+          <w:cnfStyle w:val="000000100000" w:firstRow="0" w:lastRow="0" w:firstColumn="0" w:lastColumn="0" w:oddVBand="0" w:evenVBand="0" w:oddHBand="1" w:evenHBand="0" w:firstRowFirstColumn="0" w:firstRowLastColumn="0" w:lastRowFirstColumn="0" w:lastRowLastColumn="0"/>
         </w:trPr>
         <w:tc>
           <w:tcPr>
-            <w:cnfStyle w:val="001000000000"/>
+            <w:cnfStyle w:val="001000000000" w:firstRow="0" w:lastRow="0" w:firstColumn="1" w:lastColumn="0" w:oddVBand="0" w:evenVBand="0" w:oddHBand="0" w:evenHBand="0" w:firstRowFirstColumn="0" w:firstRowLastColumn="0" w:lastRowFirstColumn="0" w:lastRowLastColumn="0"/>
             <w:tcW w:w="1279" w:type="pct"/>
           </w:tcPr>
           <w:p>
@@ -3160,7 +3121,7 @@
           </w:tcPr>
           <w:p>
             <w:pPr>
-              <w:cnfStyle w:val="000000100000"/>
+              <w:cnfStyle w:val="000000100000" w:firstRow="0" w:lastRow="0" w:firstColumn="0" w:lastColumn="0" w:oddVBand="0" w:evenVBand="0" w:oddHBand="1" w:evenHBand="0" w:firstRowFirstColumn="0" w:firstRowLastColumn="0" w:lastRowFirstColumn="0" w:lastRowLastColumn="0"/>
             </w:pPr>
             <w:r>
               <w:t>Implémenter l’interface de validation .Net</w:t>
@@ -3173,7 +3134,7 @@
           </w:tcPr>
           <w:p>
             <w:pPr>
-              <w:cnfStyle w:val="000000100000"/>
+              <w:cnfStyle w:val="000000100000" w:firstRow="0" w:lastRow="0" w:firstColumn="0" w:lastColumn="0" w:oddVBand="0" w:evenVBand="0" w:oddHBand="1" w:evenHBand="0" w:firstRowFirstColumn="0" w:firstRowLastColumn="0" w:lastRowFirstColumn="0" w:lastRowLastColumn="0"/>
             </w:pPr>
             <w:r>
               <w:t>Implémente</w:t>
@@ -3217,6 +3178,60 @@
             <w:proofErr w:type="spellEnd"/>
             <w:r>
               <w:t>.</w:t>
+            </w:r>
+          </w:p>
+        </w:tc>
+      </w:tr>
+      <w:tr>
+        <w:tc>
+          <w:tcPr>
+            <w:cnfStyle w:val="001000000000" w:firstRow="0" w:lastRow="0" w:firstColumn="1" w:lastColumn="0" w:oddVBand="0" w:evenVBand="0" w:oddHBand="0" w:evenHBand="0" w:firstRowFirstColumn="0" w:firstRowLastColumn="0" w:lastRowFirstColumn="0" w:lastRowLastColumn="0"/>
+            <w:tcW w:w="1279" w:type="pct"/>
+          </w:tcPr>
+          <w:p>
+            <w:proofErr w:type="spellStart"/>
+            <w:r>
+              <w:t>useWPF</w:t>
+            </w:r>
+            <w:proofErr w:type="spellEnd"/>
+          </w:p>
+        </w:tc>
+        <w:tc>
+          <w:tcPr>
+            <w:tcW w:w="1298" w:type="pct"/>
+          </w:tcPr>
+          <w:p>
+            <w:pPr>
+              <w:cnfStyle w:val="000000000000" w:firstRow="0" w:lastRow="0" w:firstColumn="0" w:lastColumn="0" w:oddVBand="0" w:evenVBand="0" w:oddHBand="0" w:evenHBand="0" w:firstRowFirstColumn="0" w:firstRowLastColumn="0" w:lastRowFirstColumn="0" w:lastRowLastColumn="0"/>
+            </w:pPr>
+            <w:r>
+              <w:t xml:space="preserve">Exporter le code pour Windows </w:t>
+            </w:r>
+            <w:proofErr w:type="spellStart"/>
+            <w:r>
+              <w:t>presentation</w:t>
+            </w:r>
+            <w:proofErr w:type="spellEnd"/>
+            <w:r>
+              <w:t xml:space="preserve"> </w:t>
+            </w:r>
+            <w:proofErr w:type="spellStart"/>
+            <w:r>
+              <w:t>fundation</w:t>
+            </w:r>
+            <w:proofErr w:type="spellEnd"/>
+          </w:p>
+        </w:tc>
+        <w:tc>
+          <w:tcPr>
+            <w:tcW w:w="2424" w:type="pct"/>
+          </w:tcPr>
+          <w:p>
+            <w:pPr>
+              <w:cnfStyle w:val="000000000000" w:firstRow="0" w:lastRow="0" w:firstColumn="0" w:lastColumn="0" w:oddVBand="0" w:evenVBand="0" w:oddHBand="0" w:evenHBand="0" w:firstRowFirstColumn="0" w:firstRowLastColumn="0" w:lastRowFirstColumn="0" w:lastRowLastColumn="0"/>
+            </w:pPr>
+            <w:r>
+              <w:t>Exporte les vues, convertisseurs et autres code pour les applications Windows basé sur WPF.</w:t>
             </w:r>
           </w:p>
         </w:tc>
@@ -3236,7 +3251,7 @@
       <w:tblPr>
         <w:tblStyle w:val="Ombrageclair1"/>
         <w:tblW w:w="5000" w:type="pct"/>
-        <w:tblLook w:val="04A0"/>
+        <w:tblLook w:val="04A0" w:firstRow="1" w:lastRow="0" w:firstColumn="1" w:lastColumn="0" w:noHBand="0" w:noVBand="1"/>
       </w:tblPr>
       <w:tblGrid>
         <w:gridCol w:w="4077"/>
@@ -3244,11 +3259,11 @@
       </w:tblGrid>
       <w:tr>
         <w:trPr>
-          <w:cnfStyle w:val="100000000000"/>
+          <w:cnfStyle w:val="100000000000" w:firstRow="1" w:lastRow="0" w:firstColumn="0" w:lastColumn="0" w:oddVBand="0" w:evenVBand="0" w:oddHBand="0" w:evenHBand="0" w:firstRowFirstColumn="0" w:firstRowLastColumn="0" w:lastRowFirstColumn="0" w:lastRowLastColumn="0"/>
         </w:trPr>
         <w:tc>
           <w:tcPr>
-            <w:cnfStyle w:val="001000000000"/>
+            <w:cnfStyle w:val="001000000000" w:firstRow="0" w:lastRow="0" w:firstColumn="1" w:lastColumn="0" w:oddVBand="0" w:evenVBand="0" w:oddHBand="0" w:evenHBand="0" w:firstRowFirstColumn="0" w:firstRowLastColumn="0" w:lastRowFirstColumn="0" w:lastRowLastColumn="0"/>
             <w:tcW w:w="2195" w:type="pct"/>
           </w:tcPr>
           <w:p>
@@ -3263,7 +3278,7 @@
           </w:tcPr>
           <w:p>
             <w:pPr>
-              <w:cnfStyle w:val="100000000000"/>
+              <w:cnfStyle w:val="100000000000" w:firstRow="1" w:lastRow="0" w:firstColumn="0" w:lastColumn="0" w:oddVBand="0" w:evenVBand="0" w:oddHBand="0" w:evenHBand="0" w:firstRowFirstColumn="0" w:firstRowLastColumn="0" w:lastRowFirstColumn="0" w:lastRowLastColumn="0"/>
             </w:pPr>
             <w:r>
               <w:t>Description</w:t>
@@ -3273,11 +3288,11 @@
       </w:tr>
       <w:tr>
         <w:trPr>
-          <w:cnfStyle w:val="000000100000"/>
+          <w:cnfStyle w:val="000000100000" w:firstRow="0" w:lastRow="0" w:firstColumn="0" w:lastColumn="0" w:oddVBand="0" w:evenVBand="0" w:oddHBand="1" w:evenHBand="0" w:firstRowFirstColumn="0" w:firstRowLastColumn="0" w:lastRowFirstColumn="0" w:lastRowLastColumn="0"/>
         </w:trPr>
         <w:tc>
           <w:tcPr>
-            <w:cnfStyle w:val="001000000000"/>
+            <w:cnfStyle w:val="001000000000" w:firstRow="0" w:lastRow="0" w:firstColumn="1" w:lastColumn="0" w:oddVBand="0" w:evenVBand="0" w:oddHBand="0" w:evenHBand="0" w:firstRowFirstColumn="0" w:firstRowLastColumn="0" w:lastRowFirstColumn="0" w:lastRowLastColumn="0"/>
             <w:tcW w:w="2195" w:type="pct"/>
             <w:vAlign w:val="center"/>
           </w:tcPr>
@@ -3289,43 +3304,39 @@
                 <w:szCs w:val="18"/>
               </w:rPr>
             </w:pPr>
-            <w:proofErr w:type="spellStart"/>
+            <w:bookmarkStart w:id="8" w:name="_GoBack"/>
+            <w:bookmarkEnd w:id="8"/>
             <w:r>
               <w:rPr>
                 <w:rFonts w:ascii="Verdana" w:hAnsi="Verdana"/>
                 <w:sz w:val="18"/>
                 <w:szCs w:val="18"/>
               </w:rPr>
-              <w:t>editable</w:t>
+              <w:t>persistant</w:t>
+            </w:r>
+          </w:p>
+        </w:tc>
+        <w:tc>
+          <w:tcPr>
+            <w:tcW w:w="2805" w:type="pct"/>
+          </w:tcPr>
+          <w:p>
+            <w:pPr>
+              <w:cnfStyle w:val="000000100000" w:firstRow="0" w:lastRow="0" w:firstColumn="0" w:lastColumn="0" w:oddVBand="0" w:evenVBand="0" w:oddHBand="1" w:evenHBand="0" w:firstRowFirstColumn="0" w:firstRowLastColumn="0" w:lastRowFirstColumn="0" w:lastRowLastColumn="0"/>
+            </w:pPr>
+            <w:r>
+              <w:t xml:space="preserve">Implémente l’interface </w:t>
+            </w:r>
+            <w:proofErr w:type="spellStart"/>
+            <w:r>
+              <w:rPr>
+                <w:b/>
+              </w:rPr>
+              <w:t>IEntity</w:t>
             </w:r>
             <w:proofErr w:type="spellEnd"/>
-          </w:p>
-        </w:tc>
-        <w:tc>
-          <w:tcPr>
-            <w:tcW w:w="2805" w:type="pct"/>
-          </w:tcPr>
-          <w:p>
-            <w:pPr>
-              <w:cnfStyle w:val="000000100000"/>
-            </w:pPr>
-            <w:r>
-              <w:t>Génère</w:t>
-            </w:r>
-            <w:r>
-              <w:t xml:space="preserve"> les vues </w:t>
-            </w:r>
-            <w:r>
-              <w:rPr>
-                <w:b/>
-              </w:rPr>
-              <w:t>XAML</w:t>
-            </w:r>
-            <w:r>
-              <w:t xml:space="preserve"> génériques pour l’édition et l’affichage des entités</w:t>
-            </w:r>
-            <w:r>
-              <w:t xml:space="preserve">. </w:t>
+            <w:r>
+              <w:t xml:space="preserve"> avec les méthodes d’accès à la base de données</w:t>
             </w:r>
           </w:p>
         </w:tc>
@@ -3333,7 +3344,7 @@
       <w:tr>
         <w:tc>
           <w:tcPr>
-            <w:cnfStyle w:val="001000000000"/>
+            <w:cnfStyle w:val="001000000000" w:firstRow="0" w:lastRow="0" w:firstColumn="1" w:lastColumn="0" w:oddVBand="0" w:evenVBand="0" w:oddHBand="0" w:evenHBand="0" w:firstRowFirstColumn="0" w:firstRowLastColumn="0" w:lastRowFirstColumn="0" w:lastRowLastColumn="0"/>
             <w:tcW w:w="2195" w:type="pct"/>
             <w:vAlign w:val="center"/>
           </w:tcPr>
@@ -3345,14 +3356,16 @@
                 <w:szCs w:val="18"/>
               </w:rPr>
             </w:pPr>
+            <w:proofErr w:type="spellStart"/>
             <w:r>
               <w:rPr>
                 <w:rFonts w:ascii="Verdana" w:hAnsi="Verdana"/>
                 <w:sz w:val="18"/>
                 <w:szCs w:val="18"/>
               </w:rPr>
-              <w:t>persistant</w:t>
-            </w:r>
+              <w:t>notifiable</w:t>
+            </w:r>
+            <w:proofErr w:type="spellEnd"/>
           </w:p>
         </w:tc>
         <w:tc>
@@ -3361,7 +3374,7 @@
           </w:tcPr>
           <w:p>
             <w:pPr>
-              <w:cnfStyle w:val="000000000000"/>
+              <w:cnfStyle w:val="000000000000" w:firstRow="0" w:lastRow="0" w:firstColumn="0" w:lastColumn="0" w:oddVBand="0" w:evenVBand="0" w:oddHBand="0" w:evenHBand="0" w:firstRowFirstColumn="0" w:firstRowLastColumn="0" w:lastRowFirstColumn="0" w:lastRowLastColumn="0"/>
             </w:pPr>
             <w:r>
               <w:t xml:space="preserve">Implémente l’interface </w:t>
@@ -3371,22 +3384,22 @@
               <w:rPr>
                 <w:b/>
               </w:rPr>
-              <w:t>IEntity</w:t>
+              <w:t>IEntitySerializable</w:t>
             </w:r>
             <w:proofErr w:type="spellEnd"/>
             <w:r>
-              <w:t xml:space="preserve"> avec les méthodes d’accès à la base de données</w:t>
+              <w:t xml:space="preserve"> avec les méthodes de conversions binaire et XML</w:t>
             </w:r>
           </w:p>
         </w:tc>
       </w:tr>
       <w:tr>
         <w:trPr>
-          <w:cnfStyle w:val="000000100000"/>
+          <w:cnfStyle w:val="000000100000" w:firstRow="0" w:lastRow="0" w:firstColumn="0" w:lastColumn="0" w:oddVBand="0" w:evenVBand="0" w:oddHBand="1" w:evenHBand="0" w:firstRowFirstColumn="0" w:firstRowLastColumn="0" w:lastRowFirstColumn="0" w:lastRowLastColumn="0"/>
         </w:trPr>
         <w:tc>
           <w:tcPr>
-            <w:cnfStyle w:val="001000000000"/>
+            <w:cnfStyle w:val="001000000000" w:firstRow="0" w:lastRow="0" w:firstColumn="1" w:lastColumn="0" w:oddVBand="0" w:evenVBand="0" w:oddHBand="0" w:evenHBand="0" w:firstRowFirstColumn="0" w:firstRowLastColumn="0" w:lastRowFirstColumn="0" w:lastRowLastColumn="0"/>
             <w:tcW w:w="2195" w:type="pct"/>
             <w:vAlign w:val="center"/>
           </w:tcPr>
@@ -3405,7 +3418,8 @@
                 <w:sz w:val="18"/>
                 <w:szCs w:val="18"/>
               </w:rPr>
-              <w:t>notifiable</w:t>
+              <w:lastRenderedPageBreak/>
+              <w:t>serializable</w:t>
             </w:r>
             <w:proofErr w:type="spellEnd"/>
           </w:p>
@@ -3416,7 +3430,7 @@
           </w:tcPr>
           <w:p>
             <w:pPr>
-              <w:cnfStyle w:val="000000100000"/>
+              <w:cnfStyle w:val="000000100000" w:firstRow="0" w:lastRow="0" w:firstColumn="0" w:lastColumn="0" w:oddVBand="0" w:evenVBand="0" w:oddHBand="1" w:evenHBand="0" w:firstRowFirstColumn="0" w:firstRowLastColumn="0" w:lastRowFirstColumn="0" w:lastRowLastColumn="0"/>
             </w:pPr>
             <w:r>
               <w:t xml:space="preserve">Implémente l’interface </w:t>
@@ -3426,11 +3440,17 @@
               <w:rPr>
                 <w:b/>
               </w:rPr>
-              <w:t>IEntitySerializable</w:t>
+              <w:t>INotifyPropertyChanged</w:t>
             </w:r>
             <w:proofErr w:type="spellEnd"/>
             <w:r>
-              <w:t xml:space="preserve"> avec les méthodes de conversions binaire et XML</w:t>
+              <w:rPr>
+                <w:b/>
+              </w:rPr>
+              <w:t xml:space="preserve"> </w:t>
+            </w:r>
+            <w:r>
+              <w:t>avec les méthodes de notification des champs</w:t>
             </w:r>
           </w:p>
         </w:tc>
@@ -3438,7 +3458,7 @@
       <w:tr>
         <w:tc>
           <w:tcPr>
-            <w:cnfStyle w:val="001000000000"/>
+            <w:cnfStyle w:val="001000000000" w:firstRow="0" w:lastRow="0" w:firstColumn="1" w:lastColumn="0" w:oddVBand="0" w:evenVBand="0" w:oddHBand="0" w:evenHBand="0" w:firstRowFirstColumn="0" w:firstRowLastColumn="0" w:lastRowFirstColumn="0" w:lastRowLastColumn="0"/>
             <w:tcW w:w="2195" w:type="pct"/>
             <w:vAlign w:val="center"/>
           </w:tcPr>
@@ -3457,7 +3477,7 @@
                 <w:sz w:val="18"/>
                 <w:szCs w:val="18"/>
               </w:rPr>
-              <w:t>serializable</w:t>
+              <w:t>validable</w:t>
             </w:r>
             <w:proofErr w:type="spellEnd"/>
           </w:p>
@@ -3468,7 +3488,7 @@
           </w:tcPr>
           <w:p>
             <w:pPr>
-              <w:cnfStyle w:val="000000000000"/>
+              <w:cnfStyle w:val="000000000000" w:firstRow="0" w:lastRow="0" w:firstColumn="0" w:lastColumn="0" w:oddVBand="0" w:evenVBand="0" w:oddHBand="0" w:evenHBand="0" w:firstRowFirstColumn="0" w:firstRowLastColumn="0" w:lastRowFirstColumn="0" w:lastRowLastColumn="0"/>
             </w:pPr>
             <w:r>
               <w:t xml:space="preserve">Implémente l’interface </w:t>
@@ -3478,79 +3498,13 @@
               <w:rPr>
                 <w:b/>
               </w:rPr>
-              <w:t>INotifyPropertyChanged</w:t>
+              <w:t>IEntityValidable</w:t>
             </w:r>
             <w:proofErr w:type="spellEnd"/>
             <w:r>
-              <w:rPr>
-                <w:b/>
-              </w:rPr>
               <w:t xml:space="preserve"> </w:t>
             </w:r>
             <w:r>
-              <w:t xml:space="preserve">avec </w:t>
-            </w:r>
-            <w:r>
-              <w:lastRenderedPageBreak/>
-              <w:t>les méthodes de notification des champs</w:t>
-            </w:r>
-          </w:p>
-        </w:tc>
-      </w:tr>
-      <w:tr>
-        <w:trPr>
-          <w:cnfStyle w:val="000000100000"/>
-        </w:trPr>
-        <w:tc>
-          <w:tcPr>
-            <w:cnfStyle w:val="001000000000"/>
-            <w:tcW w:w="2195" w:type="pct"/>
-            <w:vAlign w:val="center"/>
-          </w:tcPr>
-          <w:p>
-            <w:pPr>
-              <w:rPr>
-                <w:rFonts w:ascii="Verdana" w:hAnsi="Verdana"/>
-                <w:sz w:val="18"/>
-                <w:szCs w:val="18"/>
-              </w:rPr>
-            </w:pPr>
-            <w:proofErr w:type="spellStart"/>
-            <w:r>
-              <w:rPr>
-                <w:rFonts w:ascii="Verdana" w:hAnsi="Verdana"/>
-                <w:sz w:val="18"/>
-                <w:szCs w:val="18"/>
-              </w:rPr>
-              <w:lastRenderedPageBreak/>
-              <w:t>validable</w:t>
-            </w:r>
-            <w:proofErr w:type="spellEnd"/>
-          </w:p>
-        </w:tc>
-        <w:tc>
-          <w:tcPr>
-            <w:tcW w:w="2805" w:type="pct"/>
-          </w:tcPr>
-          <w:p>
-            <w:pPr>
-              <w:cnfStyle w:val="000000100000"/>
-            </w:pPr>
-            <w:r>
-              <w:t xml:space="preserve">Implémente l’interface </w:t>
-            </w:r>
-            <w:proofErr w:type="spellStart"/>
-            <w:r>
-              <w:rPr>
-                <w:b/>
-              </w:rPr>
-              <w:t>IEntityValidable</w:t>
-            </w:r>
-            <w:proofErr w:type="spellEnd"/>
-            <w:r>
-              <w:t xml:space="preserve"> </w:t>
-            </w:r>
-            <w:r>
               <w:t>avec les méthodes de validation des champs</w:t>
             </w:r>
             <w:r>
@@ -3559,7 +3513,7 @@
           </w:p>
           <w:p>
             <w:pPr>
-              <w:cnfStyle w:val="000000100000"/>
+              <w:cnfStyle w:val="000000000000" w:firstRow="0" w:lastRow="0" w:firstColumn="0" w:lastColumn="0" w:oddVBand="0" w:evenVBand="0" w:oddHBand="0" w:evenHBand="0" w:firstRowFirstColumn="0" w:firstRowLastColumn="0" w:lastRowFirstColumn="0" w:lastRowLastColumn="0"/>
             </w:pPr>
             <w:r>
               <w:t xml:space="preserve">Utilisable avec l’option de génération </w:t>
@@ -3609,12 +3563,12 @@
       <w:pPr>
         <w:pStyle w:val="Titre2"/>
       </w:pPr>
-      <w:bookmarkStart w:id="8" w:name="_Toc427833725"/>
+      <w:bookmarkStart w:id="9" w:name="_Toc427833725"/>
       <w:r>
         <w:lastRenderedPageBreak/>
         <w:t>Persistance</w:t>
       </w:r>
-      <w:bookmarkEnd w:id="8"/>
+      <w:bookmarkEnd w:id="9"/>
     </w:p>
     <w:p>
       <w:r>
@@ -3870,12 +3824,12 @@
       <w:pPr>
         <w:pStyle w:val="Titre2"/>
       </w:pPr>
-      <w:bookmarkStart w:id="9" w:name="_Toc427833726"/>
+      <w:bookmarkStart w:id="10" w:name="_Toc427833726"/>
       <w:r>
         <w:lastRenderedPageBreak/>
         <w:t>Implémentation</w:t>
       </w:r>
-      <w:bookmarkEnd w:id="9"/>
+      <w:bookmarkEnd w:id="10"/>
     </w:p>
     <w:p>
       <w:pPr>
@@ -3949,7 +3903,7 @@
       <w:tblPr>
         <w:tblStyle w:val="Ombrageclair1"/>
         <w:tblW w:w="0" w:type="auto"/>
-        <w:tblLook w:val="04A0"/>
+        <w:tblLook w:val="04A0" w:firstRow="1" w:lastRow="0" w:firstColumn="1" w:lastColumn="0" w:noHBand="0" w:noVBand="1"/>
       </w:tblPr>
       <w:tblGrid>
         <w:gridCol w:w="4606"/>
@@ -3957,11 +3911,11 @@
       </w:tblGrid>
       <w:tr>
         <w:trPr>
-          <w:cnfStyle w:val="100000000000"/>
+          <w:cnfStyle w:val="100000000000" w:firstRow="1" w:lastRow="0" w:firstColumn="0" w:lastColumn="0" w:oddVBand="0" w:evenVBand="0" w:oddHBand="0" w:evenHBand="0" w:firstRowFirstColumn="0" w:firstRowLastColumn="0" w:lastRowFirstColumn="0" w:lastRowLastColumn="0"/>
         </w:trPr>
         <w:tc>
           <w:tcPr>
-            <w:cnfStyle w:val="001000000000"/>
+            <w:cnfStyle w:val="001000000000" w:firstRow="0" w:lastRow="0" w:firstColumn="1" w:lastColumn="0" w:oddVBand="0" w:evenVBand="0" w:oddHBand="0" w:evenHBand="0" w:firstRowFirstColumn="0" w:firstRowLastColumn="0" w:lastRowFirstColumn="0" w:lastRowLastColumn="0"/>
             <w:tcW w:w="4606" w:type="dxa"/>
           </w:tcPr>
           <w:p>
@@ -3976,7 +3930,7 @@
           </w:tcPr>
           <w:p>
             <w:pPr>
-              <w:cnfStyle w:val="100000000000"/>
+              <w:cnfStyle w:val="100000000000" w:firstRow="1" w:lastRow="0" w:firstColumn="0" w:lastColumn="0" w:oddVBand="0" w:evenVBand="0" w:oddHBand="0" w:evenHBand="0" w:firstRowFirstColumn="0" w:firstRowLastColumn="0" w:lastRowFirstColumn="0" w:lastRowLastColumn="0"/>
             </w:pPr>
             <w:r>
               <w:t>Fournisseur</w:t>
@@ -3986,11 +3940,11 @@
       </w:tr>
       <w:tr>
         <w:trPr>
-          <w:cnfStyle w:val="000000100000"/>
+          <w:cnfStyle w:val="000000100000" w:firstRow="0" w:lastRow="0" w:firstColumn="0" w:lastColumn="0" w:oddVBand="0" w:evenVBand="0" w:oddHBand="1" w:evenHBand="0" w:firstRowFirstColumn="0" w:firstRowLastColumn="0" w:lastRowFirstColumn="0" w:lastRowLastColumn="0"/>
         </w:trPr>
         <w:tc>
           <w:tcPr>
-            <w:cnfStyle w:val="001000000000"/>
+            <w:cnfStyle w:val="001000000000" w:firstRow="0" w:lastRow="0" w:firstColumn="1" w:lastColumn="0" w:oddVBand="0" w:evenVBand="0" w:oddHBand="0" w:evenHBand="0" w:firstRowFirstColumn="0" w:firstRowLastColumn="0" w:lastRowFirstColumn="0" w:lastRowLastColumn="0"/>
             <w:tcW w:w="4606" w:type="dxa"/>
             <w:vAlign w:val="center"/>
           </w:tcPr>
@@ -4031,7 +3985,7 @@
           </w:tcPr>
           <w:p>
             <w:pPr>
-              <w:cnfStyle w:val="000000100000"/>
+              <w:cnfStyle w:val="000000100000" w:firstRow="0" w:lastRow="0" w:firstColumn="0" w:lastColumn="0" w:oddVBand="0" w:evenVBand="0" w:oddHBand="1" w:evenHBand="0" w:firstRowFirstColumn="0" w:firstRowLastColumn="0" w:lastRowFirstColumn="0" w:lastRowLastColumn="0"/>
             </w:pPr>
             <w:r>
               <w:t>Passerelle ODBC</w:t>
@@ -4042,7 +3996,7 @@
       <w:tr>
         <w:tc>
           <w:tcPr>
-            <w:cnfStyle w:val="001000000000"/>
+            <w:cnfStyle w:val="001000000000" w:firstRow="0" w:lastRow="0" w:firstColumn="1" w:lastColumn="0" w:oddVBand="0" w:evenVBand="0" w:oddHBand="0" w:evenHBand="0" w:firstRowFirstColumn="0" w:firstRowLastColumn="0" w:lastRowFirstColumn="0" w:lastRowLastColumn="0"/>
             <w:tcW w:w="4606" w:type="dxa"/>
             <w:vAlign w:val="center"/>
           </w:tcPr>
@@ -4083,7 +4037,7 @@
           </w:tcPr>
           <w:p>
             <w:pPr>
-              <w:cnfStyle w:val="000000000000"/>
+              <w:cnfStyle w:val="000000000000" w:firstRow="0" w:lastRow="0" w:firstColumn="0" w:lastColumn="0" w:oddVBand="0" w:evenVBand="0" w:oddHBand="0" w:evenHBand="0" w:firstRowFirstColumn="0" w:firstRowLastColumn="0" w:lastRowFirstColumn="0" w:lastRowLastColumn="0"/>
             </w:pPr>
             <w:proofErr w:type="spellStart"/>
             <w:r>
@@ -4098,11 +4052,11 @@
       </w:tr>
       <w:tr>
         <w:trPr>
-          <w:cnfStyle w:val="000000100000"/>
+          <w:cnfStyle w:val="000000100000" w:firstRow="0" w:lastRow="0" w:firstColumn="0" w:lastColumn="0" w:oddVBand="0" w:evenVBand="0" w:oddHBand="1" w:evenHBand="0" w:firstRowFirstColumn="0" w:firstRowLastColumn="0" w:lastRowFirstColumn="0" w:lastRowLastColumn="0"/>
         </w:trPr>
         <w:tc>
           <w:tcPr>
-            <w:cnfStyle w:val="001000000000"/>
+            <w:cnfStyle w:val="001000000000" w:firstRow="0" w:lastRow="0" w:firstColumn="1" w:lastColumn="0" w:oddVBand="0" w:evenVBand="0" w:oddHBand="0" w:evenHBand="0" w:firstRowFirstColumn="0" w:firstRowLastColumn="0" w:lastRowFirstColumn="0" w:lastRowLastColumn="0"/>
             <w:tcW w:w="4606" w:type="dxa"/>
             <w:vAlign w:val="center"/>
           </w:tcPr>
@@ -4143,7 +4097,7 @@
           </w:tcPr>
           <w:p>
             <w:pPr>
-              <w:cnfStyle w:val="000000100000"/>
+              <w:cnfStyle w:val="000000100000" w:firstRow="0" w:lastRow="0" w:firstColumn="0" w:lastColumn="0" w:oddVBand="0" w:evenVBand="0" w:oddHBand="1" w:evenHBand="0" w:firstRowFirstColumn="0" w:firstRowLastColumn="0" w:lastRowFirstColumn="0" w:lastRowLastColumn="0"/>
             </w:pPr>
             <w:r>
               <w:t>SQL Server</w:t>
@@ -4186,7 +4140,7 @@
       <w:tblPr>
         <w:tblStyle w:val="Ombrageclair1"/>
         <w:tblW w:w="5000" w:type="pct"/>
-        <w:tblLook w:val="04A0"/>
+        <w:tblLook w:val="04A0" w:firstRow="1" w:lastRow="0" w:firstColumn="1" w:lastColumn="0" w:noHBand="0" w:noVBand="1"/>
       </w:tblPr>
       <w:tblGrid>
         <w:gridCol w:w="2093"/>
@@ -4195,11 +4149,11 @@
       </w:tblGrid>
       <w:tr>
         <w:trPr>
-          <w:cnfStyle w:val="100000000000"/>
+          <w:cnfStyle w:val="100000000000" w:firstRow="1" w:lastRow="0" w:firstColumn="0" w:lastColumn="0" w:oddVBand="0" w:evenVBand="0" w:oddHBand="0" w:evenHBand="0" w:firstRowFirstColumn="0" w:firstRowLastColumn="0" w:lastRowFirstColumn="0" w:lastRowLastColumn="0"/>
         </w:trPr>
         <w:tc>
           <w:tcPr>
-            <w:cnfStyle w:val="001000000000"/>
+            <w:cnfStyle w:val="001000000000" w:firstRow="0" w:lastRow="0" w:firstColumn="1" w:lastColumn="0" w:oddVBand="0" w:evenVBand="0" w:oddHBand="0" w:evenHBand="0" w:firstRowFirstColumn="0" w:firstRowLastColumn="0" w:lastRowFirstColumn="0" w:lastRowLastColumn="0"/>
             <w:tcW w:w="1127" w:type="pct"/>
           </w:tcPr>
           <w:p>
@@ -4214,7 +4168,7 @@
           </w:tcPr>
           <w:p>
             <w:pPr>
-              <w:cnfStyle w:val="100000000000"/>
+              <w:cnfStyle w:val="100000000000" w:firstRow="1" w:lastRow="0" w:firstColumn="0" w:lastColumn="0" w:oddVBand="0" w:evenVBand="0" w:oddHBand="0" w:evenHBand="0" w:firstRowFirstColumn="0" w:firstRowLastColumn="0" w:lastRowFirstColumn="0" w:lastRowLastColumn="0"/>
             </w:pPr>
             <w:r>
               <w:t>Classe de base</w:t>
@@ -4227,7 +4181,7 @@
           </w:tcPr>
           <w:p>
             <w:pPr>
-              <w:cnfStyle w:val="100000000000"/>
+              <w:cnfStyle w:val="100000000000" w:firstRow="1" w:lastRow="0" w:firstColumn="0" w:lastColumn="0" w:oddVBand="0" w:evenVBand="0" w:oddHBand="0" w:evenHBand="0" w:firstRowFirstColumn="0" w:firstRowLastColumn="0" w:lastRowFirstColumn="0" w:lastRowLastColumn="0"/>
             </w:pPr>
             <w:r>
               <w:t>Implémentation</w:t>
@@ -4237,11 +4191,11 @@
       </w:tr>
       <w:tr>
         <w:trPr>
-          <w:cnfStyle w:val="000000100000"/>
+          <w:cnfStyle w:val="000000100000" w:firstRow="0" w:lastRow="0" w:firstColumn="0" w:lastColumn="0" w:oddVBand="0" w:evenVBand="0" w:oddHBand="1" w:evenHBand="0" w:firstRowFirstColumn="0" w:firstRowLastColumn="0" w:lastRowFirstColumn="0" w:lastRowLastColumn="0"/>
         </w:trPr>
         <w:tc>
           <w:tcPr>
-            <w:cnfStyle w:val="001000000000"/>
+            <w:cnfStyle w:val="001000000000" w:firstRow="0" w:lastRow="0" w:firstColumn="1" w:lastColumn="0" w:oddVBand="0" w:evenVBand="0" w:oddHBand="0" w:evenHBand="0" w:firstRowFirstColumn="0" w:firstRowLastColumn="0" w:lastRowFirstColumn="0" w:lastRowLastColumn="0"/>
             <w:tcW w:w="1127" w:type="pct"/>
             <w:vAlign w:val="center"/>
           </w:tcPr>
@@ -4268,7 +4222,7 @@
           </w:tcPr>
           <w:p>
             <w:pPr>
-              <w:cnfStyle w:val="000000100000"/>
+              <w:cnfStyle w:val="000000100000" w:firstRow="0" w:lastRow="0" w:firstColumn="0" w:lastColumn="0" w:oddVBand="0" w:evenVBand="0" w:oddHBand="1" w:evenHBand="0" w:firstRowFirstColumn="0" w:firstRowLastColumn="0" w:lastRowFirstColumn="0" w:lastRowLastColumn="0"/>
             </w:pPr>
             <w:proofErr w:type="spellStart"/>
             <w:r>
@@ -4283,7 +4237,7 @@
           </w:tcPr>
           <w:p>
             <w:pPr>
-              <w:cnfStyle w:val="000000100000"/>
+              <w:cnfStyle w:val="000000100000" w:firstRow="0" w:lastRow="0" w:firstColumn="0" w:lastColumn="0" w:oddVBand="0" w:evenVBand="0" w:oddHBand="1" w:evenHBand="0" w:firstRowFirstColumn="0" w:firstRowLastColumn="0" w:lastRowFirstColumn="0" w:lastRowLastColumn="0"/>
             </w:pPr>
             <w:r>
               <w:t xml:space="preserve">Fournit les commandes de bases pour les entités : </w:t>
@@ -4299,7 +4253,7 @@
       </w:tr>
     </w:tbl>
     <w:p>
-      <w:bookmarkStart w:id="10" w:name="_Toc427833727"/>
+      <w:bookmarkStart w:id="11" w:name="_Toc427833727"/>
     </w:p>
     <w:p>
       <w:pPr>
@@ -4327,7 +4281,7 @@
       <w:r>
         <w:t>PowerDesigner</w:t>
       </w:r>
-      <w:bookmarkEnd w:id="10"/>
+      <w:bookmarkEnd w:id="11"/>
       <w:proofErr w:type="spellEnd"/>
     </w:p>
     <w:p>
@@ -4352,7 +4306,7 @@
       <w:pPr>
         <w:pStyle w:val="Titre1"/>
       </w:pPr>
-      <w:bookmarkStart w:id="11" w:name="_Toc427833728"/>
+      <w:bookmarkStart w:id="12" w:name="_Toc427833728"/>
       <w:r>
         <w:lastRenderedPageBreak/>
         <w:t>Model</w:t>
@@ -4360,17 +4314,17 @@
       <w:r>
         <w:t xml:space="preserve"> Visionner</w:t>
       </w:r>
-      <w:bookmarkEnd w:id="11"/>
+      <w:bookmarkEnd w:id="12"/>
     </w:p>
     <w:p>
       <w:pPr>
         <w:pStyle w:val="Titre2"/>
       </w:pPr>
-      <w:bookmarkStart w:id="12" w:name="_Toc427833729"/>
+      <w:bookmarkStart w:id="13" w:name="_Toc427833729"/>
       <w:r>
         <w:t>Introduction</w:t>
       </w:r>
-      <w:bookmarkEnd w:id="12"/>
+      <w:bookmarkEnd w:id="13"/>
     </w:p>
     <w:p>
       <w:r>
@@ -4398,7 +4352,7 @@
       <w:tblPr>
         <w:tblStyle w:val="Grilledutableau"/>
         <w:tblW w:w="0" w:type="auto"/>
-        <w:tblLook w:val="04A0"/>
+        <w:tblLook w:val="04A0" w:firstRow="1" w:lastRow="0" w:firstColumn="1" w:lastColumn="0" w:noHBand="0" w:noVBand="1"/>
       </w:tblPr>
       <w:tblGrid>
         <w:gridCol w:w="3510"/>
@@ -4420,11 +4374,13 @@
               <w:shd w:val="clear" w:color="auto" w:fill="DDD9C3" w:themeFill="background2" w:themeFillShade="E6"/>
               <w:rPr>
                 <w:sz w:val="20"/>
+                <w:lang w:val="en-US"/>
               </w:rPr>
             </w:pPr>
             <w:r>
               <w:rPr>
                 <w:sz w:val="20"/>
+                <w:lang w:val="en-US"/>
               </w:rPr>
               <w:t xml:space="preserve">+ </w:t>
             </w:r>
@@ -4432,6 +4388,7 @@
             <w:r>
               <w:rPr>
                 <w:sz w:val="20"/>
+                <w:lang w:val="en-US"/>
               </w:rPr>
               <w:t>RootDir</w:t>
             </w:r>
@@ -4443,48 +4400,44 @@
               <w:shd w:val="clear" w:color="auto" w:fill="DDD9C3" w:themeFill="background2" w:themeFillShade="E6"/>
               <w:rPr>
                 <w:sz w:val="20"/>
+                <w:lang w:val="en-US"/>
               </w:rPr>
             </w:pPr>
             <w:r>
               <w:rPr>
                 <w:sz w:val="20"/>
+                <w:lang w:val="en-US"/>
+              </w:rPr>
+              <w:tab/>
+              <w:t>+ Model.txt</w:t>
+            </w:r>
+          </w:p>
+          <w:p>
+            <w:pPr>
+              <w:pStyle w:val="Sansinterligne"/>
+              <w:shd w:val="clear" w:color="auto" w:fill="DDD9C3" w:themeFill="background2" w:themeFillShade="E6"/>
+              <w:rPr>
+                <w:sz w:val="20"/>
+                <w:lang w:val="en-US"/>
+              </w:rPr>
+            </w:pPr>
+            <w:r>
+              <w:rPr>
+                <w:sz w:val="20"/>
+                <w:lang w:val="en-US"/>
               </w:rPr>
               <w:tab/>
               <w:t xml:space="preserve">+ </w:t>
             </w:r>
+            <w:proofErr w:type="spellStart"/>
             <w:r>
               <w:rPr>
                 <w:sz w:val="20"/>
-              </w:rPr>
-              <w:t>Model.txt</w:t>
-            </w:r>
-          </w:p>
-          <w:p>
-            <w:pPr>
-              <w:pStyle w:val="Sansinterligne"/>
-              <w:shd w:val="clear" w:color="auto" w:fill="DDD9C3" w:themeFill="background2" w:themeFillShade="E6"/>
-              <w:rPr>
-                <w:sz w:val="20"/>
-              </w:rPr>
-            </w:pPr>
-            <w:r>
-              <w:rPr>
-                <w:sz w:val="20"/>
-              </w:rPr>
-              <w:tab/>
-            </w:r>
-            <w:r>
-              <w:rPr>
-                <w:sz w:val="20"/>
-              </w:rPr>
-              <w:t xml:space="preserve">+ </w:t>
-            </w:r>
-            <w:r>
-              <w:rPr>
-                <w:sz w:val="20"/>
+                <w:lang w:val="en-US"/>
               </w:rPr>
               <w:t>Model.bas</w:t>
             </w:r>
+            <w:proofErr w:type="spellEnd"/>
           </w:p>
         </w:tc>
         <w:tc>
@@ -4559,7 +4512,7 @@
       <w:pPr>
         <w:pStyle w:val="Titre2"/>
       </w:pPr>
-      <w:bookmarkStart w:id="13" w:name="_Toc427833730"/>
+      <w:bookmarkStart w:id="14" w:name="_Toc427833730"/>
       <w:r>
         <w:t>Génération</w:t>
       </w:r>
@@ -4570,7 +4523,7 @@
       <w:r>
         <w:t>PowerDesigner</w:t>
       </w:r>
-      <w:bookmarkEnd w:id="13"/>
+      <w:bookmarkEnd w:id="14"/>
       <w:proofErr w:type="spellEnd"/>
     </w:p>
     <w:p>
@@ -4590,8 +4543,8 @@
 </file>
 
 <file path=word/numbering.xml><?xml version="1.0" encoding="utf-8"?>
-<w:numbering xmlns:ve="http://schemas.openxmlformats.org/markup-compatibility/2006" xmlns:o="urn:schemas-microsoft-com:office:office" xmlns:r="http://schemas.openxmlformats.org/officeDocument/2006/relationships" xmlns:m="http://schemas.openxmlformats.org/officeDocument/2006/math" xmlns:v="urn:schemas-microsoft-com:vml" xmlns:wp="http://schemas.openxmlformats.org/drawingml/2006/wordprocessingDrawing" xmlns:w10="urn:schemas-microsoft-com:office:word" xmlns:w="http://schemas.openxmlformats.org/wordprocessingml/2006/main" xmlns:wne="http://schemas.microsoft.com/office/word/2006/wordml">
-  <w:abstractNum w:abstractNumId="0">
+<w:numbering xmlns:wpc="http://schemas.microsoft.com/office/word/2010/wordprocessingCanvas" xmlns:mc="http://schemas.openxmlformats.org/markup-compatibility/2006" xmlns:o="urn:schemas-microsoft-com:office:office" xmlns:r="http://schemas.openxmlformats.org/officeDocument/2006/relationships" xmlns:m="http://schemas.openxmlformats.org/officeDocument/2006/math" xmlns:v="urn:schemas-microsoft-com:vml" xmlns:wp14="http://schemas.microsoft.com/office/word/2010/wordprocessingDrawing" xmlns:wp="http://schemas.openxmlformats.org/drawingml/2006/wordprocessingDrawing" xmlns:w10="urn:schemas-microsoft-com:office:word" xmlns:w="http://schemas.openxmlformats.org/wordprocessingml/2006/main" xmlns:w14="http://schemas.microsoft.com/office/word/2010/wordml" xmlns:w15="http://schemas.microsoft.com/office/word/2012/wordml" xmlns:wpg="http://schemas.microsoft.com/office/word/2010/wordprocessingGroup" xmlns:wpi="http://schemas.microsoft.com/office/word/2010/wordprocessingInk" xmlns:wne="http://schemas.microsoft.com/office/word/2006/wordml" xmlns:wps="http://schemas.microsoft.com/office/word/2010/wordprocessingShape" mc:Ignorable="w14 w15 wp14">
+  <w:abstractNum w:abstractNumId="0" w15:restartNumberingAfterBreak="0">
     <w:nsid w:val="1FDB5545"/>
     <w:multiLevelType w:val="hybridMultilevel"/>
     <w:tmpl w:val="FCD04B34"/>
@@ -4711,7 +4664,7 @@
 </file>
 
 <file path=word/styles.xml><?xml version="1.0" encoding="utf-8"?>
-<w:styles xmlns:r="http://schemas.openxmlformats.org/officeDocument/2006/relationships" xmlns:w="http://schemas.openxmlformats.org/wordprocessingml/2006/main">
+<w:styles xmlns:mc="http://schemas.openxmlformats.org/markup-compatibility/2006" xmlns:r="http://schemas.openxmlformats.org/officeDocument/2006/relationships" xmlns:w="http://schemas.openxmlformats.org/wordprocessingml/2006/main" xmlns:w14="http://schemas.microsoft.com/office/word/2010/wordml" xmlns:w15="http://schemas.microsoft.com/office/word/2012/wordml" mc:Ignorable="w14 w15">
   <w:docDefaults>
     <w:rPrDefault>
       <w:rPr>
@@ -4727,144 +4680,378 @@
       </w:pPr>
     </w:pPrDefault>
   </w:docDefaults>
-  <w:latentStyles w:defLockedState="0" w:defUIPriority="99" w:defSemiHidden="1" w:defUnhideWhenUsed="1" w:defQFormat="0" w:count="267">
-    <w:lsdException w:name="Normal" w:semiHidden="0" w:uiPriority="0" w:unhideWhenUsed="0" w:qFormat="1"/>
-    <w:lsdException w:name="heading 1" w:semiHidden="0" w:uiPriority="9" w:unhideWhenUsed="0" w:qFormat="1"/>
-    <w:lsdException w:name="heading 2" w:uiPriority="9" w:qFormat="1"/>
-    <w:lsdException w:name="heading 3" w:uiPriority="9" w:qFormat="1"/>
-    <w:lsdException w:name="heading 4" w:uiPriority="9" w:qFormat="1"/>
-    <w:lsdException w:name="heading 5" w:uiPriority="9" w:qFormat="1"/>
-    <w:lsdException w:name="heading 6" w:uiPriority="9" w:qFormat="1"/>
-    <w:lsdException w:name="heading 7" w:uiPriority="9" w:qFormat="1"/>
-    <w:lsdException w:name="heading 8" w:uiPriority="9" w:qFormat="1"/>
-    <w:lsdException w:name="heading 9" w:uiPriority="9" w:qFormat="1"/>
-    <w:lsdException w:name="toc 1" w:uiPriority="39"/>
-    <w:lsdException w:name="toc 2" w:uiPriority="39"/>
-    <w:lsdException w:name="toc 3" w:uiPriority="39"/>
-    <w:lsdException w:name="toc 4" w:uiPriority="39"/>
-    <w:lsdException w:name="toc 5" w:uiPriority="39"/>
-    <w:lsdException w:name="toc 6" w:uiPriority="39"/>
-    <w:lsdException w:name="toc 7" w:uiPriority="39"/>
-    <w:lsdException w:name="toc 8" w:uiPriority="39"/>
-    <w:lsdException w:name="toc 9" w:uiPriority="39"/>
-    <w:lsdException w:name="caption" w:uiPriority="35" w:qFormat="1"/>
-    <w:lsdException w:name="Title" w:semiHidden="0" w:uiPriority="10" w:unhideWhenUsed="0" w:qFormat="1"/>
-    <w:lsdException w:name="Default Paragraph Font" w:uiPriority="1"/>
-    <w:lsdException w:name="Subtitle" w:semiHidden="0" w:uiPriority="11" w:unhideWhenUsed="0" w:qFormat="1"/>
-    <w:lsdException w:name="Strong" w:semiHidden="0" w:uiPriority="22" w:unhideWhenUsed="0" w:qFormat="1"/>
-    <w:lsdException w:name="Emphasis" w:semiHidden="0" w:uiPriority="20" w:unhideWhenUsed="0" w:qFormat="1"/>
-    <w:lsdException w:name="Table Grid" w:semiHidden="0" w:uiPriority="59" w:unhideWhenUsed="0"/>
-    <w:lsdException w:name="Placeholder Text" w:unhideWhenUsed="0"/>
-    <w:lsdException w:name="No Spacing" w:semiHidden="0" w:uiPriority="1" w:unhideWhenUsed="0" w:qFormat="1"/>
-    <w:lsdException w:name="Light Shading" w:semiHidden="0" w:uiPriority="60" w:unhideWhenUsed="0"/>
-    <w:lsdException w:name="Light List" w:semiHidden="0" w:uiPriority="61" w:unhideWhenUsed="0"/>
-    <w:lsdException w:name="Light Grid" w:semiHidden="0" w:uiPriority="62" w:unhideWhenUsed="0"/>
-    <w:lsdException w:name="Medium Shading 1" w:semiHidden="0" w:uiPriority="63" w:unhideWhenUsed="0"/>
-    <w:lsdException w:name="Medium Shading 2" w:semiHidden="0" w:uiPriority="64" w:unhideWhenUsed="0"/>
-    <w:lsdException w:name="Medium List 1" w:semiHidden="0" w:uiPriority="65" w:unhideWhenUsed="0"/>
-    <w:lsdException w:name="Medium List 2" w:semiHidden="0" w:uiPriority="66" w:unhideWhenUsed="0"/>
-    <w:lsdException w:name="Medium Grid 1" w:semiHidden="0" w:uiPriority="67" w:unhideWhenUsed="0"/>
-    <w:lsdException w:name="Medium Grid 2" w:semiHidden="0" w:uiPriority="68" w:unhideWhenUsed="0"/>
-    <w:lsdException w:name="Medium Grid 3" w:semiHidden="0" w:uiPriority="69" w:unhideWhenUsed="0"/>
-    <w:lsdException w:name="Dark List" w:semiHidden="0" w:uiPriority="70" w:unhideWhenUsed="0"/>
-    <w:lsdException w:name="Colorful Shading" w:semiHidden="0" w:uiPriority="71" w:unhideWhenUsed="0"/>
-    <w:lsdException w:name="Colorful List" w:semiHidden="0" w:uiPriority="72" w:unhideWhenUsed="0"/>
-    <w:lsdException w:name="Colorful Grid" w:semiHidden="0" w:uiPriority="73" w:unhideWhenUsed="0"/>
-    <w:lsdException w:name="Light Shading Accent 1" w:semiHidden="0" w:uiPriority="60" w:unhideWhenUsed="0"/>
-    <w:lsdException w:name="Light List Accent 1" w:semiHidden="0" w:uiPriority="61" w:unhideWhenUsed="0"/>
-    <w:lsdException w:name="Light Grid Accent 1" w:semiHidden="0" w:uiPriority="62" w:unhideWhenUsed="0"/>
-    <w:lsdException w:name="Medium Shading 1 Accent 1" w:semiHidden="0" w:uiPriority="63" w:unhideWhenUsed="0"/>
-    <w:lsdException w:name="Medium Shading 2 Accent 1" w:semiHidden="0" w:uiPriority="64" w:unhideWhenUsed="0"/>
-    <w:lsdException w:name="Medium List 1 Accent 1" w:semiHidden="0" w:uiPriority="65" w:unhideWhenUsed="0"/>
-    <w:lsdException w:name="Revision" w:unhideWhenUsed="0"/>
-    <w:lsdException w:name="List Paragraph" w:semiHidden="0" w:uiPriority="34" w:unhideWhenUsed="0" w:qFormat="1"/>
-    <w:lsdException w:name="Quote" w:semiHidden="0" w:uiPriority="29" w:unhideWhenUsed="0" w:qFormat="1"/>
-    <w:lsdException w:name="Intense Quote" w:semiHidden="0" w:uiPriority="30" w:unhideWhenUsed="0" w:qFormat="1"/>
-    <w:lsdException w:name="Medium List 2 Accent 1" w:semiHidden="0" w:uiPriority="66" w:unhideWhenUsed="0"/>
-    <w:lsdException w:name="Medium Grid 1 Accent 1" w:semiHidden="0" w:uiPriority="67" w:unhideWhenUsed="0"/>
-    <w:lsdException w:name="Medium Grid 2 Accent 1" w:semiHidden="0" w:uiPriority="68" w:unhideWhenUsed="0"/>
-    <w:lsdException w:name="Medium Grid 3 Accent 1" w:semiHidden="0" w:uiPriority="69" w:unhideWhenUsed="0"/>
-    <w:lsdException w:name="Dark List Accent 1" w:semiHidden="0" w:uiPriority="70" w:unhideWhenUsed="0"/>
-    <w:lsdException w:name="Colorful Shading Accent 1" w:semiHidden="0" w:uiPriority="71" w:unhideWhenUsed="0"/>
-    <w:lsdException w:name="Colorful List Accent 1" w:semiHidden="0" w:uiPriority="72" w:unhideWhenUsed="0"/>
-    <w:lsdException w:name="Colorful Grid Accent 1" w:semiHidden="0" w:uiPriority="73" w:unhideWhenUsed="0"/>
-    <w:lsdException w:name="Light Shading Accent 2" w:semiHidden="0" w:uiPriority="60" w:unhideWhenUsed="0"/>
-    <w:lsdException w:name="Light List Accent 2" w:semiHidden="0" w:uiPriority="61" w:unhideWhenUsed="0"/>
-    <w:lsdException w:name="Light Grid Accent 2" w:semiHidden="0" w:uiPriority="62" w:unhideWhenUsed="0"/>
-    <w:lsdException w:name="Medium Shading 1 Accent 2" w:semiHidden="0" w:uiPriority="63" w:unhideWhenUsed="0"/>
-    <w:lsdException w:name="Medium Shading 2 Accent 2" w:semiHidden="0" w:uiPriority="64" w:unhideWhenUsed="0"/>
-    <w:lsdException w:name="Medium List 1 Accent 2" w:semiHidden="0" w:uiPriority="65" w:unhideWhenUsed="0"/>
-    <w:lsdException w:name="Medium List 2 Accent 2" w:semiHidden="0" w:uiPriority="66" w:unhideWhenUsed="0"/>
-    <w:lsdException w:name="Medium Grid 1 Accent 2" w:semiHidden="0" w:uiPriority="67" w:unhideWhenUsed="0"/>
-    <w:lsdException w:name="Medium Grid 2 Accent 2" w:semiHidden="0" w:uiPriority="68" w:unhideWhenUsed="0"/>
-    <w:lsdException w:name="Medium Grid 3 Accent 2" w:semiHidden="0" w:uiPriority="69" w:unhideWhenUsed="0"/>
-    <w:lsdException w:name="Dark List Accent 2" w:semiHidden="0" w:uiPriority="70" w:unhideWhenUsed="0"/>
-    <w:lsdException w:name="Colorful Shading Accent 2" w:semiHidden="0" w:uiPriority="71" w:unhideWhenUsed="0"/>
-    <w:lsdException w:name="Colorful List Accent 2" w:semiHidden="0" w:uiPriority="72" w:unhideWhenUsed="0"/>
-    <w:lsdException w:name="Colorful Grid Accent 2" w:semiHidden="0" w:uiPriority="73" w:unhideWhenUsed="0"/>
-    <w:lsdException w:name="Light Shading Accent 3" w:semiHidden="0" w:uiPriority="60" w:unhideWhenUsed="0"/>
-    <w:lsdException w:name="Light List Accent 3" w:semiHidden="0" w:uiPriority="61" w:unhideWhenUsed="0"/>
-    <w:lsdException w:name="Light Grid Accent 3" w:semiHidden="0" w:uiPriority="62" w:unhideWhenUsed="0"/>
-    <w:lsdException w:name="Medium Shading 1 Accent 3" w:semiHidden="0" w:uiPriority="63" w:unhideWhenUsed="0"/>
-    <w:lsdException w:name="Medium Shading 2 Accent 3" w:semiHidden="0" w:uiPriority="64" w:unhideWhenUsed="0"/>
-    <w:lsdException w:name="Medium List 1 Accent 3" w:semiHidden="0" w:uiPriority="65" w:unhideWhenUsed="0"/>
-    <w:lsdException w:name="Medium List 2 Accent 3" w:semiHidden="0" w:uiPriority="66" w:unhideWhenUsed="0"/>
-    <w:lsdException w:name="Medium Grid 1 Accent 3" w:semiHidden="0" w:uiPriority="67" w:unhideWhenUsed="0"/>
-    <w:lsdException w:name="Medium Grid 2 Accent 3" w:semiHidden="0" w:uiPriority="68" w:unhideWhenUsed="0"/>
-    <w:lsdException w:name="Medium Grid 3 Accent 3" w:semiHidden="0" w:uiPriority="69" w:unhideWhenUsed="0"/>
-    <w:lsdException w:name="Dark List Accent 3" w:semiHidden="0" w:uiPriority="70" w:unhideWhenUsed="0"/>
-    <w:lsdException w:name="Colorful Shading Accent 3" w:semiHidden="0" w:uiPriority="71" w:unhideWhenUsed="0"/>
-    <w:lsdException w:name="Colorful List Accent 3" w:semiHidden="0" w:uiPriority="72" w:unhideWhenUsed="0"/>
-    <w:lsdException w:name="Colorful Grid Accent 3" w:semiHidden="0" w:uiPriority="73" w:unhideWhenUsed="0"/>
-    <w:lsdException w:name="Light Shading Accent 4" w:semiHidden="0" w:uiPriority="60" w:unhideWhenUsed="0"/>
-    <w:lsdException w:name="Light List Accent 4" w:semiHidden="0" w:uiPriority="61" w:unhideWhenUsed="0"/>
-    <w:lsdException w:name="Light Grid Accent 4" w:semiHidden="0" w:uiPriority="62" w:unhideWhenUsed="0"/>
-    <w:lsdException w:name="Medium Shading 1 Accent 4" w:semiHidden="0" w:uiPriority="63" w:unhideWhenUsed="0"/>
-    <w:lsdException w:name="Medium Shading 2 Accent 4" w:semiHidden="0" w:uiPriority="64" w:unhideWhenUsed="0"/>
-    <w:lsdException w:name="Medium List 1 Accent 4" w:semiHidden="0" w:uiPriority="65" w:unhideWhenUsed="0"/>
-    <w:lsdException w:name="Medium List 2 Accent 4" w:semiHidden="0" w:uiPriority="66" w:unhideWhenUsed="0"/>
-    <w:lsdException w:name="Medium Grid 1 Accent 4" w:semiHidden="0" w:uiPriority="67" w:unhideWhenUsed="0"/>
-    <w:lsdException w:name="Medium Grid 2 Accent 4" w:semiHidden="0" w:uiPriority="68" w:unhideWhenUsed="0"/>
-    <w:lsdException w:name="Medium Grid 3 Accent 4" w:semiHidden="0" w:uiPriority="69" w:unhideWhenUsed="0"/>
-    <w:lsdException w:name="Dark List Accent 4" w:semiHidden="0" w:uiPriority="70" w:unhideWhenUsed="0"/>
-    <w:lsdException w:name="Colorful Shading Accent 4" w:semiHidden="0" w:uiPriority="71" w:unhideWhenUsed="0"/>
-    <w:lsdException w:name="Colorful List Accent 4" w:semiHidden="0" w:uiPriority="72" w:unhideWhenUsed="0"/>
-    <w:lsdException w:name="Colorful Grid Accent 4" w:semiHidden="0" w:uiPriority="73" w:unhideWhenUsed="0"/>
-    <w:lsdException w:name="Light Shading Accent 5" w:semiHidden="0" w:uiPriority="60" w:unhideWhenUsed="0"/>
-    <w:lsdException w:name="Light List Accent 5" w:semiHidden="0" w:uiPriority="61" w:unhideWhenUsed="0"/>
-    <w:lsdException w:name="Light Grid Accent 5" w:semiHidden="0" w:uiPriority="62" w:unhideWhenUsed="0"/>
-    <w:lsdException w:name="Medium Shading 1 Accent 5" w:semiHidden="0" w:uiPriority="63" w:unhideWhenUsed="0"/>
-    <w:lsdException w:name="Medium Shading 2 Accent 5" w:semiHidden="0" w:uiPriority="64" w:unhideWhenUsed="0"/>
-    <w:lsdException w:name="Medium List 1 Accent 5" w:semiHidden="0" w:uiPriority="65" w:unhideWhenUsed="0"/>
-    <w:lsdException w:name="Medium List 2 Accent 5" w:semiHidden="0" w:uiPriority="66" w:unhideWhenUsed="0"/>
-    <w:lsdException w:name="Medium Grid 1 Accent 5" w:semiHidden="0" w:uiPriority="67" w:unhideWhenUsed="0"/>
-    <w:lsdException w:name="Medium Grid 2 Accent 5" w:semiHidden="0" w:uiPriority="68" w:unhideWhenUsed="0"/>
-    <w:lsdException w:name="Medium Grid 3 Accent 5" w:semiHidden="0" w:uiPriority="69" w:unhideWhenUsed="0"/>
-    <w:lsdException w:name="Dark List Accent 5" w:semiHidden="0" w:uiPriority="70" w:unhideWhenUsed="0"/>
-    <w:lsdException w:name="Colorful Shading Accent 5" w:semiHidden="0" w:uiPriority="71" w:unhideWhenUsed="0"/>
-    <w:lsdException w:name="Colorful List Accent 5" w:semiHidden="0" w:uiPriority="72" w:unhideWhenUsed="0"/>
-    <w:lsdException w:name="Colorful Grid Accent 5" w:semiHidden="0" w:uiPriority="73" w:unhideWhenUsed="0"/>
-    <w:lsdException w:name="Light Shading Accent 6" w:semiHidden="0" w:uiPriority="60" w:unhideWhenUsed="0"/>
-    <w:lsdException w:name="Light List Accent 6" w:semiHidden="0" w:uiPriority="61" w:unhideWhenUsed="0"/>
-    <w:lsdException w:name="Light Grid Accent 6" w:semiHidden="0" w:uiPriority="62" w:unhideWhenUsed="0"/>
-    <w:lsdException w:name="Medium Shading 1 Accent 6" w:semiHidden="0" w:uiPriority="63" w:unhideWhenUsed="0"/>
-    <w:lsdException w:name="Medium Shading 2 Accent 6" w:semiHidden="0" w:uiPriority="64" w:unhideWhenUsed="0"/>
-    <w:lsdException w:name="Medium List 1 Accent 6" w:semiHidden="0" w:uiPriority="65" w:unhideWhenUsed="0"/>
-    <w:lsdException w:name="Medium List 2 Accent 6" w:semiHidden="0" w:uiPriority="66" w:unhideWhenUsed="0"/>
-    <w:lsdException w:name="Medium Grid 1 Accent 6" w:semiHidden="0" w:uiPriority="67" w:unhideWhenUsed="0"/>
-    <w:lsdException w:name="Medium Grid 2 Accent 6" w:semiHidden="0" w:uiPriority="68" w:unhideWhenUsed="0"/>
-    <w:lsdException w:name="Medium Grid 3 Accent 6" w:semiHidden="0" w:uiPriority="69" w:unhideWhenUsed="0"/>
-    <w:lsdException w:name="Dark List Accent 6" w:semiHidden="0" w:uiPriority="70" w:unhideWhenUsed="0"/>
-    <w:lsdException w:name="Colorful Shading Accent 6" w:semiHidden="0" w:uiPriority="71" w:unhideWhenUsed="0"/>
-    <w:lsdException w:name="Colorful List Accent 6" w:semiHidden="0" w:uiPriority="72" w:unhideWhenUsed="0"/>
-    <w:lsdException w:name="Colorful Grid Accent 6" w:semiHidden="0" w:uiPriority="73" w:unhideWhenUsed="0"/>
-    <w:lsdException w:name="Subtle Emphasis" w:semiHidden="0" w:uiPriority="19" w:unhideWhenUsed="0" w:qFormat="1"/>
-    <w:lsdException w:name="Intense Emphasis" w:semiHidden="0" w:uiPriority="21" w:unhideWhenUsed="0" w:qFormat="1"/>
-    <w:lsdException w:name="Subtle Reference" w:semiHidden="0" w:uiPriority="31" w:unhideWhenUsed="0" w:qFormat="1"/>
-    <w:lsdException w:name="Intense Reference" w:semiHidden="0" w:uiPriority="32" w:unhideWhenUsed="0" w:qFormat="1"/>
-    <w:lsdException w:name="Book Title" w:semiHidden="0" w:uiPriority="33" w:unhideWhenUsed="0" w:qFormat="1"/>
-    <w:lsdException w:name="Bibliography" w:uiPriority="37"/>
-    <w:lsdException w:name="TOC Heading" w:uiPriority="39" w:qFormat="1"/>
+  <w:latentStyles w:defLockedState="0" w:defUIPriority="99" w:defSemiHidden="0" w:defUnhideWhenUsed="0" w:defQFormat="0" w:count="371">
+    <w:lsdException w:name="Normal" w:uiPriority="0" w:qFormat="1"/>
+    <w:lsdException w:name="heading 1" w:uiPriority="9" w:qFormat="1"/>
+    <w:lsdException w:name="heading 2" w:semiHidden="1" w:uiPriority="9" w:unhideWhenUsed="1" w:qFormat="1"/>
+    <w:lsdException w:name="heading 3" w:semiHidden="1" w:uiPriority="9" w:unhideWhenUsed="1" w:qFormat="1"/>
+    <w:lsdException w:name="heading 4" w:semiHidden="1" w:uiPriority="9" w:unhideWhenUsed="1" w:qFormat="1"/>
+    <w:lsdException w:name="heading 5" w:semiHidden="1" w:uiPriority="9" w:unhideWhenUsed="1" w:qFormat="1"/>
+    <w:lsdException w:name="heading 6" w:semiHidden="1" w:uiPriority="9" w:unhideWhenUsed="1" w:qFormat="1"/>
+    <w:lsdException w:name="heading 7" w:semiHidden="1" w:uiPriority="9" w:unhideWhenUsed="1" w:qFormat="1"/>
+    <w:lsdException w:name="heading 8" w:semiHidden="1" w:uiPriority="9" w:unhideWhenUsed="1" w:qFormat="1"/>
+    <w:lsdException w:name="heading 9" w:semiHidden="1" w:uiPriority="9" w:unhideWhenUsed="1" w:qFormat="1"/>
+    <w:lsdException w:name="index 1" w:semiHidden="1" w:unhideWhenUsed="1"/>
+    <w:lsdException w:name="index 2" w:semiHidden="1" w:unhideWhenUsed="1"/>
+    <w:lsdException w:name="index 3" w:semiHidden="1" w:unhideWhenUsed="1"/>
+    <w:lsdException w:name="index 4" w:semiHidden="1" w:unhideWhenUsed="1"/>
+    <w:lsdException w:name="index 5" w:semiHidden="1" w:unhideWhenUsed="1"/>
+    <w:lsdException w:name="index 6" w:semiHidden="1" w:unhideWhenUsed="1"/>
+    <w:lsdException w:name="index 7" w:semiHidden="1" w:unhideWhenUsed="1"/>
+    <w:lsdException w:name="index 8" w:semiHidden="1" w:unhideWhenUsed="1"/>
+    <w:lsdException w:name="index 9" w:semiHidden="1" w:unhideWhenUsed="1"/>
+    <w:lsdException w:name="toc 1" w:semiHidden="1" w:uiPriority="39" w:unhideWhenUsed="1"/>
+    <w:lsdException w:name="toc 2" w:semiHidden="1" w:uiPriority="39" w:unhideWhenUsed="1"/>
+    <w:lsdException w:name="toc 3" w:semiHidden="1" w:uiPriority="39" w:unhideWhenUsed="1"/>
+    <w:lsdException w:name="toc 4" w:semiHidden="1" w:uiPriority="39" w:unhideWhenUsed="1"/>
+    <w:lsdException w:name="toc 5" w:semiHidden="1" w:uiPriority="39" w:unhideWhenUsed="1"/>
+    <w:lsdException w:name="toc 6" w:semiHidden="1" w:uiPriority="39" w:unhideWhenUsed="1"/>
+    <w:lsdException w:name="toc 7" w:semiHidden="1" w:uiPriority="39" w:unhideWhenUsed="1"/>
+    <w:lsdException w:name="toc 8" w:semiHidden="1" w:uiPriority="39" w:unhideWhenUsed="1"/>
+    <w:lsdException w:name="toc 9" w:semiHidden="1" w:uiPriority="39" w:unhideWhenUsed="1"/>
+    <w:lsdException w:name="Normal Indent" w:semiHidden="1" w:unhideWhenUsed="1"/>
+    <w:lsdException w:name="footnote text" w:semiHidden="1" w:unhideWhenUsed="1"/>
+    <w:lsdException w:name="annotation text" w:semiHidden="1" w:unhideWhenUsed="1"/>
+    <w:lsdException w:name="header" w:semiHidden="1" w:unhideWhenUsed="1"/>
+    <w:lsdException w:name="footer" w:semiHidden="1" w:unhideWhenUsed="1"/>
+    <w:lsdException w:name="index heading" w:semiHidden="1" w:unhideWhenUsed="1"/>
+    <w:lsdException w:name="caption" w:semiHidden="1" w:uiPriority="35" w:unhideWhenUsed="1" w:qFormat="1"/>
+    <w:lsdException w:name="table of figures" w:semiHidden="1" w:unhideWhenUsed="1"/>
+    <w:lsdException w:name="envelope address" w:semiHidden="1" w:unhideWhenUsed="1"/>
+    <w:lsdException w:name="envelope return" w:semiHidden="1" w:unhideWhenUsed="1"/>
+    <w:lsdException w:name="footnote reference" w:semiHidden="1" w:unhideWhenUsed="1"/>
+    <w:lsdException w:name="annotation reference" w:semiHidden="1" w:unhideWhenUsed="1"/>
+    <w:lsdException w:name="line number" w:semiHidden="1" w:unhideWhenUsed="1"/>
+    <w:lsdException w:name="page number" w:semiHidden="1" w:unhideWhenUsed="1"/>
+    <w:lsdException w:name="endnote reference" w:semiHidden="1" w:unhideWhenUsed="1"/>
+    <w:lsdException w:name="endnote text" w:semiHidden="1" w:unhideWhenUsed="1"/>
+    <w:lsdException w:name="table of authorities" w:semiHidden="1" w:unhideWhenUsed="1"/>
+    <w:lsdException w:name="macro" w:semiHidden="1" w:unhideWhenUsed="1"/>
+    <w:lsdException w:name="toa heading" w:semiHidden="1" w:unhideWhenUsed="1"/>
+    <w:lsdException w:name="List" w:semiHidden="1" w:unhideWhenUsed="1"/>
+    <w:lsdException w:name="List Bullet" w:semiHidden="1" w:unhideWhenUsed="1"/>
+    <w:lsdException w:name="List Number" w:semiHidden="1" w:unhideWhenUsed="1"/>
+    <w:lsdException w:name="List 2" w:semiHidden="1" w:unhideWhenUsed="1"/>
+    <w:lsdException w:name="List 3" w:semiHidden="1" w:unhideWhenUsed="1"/>
+    <w:lsdException w:name="List 4" w:semiHidden="1" w:unhideWhenUsed="1"/>
+    <w:lsdException w:name="List 5" w:semiHidden="1" w:unhideWhenUsed="1"/>
+    <w:lsdException w:name="List Bullet 2" w:semiHidden="1" w:unhideWhenUsed="1"/>
+    <w:lsdException w:name="List Bullet 3" w:semiHidden="1" w:unhideWhenUsed="1"/>
+    <w:lsdException w:name="List Bullet 4" w:semiHidden="1" w:unhideWhenUsed="1"/>
+    <w:lsdException w:name="List Bullet 5" w:semiHidden="1" w:unhideWhenUsed="1"/>
+    <w:lsdException w:name="List Number 2" w:semiHidden="1" w:unhideWhenUsed="1"/>
+    <w:lsdException w:name="List Number 3" w:semiHidden="1" w:unhideWhenUsed="1"/>
+    <w:lsdException w:name="List Number 4" w:semiHidden="1" w:unhideWhenUsed="1"/>
+    <w:lsdException w:name="List Number 5" w:semiHidden="1" w:unhideWhenUsed="1"/>
+    <w:lsdException w:name="Title" w:uiPriority="10" w:qFormat="1"/>
+    <w:lsdException w:name="Closing" w:semiHidden="1" w:unhideWhenUsed="1"/>
+    <w:lsdException w:name="Signature" w:semiHidden="1" w:unhideWhenUsed="1"/>
+    <w:lsdException w:name="Default Paragraph Font" w:semiHidden="1" w:uiPriority="1" w:unhideWhenUsed="1"/>
+    <w:lsdException w:name="Body Text" w:semiHidden="1" w:unhideWhenUsed="1"/>
+    <w:lsdException w:name="Body Text Indent" w:semiHidden="1" w:unhideWhenUsed="1"/>
+    <w:lsdException w:name="List Continue" w:semiHidden="1" w:unhideWhenUsed="1"/>
+    <w:lsdException w:name="List Continue 2" w:semiHidden="1" w:unhideWhenUsed="1"/>
+    <w:lsdException w:name="List Continue 3" w:semiHidden="1" w:unhideWhenUsed="1"/>
+    <w:lsdException w:name="List Continue 4" w:semiHidden="1" w:unhideWhenUsed="1"/>
+    <w:lsdException w:name="List Continue 5" w:semiHidden="1" w:unhideWhenUsed="1"/>
+    <w:lsdException w:name="Message Header" w:semiHidden="1" w:unhideWhenUsed="1"/>
+    <w:lsdException w:name="Subtitle" w:uiPriority="11" w:qFormat="1"/>
+    <w:lsdException w:name="Salutation" w:semiHidden="1" w:unhideWhenUsed="1"/>
+    <w:lsdException w:name="Date" w:semiHidden="1" w:unhideWhenUsed="1"/>
+    <w:lsdException w:name="Body Text First Indent" w:semiHidden="1" w:unhideWhenUsed="1"/>
+    <w:lsdException w:name="Body Text First Indent 2" w:semiHidden="1" w:unhideWhenUsed="1"/>
+    <w:lsdException w:name="Note Heading" w:semiHidden="1" w:unhideWhenUsed="1"/>
+    <w:lsdException w:name="Body Text 2" w:semiHidden="1" w:unhideWhenUsed="1"/>
+    <w:lsdException w:name="Body Text 3" w:semiHidden="1" w:unhideWhenUsed="1"/>
+    <w:lsdException w:name="Body Text Indent 2" w:semiHidden="1" w:unhideWhenUsed="1"/>
+    <w:lsdException w:name="Body Text Indent 3" w:semiHidden="1" w:unhideWhenUsed="1"/>
+    <w:lsdException w:name="Block Text" w:semiHidden="1" w:unhideWhenUsed="1"/>
+    <w:lsdException w:name="Hyperlink" w:semiHidden="1" w:unhideWhenUsed="1"/>
+    <w:lsdException w:name="FollowedHyperlink" w:semiHidden="1" w:unhideWhenUsed="1"/>
+    <w:lsdException w:name="Strong" w:uiPriority="22" w:qFormat="1"/>
+    <w:lsdException w:name="Emphasis" w:uiPriority="20" w:qFormat="1"/>
+    <w:lsdException w:name="Document Map" w:semiHidden="1" w:unhideWhenUsed="1"/>
+    <w:lsdException w:name="Plain Text" w:semiHidden="1" w:unhideWhenUsed="1"/>
+    <w:lsdException w:name="E-mail Signature" w:semiHidden="1" w:unhideWhenUsed="1"/>
+    <w:lsdException w:name="HTML Top of Form" w:semiHidden="1" w:unhideWhenUsed="1"/>
+    <w:lsdException w:name="HTML Bottom of Form" w:semiHidden="1" w:unhideWhenUsed="1"/>
+    <w:lsdException w:name="Normal (Web)" w:semiHidden="1" w:unhideWhenUsed="1"/>
+    <w:lsdException w:name="HTML Acronym" w:semiHidden="1" w:unhideWhenUsed="1"/>
+    <w:lsdException w:name="HTML Address" w:semiHidden="1" w:unhideWhenUsed="1"/>
+    <w:lsdException w:name="HTML Cite" w:semiHidden="1" w:unhideWhenUsed="1"/>
+    <w:lsdException w:name="HTML Code" w:semiHidden="1" w:unhideWhenUsed="1"/>
+    <w:lsdException w:name="HTML Definition" w:semiHidden="1" w:unhideWhenUsed="1"/>
+    <w:lsdException w:name="HTML Keyboard" w:semiHidden="1" w:unhideWhenUsed="1"/>
+    <w:lsdException w:name="HTML Preformatted" w:semiHidden="1" w:unhideWhenUsed="1"/>
+    <w:lsdException w:name="HTML Sample" w:semiHidden="1" w:unhideWhenUsed="1"/>
+    <w:lsdException w:name="HTML Typewriter" w:semiHidden="1" w:unhideWhenUsed="1"/>
+    <w:lsdException w:name="HTML Variable" w:semiHidden="1" w:unhideWhenUsed="1"/>
+    <w:lsdException w:name="Normal Table" w:semiHidden="1" w:unhideWhenUsed="1"/>
+    <w:lsdException w:name="annotation subject" w:semiHidden="1" w:unhideWhenUsed="1"/>
+    <w:lsdException w:name="No List" w:semiHidden="1" w:unhideWhenUsed="1"/>
+    <w:lsdException w:name="Outline List 1" w:semiHidden="1" w:unhideWhenUsed="1"/>
+    <w:lsdException w:name="Outline List 2" w:semiHidden="1" w:unhideWhenUsed="1"/>
+    <w:lsdException w:name="Outline List 3" w:semiHidden="1" w:unhideWhenUsed="1"/>
+    <w:lsdException w:name="Table Simple 1" w:semiHidden="1" w:unhideWhenUsed="1"/>
+    <w:lsdException w:name="Table Simple 2" w:semiHidden="1" w:unhideWhenUsed="1"/>
+    <w:lsdException w:name="Table Simple 3" w:semiHidden="1" w:unhideWhenUsed="1"/>
+    <w:lsdException w:name="Table Classic 1" w:semiHidden="1" w:unhideWhenUsed="1"/>
+    <w:lsdException w:name="Table Classic 2" w:semiHidden="1" w:unhideWhenUsed="1"/>
+    <w:lsdException w:name="Table Classic 3" w:semiHidden="1" w:unhideWhenUsed="1"/>
+    <w:lsdException w:name="Table Classic 4" w:semiHidden="1" w:unhideWhenUsed="1"/>
+    <w:lsdException w:name="Table Colorful 1" w:semiHidden="1" w:unhideWhenUsed="1"/>
+    <w:lsdException w:name="Table Colorful 2" w:semiHidden="1" w:unhideWhenUsed="1"/>
+    <w:lsdException w:name="Table Colorful 3" w:semiHidden="1" w:unhideWhenUsed="1"/>
+    <w:lsdException w:name="Table Columns 1" w:semiHidden="1" w:unhideWhenUsed="1"/>
+    <w:lsdException w:name="Table Columns 2" w:semiHidden="1" w:unhideWhenUsed="1"/>
+    <w:lsdException w:name="Table Columns 3" w:semiHidden="1" w:unhideWhenUsed="1"/>
+    <w:lsdException w:name="Table Columns 4" w:semiHidden="1" w:unhideWhenUsed="1"/>
+    <w:lsdException w:name="Table Columns 5" w:semiHidden="1" w:unhideWhenUsed="1"/>
+    <w:lsdException w:name="Table Grid 1" w:semiHidden="1" w:unhideWhenUsed="1"/>
+    <w:lsdException w:name="Table Grid 2" w:semiHidden="1" w:unhideWhenUsed="1"/>
+    <w:lsdException w:name="Table Grid 3" w:semiHidden="1" w:unhideWhenUsed="1"/>
+    <w:lsdException w:name="Table Grid 4" w:semiHidden="1" w:unhideWhenUsed="1"/>
+    <w:lsdException w:name="Table Grid 5" w:semiHidden="1" w:unhideWhenUsed="1"/>
+    <w:lsdException w:name="Table Grid 6" w:semiHidden="1" w:unhideWhenUsed="1"/>
+    <w:lsdException w:name="Table Grid 7" w:semiHidden="1" w:unhideWhenUsed="1"/>
+    <w:lsdException w:name="Table Grid 8" w:semiHidden="1" w:unhideWhenUsed="1"/>
+    <w:lsdException w:name="Table List 1" w:semiHidden="1" w:unhideWhenUsed="1"/>
+    <w:lsdException w:name="Table List 2" w:semiHidden="1" w:unhideWhenUsed="1"/>
+    <w:lsdException w:name="Table List 3" w:semiHidden="1" w:unhideWhenUsed="1"/>
+    <w:lsdException w:name="Table List 4" w:semiHidden="1" w:unhideWhenUsed="1"/>
+    <w:lsdException w:name="Table List 5" w:semiHidden="1" w:unhideWhenUsed="1"/>
+    <w:lsdException w:name="Table List 6" w:semiHidden="1" w:unhideWhenUsed="1"/>
+    <w:lsdException w:name="Table List 7" w:semiHidden="1" w:unhideWhenUsed="1"/>
+    <w:lsdException w:name="Table List 8" w:semiHidden="1" w:unhideWhenUsed="1"/>
+    <w:lsdException w:name="Table 3D effects 1" w:semiHidden="1" w:unhideWhenUsed="1"/>
+    <w:lsdException w:name="Table 3D effects 2" w:semiHidden="1" w:unhideWhenUsed="1"/>
+    <w:lsdException w:name="Table 3D effects 3" w:semiHidden="1" w:unhideWhenUsed="1"/>
+    <w:lsdException w:name="Table Contemporary" w:semiHidden="1" w:unhideWhenUsed="1"/>
+    <w:lsdException w:name="Table Elegant" w:semiHidden="1" w:unhideWhenUsed="1"/>
+    <w:lsdException w:name="Table Professional" w:semiHidden="1" w:unhideWhenUsed="1"/>
+    <w:lsdException w:name="Table Subtle 1" w:semiHidden="1" w:unhideWhenUsed="1"/>
+    <w:lsdException w:name="Table Subtle 2" w:semiHidden="1" w:unhideWhenUsed="1"/>
+    <w:lsdException w:name="Table Web 1" w:semiHidden="1" w:unhideWhenUsed="1"/>
+    <w:lsdException w:name="Table Web 2" w:semiHidden="1" w:unhideWhenUsed="1"/>
+    <w:lsdException w:name="Table Web 3" w:semiHidden="1" w:unhideWhenUsed="1"/>
+    <w:lsdException w:name="Balloon Text" w:semiHidden="1" w:unhideWhenUsed="1"/>
+    <w:lsdException w:name="Table Grid" w:uiPriority="59"/>
+    <w:lsdException w:name="Table Theme" w:semiHidden="1" w:unhideWhenUsed="1"/>
+    <w:lsdException w:name="Placeholder Text" w:semiHidden="1"/>
+    <w:lsdException w:name="No Spacing" w:uiPriority="1" w:qFormat="1"/>
+    <w:lsdException w:name="Light Shading" w:uiPriority="60"/>
+    <w:lsdException w:name="Light List" w:uiPriority="61"/>
+    <w:lsdException w:name="Light Grid" w:uiPriority="62"/>
+    <w:lsdException w:name="Medium Shading 1" w:uiPriority="63"/>
+    <w:lsdException w:name="Medium Shading 2" w:uiPriority="64"/>
+    <w:lsdException w:name="Medium List 1" w:uiPriority="65"/>
+    <w:lsdException w:name="Medium List 2" w:uiPriority="66"/>
+    <w:lsdException w:name="Medium Grid 1" w:uiPriority="67"/>
+    <w:lsdException w:name="Medium Grid 2" w:uiPriority="68"/>
+    <w:lsdException w:name="Medium Grid 3" w:uiPriority="69"/>
+    <w:lsdException w:name="Dark List" w:uiPriority="70"/>
+    <w:lsdException w:name="Colorful Shading" w:uiPriority="71"/>
+    <w:lsdException w:name="Colorful List" w:uiPriority="72"/>
+    <w:lsdException w:name="Colorful Grid" w:uiPriority="73"/>
+    <w:lsdException w:name="Light Shading Accent 1" w:uiPriority="60"/>
+    <w:lsdException w:name="Light List Accent 1" w:uiPriority="61"/>
+    <w:lsdException w:name="Light Grid Accent 1" w:uiPriority="62"/>
+    <w:lsdException w:name="Medium Shading 1 Accent 1" w:uiPriority="63"/>
+    <w:lsdException w:name="Medium Shading 2 Accent 1" w:uiPriority="64"/>
+    <w:lsdException w:name="Medium List 1 Accent 1" w:uiPriority="65"/>
+    <w:lsdException w:name="Revision" w:semiHidden="1"/>
+    <w:lsdException w:name="List Paragraph" w:uiPriority="34" w:qFormat="1"/>
+    <w:lsdException w:name="Quote" w:uiPriority="29" w:qFormat="1"/>
+    <w:lsdException w:name="Intense Quote" w:uiPriority="30" w:qFormat="1"/>
+    <w:lsdException w:name="Medium List 2 Accent 1" w:uiPriority="66"/>
+    <w:lsdException w:name="Medium Grid 1 Accent 1" w:uiPriority="67"/>
+    <w:lsdException w:name="Medium Grid 2 Accent 1" w:uiPriority="68"/>
+    <w:lsdException w:name="Medium Grid 3 Accent 1" w:uiPriority="69"/>
+    <w:lsdException w:name="Dark List Accent 1" w:uiPriority="70"/>
+    <w:lsdException w:name="Colorful Shading Accent 1" w:uiPriority="71"/>
+    <w:lsdException w:name="Colorful List Accent 1" w:uiPriority="72"/>
+    <w:lsdException w:name="Colorful Grid Accent 1" w:uiPriority="73"/>
+    <w:lsdException w:name="Light Shading Accent 2" w:uiPriority="60"/>
+    <w:lsdException w:name="Light List Accent 2" w:uiPriority="61"/>
+    <w:lsdException w:name="Light Grid Accent 2" w:uiPriority="62"/>
+    <w:lsdException w:name="Medium Shading 1 Accent 2" w:uiPriority="63"/>
+    <w:lsdException w:name="Medium Shading 2 Accent 2" w:uiPriority="64"/>
+    <w:lsdException w:name="Medium List 1 Accent 2" w:uiPriority="65"/>
+    <w:lsdException w:name="Medium List 2 Accent 2" w:uiPriority="66"/>
+    <w:lsdException w:name="Medium Grid 1 Accent 2" w:uiPriority="67"/>
+    <w:lsdException w:name="Medium Grid 2 Accent 2" w:uiPriority="68"/>
+    <w:lsdException w:name="Medium Grid 3 Accent 2" w:uiPriority="69"/>
+    <w:lsdException w:name="Dark List Accent 2" w:uiPriority="70"/>
+    <w:lsdException w:name="Colorful Shading Accent 2" w:uiPriority="71"/>
+    <w:lsdException w:name="Colorful List Accent 2" w:uiPriority="72"/>
+    <w:lsdException w:name="Colorful Grid Accent 2" w:uiPriority="73"/>
+    <w:lsdException w:name="Light Shading Accent 3" w:uiPriority="60"/>
+    <w:lsdException w:name="Light List Accent 3" w:uiPriority="61"/>
+    <w:lsdException w:name="Light Grid Accent 3" w:uiPriority="62"/>
+    <w:lsdException w:name="Medium Shading 1 Accent 3" w:uiPriority="63"/>
+    <w:lsdException w:name="Medium Shading 2 Accent 3" w:uiPriority="64"/>
+    <w:lsdException w:name="Medium List 1 Accent 3" w:uiPriority="65"/>
+    <w:lsdException w:name="Medium List 2 Accent 3" w:uiPriority="66"/>
+    <w:lsdException w:name="Medium Grid 1 Accent 3" w:uiPriority="67"/>
+    <w:lsdException w:name="Medium Grid 2 Accent 3" w:uiPriority="68"/>
+    <w:lsdException w:name="Medium Grid 3 Accent 3" w:uiPriority="69"/>
+    <w:lsdException w:name="Dark List Accent 3" w:uiPriority="70"/>
+    <w:lsdException w:name="Colorful Shading Accent 3" w:uiPriority="71"/>
+    <w:lsdException w:name="Colorful List Accent 3" w:uiPriority="72"/>
+    <w:lsdException w:name="Colorful Grid Accent 3" w:uiPriority="73"/>
+    <w:lsdException w:name="Light Shading Accent 4" w:uiPriority="60"/>
+    <w:lsdException w:name="Light List Accent 4" w:uiPriority="61"/>
+    <w:lsdException w:name="Light Grid Accent 4" w:uiPriority="62"/>
+    <w:lsdException w:name="Medium Shading 1 Accent 4" w:uiPriority="63"/>
+    <w:lsdException w:name="Medium Shading 2 Accent 4" w:uiPriority="64"/>
+    <w:lsdException w:name="Medium List 1 Accent 4" w:uiPriority="65"/>
+    <w:lsdException w:name="Medium List 2 Accent 4" w:uiPriority="66"/>
+    <w:lsdException w:name="Medium Grid 1 Accent 4" w:uiPriority="67"/>
+    <w:lsdException w:name="Medium Grid 2 Accent 4" w:uiPriority="68"/>
+    <w:lsdException w:name="Medium Grid 3 Accent 4" w:uiPriority="69"/>
+    <w:lsdException w:name="Dark List Accent 4" w:uiPriority="70"/>
+    <w:lsdException w:name="Colorful Shading Accent 4" w:uiPriority="71"/>
+    <w:lsdException w:name="Colorful List Accent 4" w:uiPriority="72"/>
+    <w:lsdException w:name="Colorful Grid Accent 4" w:uiPriority="73"/>
+    <w:lsdException w:name="Light Shading Accent 5" w:uiPriority="60"/>
+    <w:lsdException w:name="Light List Accent 5" w:uiPriority="61"/>
+    <w:lsdException w:name="Light Grid Accent 5" w:uiPriority="62"/>
+    <w:lsdException w:name="Medium Shading 1 Accent 5" w:uiPriority="63"/>
+    <w:lsdException w:name="Medium Shading 2 Accent 5" w:uiPriority="64"/>
+    <w:lsdException w:name="Medium List 1 Accent 5" w:uiPriority="65"/>
+    <w:lsdException w:name="Medium List 2 Accent 5" w:uiPriority="66"/>
+    <w:lsdException w:name="Medium Grid 1 Accent 5" w:uiPriority="67"/>
+    <w:lsdException w:name="Medium Grid 2 Accent 5" w:uiPriority="68"/>
+    <w:lsdException w:name="Medium Grid 3 Accent 5" w:uiPriority="69"/>
+    <w:lsdException w:name="Dark List Accent 5" w:uiPriority="70"/>
+    <w:lsdException w:name="Colorful Shading Accent 5" w:uiPriority="71"/>
+    <w:lsdException w:name="Colorful List Accent 5" w:uiPriority="72"/>
+    <w:lsdException w:name="Colorful Grid Accent 5" w:uiPriority="73"/>
+    <w:lsdException w:name="Light Shading Accent 6" w:uiPriority="60"/>
+    <w:lsdException w:name="Light List Accent 6" w:uiPriority="61"/>
+    <w:lsdException w:name="Light Grid Accent 6" w:uiPriority="62"/>
+    <w:lsdException w:name="Medium Shading 1 Accent 6" w:uiPriority="63"/>
+    <w:lsdException w:name="Medium Shading 2 Accent 6" w:uiPriority="64"/>
+    <w:lsdException w:name="Medium List 1 Accent 6" w:uiPriority="65"/>
+    <w:lsdException w:name="Medium List 2 Accent 6" w:uiPriority="66"/>
+    <w:lsdException w:name="Medium Grid 1 Accent 6" w:uiPriority="67"/>
+    <w:lsdException w:name="Medium Grid 2 Accent 6" w:uiPriority="68"/>
+    <w:lsdException w:name="Medium Grid 3 Accent 6" w:uiPriority="69"/>
+    <w:lsdException w:name="Dark List Accent 6" w:uiPriority="70"/>
+    <w:lsdException w:name="Colorful Shading Accent 6" w:uiPriority="71"/>
+    <w:lsdException w:name="Colorful List Accent 6" w:uiPriority="72"/>
+    <w:lsdException w:name="Colorful Grid Accent 6" w:uiPriority="73"/>
+    <w:lsdException w:name="Subtle Emphasis" w:uiPriority="19" w:qFormat="1"/>
+    <w:lsdException w:name="Intense Emphasis" w:uiPriority="21" w:qFormat="1"/>
+    <w:lsdException w:name="Subtle Reference" w:uiPriority="31" w:qFormat="1"/>
+    <w:lsdException w:name="Intense Reference" w:uiPriority="32" w:qFormat="1"/>
+    <w:lsdException w:name="Book Title" w:uiPriority="33" w:qFormat="1"/>
+    <w:lsdException w:name="Bibliography" w:semiHidden="1" w:uiPriority="37" w:unhideWhenUsed="1"/>
+    <w:lsdException w:name="TOC Heading" w:semiHidden="1" w:uiPriority="39" w:unhideWhenUsed="1" w:qFormat="1"/>
+    <w:lsdException w:name="Plain Table 1" w:uiPriority="41"/>
+    <w:lsdException w:name="Plain Table 2" w:uiPriority="42"/>
+    <w:lsdException w:name="Plain Table 3" w:uiPriority="43"/>
+    <w:lsdException w:name="Plain Table 4" w:uiPriority="44"/>
+    <w:lsdException w:name="Plain Table 5" w:uiPriority="45"/>
+    <w:lsdException w:name="Grid Table Light" w:uiPriority="40"/>
+    <w:lsdException w:name="Grid Table 1 Light" w:uiPriority="46"/>
+    <w:lsdException w:name="Grid Table 2" w:uiPriority="47"/>
+    <w:lsdException w:name="Grid Table 3" w:uiPriority="48"/>
+    <w:lsdException w:name="Grid Table 4" w:uiPriority="49"/>
+    <w:lsdException w:name="Grid Table 5 Dark" w:uiPriority="50"/>
+    <w:lsdException w:name="Grid Table 6 Colorful" w:uiPriority="51"/>
+    <w:lsdException w:name="Grid Table 7 Colorful" w:uiPriority="52"/>
+    <w:lsdException w:name="Grid Table 1 Light Accent 1" w:uiPriority="46"/>
+    <w:lsdException w:name="Grid Table 2 Accent 1" w:uiPriority="47"/>
+    <w:lsdException w:name="Grid Table 3 Accent 1" w:uiPriority="48"/>
+    <w:lsdException w:name="Grid Table 4 Accent 1" w:uiPriority="49"/>
+    <w:lsdException w:name="Grid Table 5 Dark Accent 1" w:uiPriority="50"/>
+    <w:lsdException w:name="Grid Table 6 Colorful Accent 1" w:uiPriority="51"/>
+    <w:lsdException w:name="Grid Table 7 Colorful Accent 1" w:uiPriority="52"/>
+    <w:lsdException w:name="Grid Table 1 Light Accent 2" w:uiPriority="46"/>
+    <w:lsdException w:name="Grid Table 2 Accent 2" w:uiPriority="47"/>
+    <w:lsdException w:name="Grid Table 3 Accent 2" w:uiPriority="48"/>
+    <w:lsdException w:name="Grid Table 4 Accent 2" w:uiPriority="49"/>
+    <w:lsdException w:name="Grid Table 5 Dark Accent 2" w:uiPriority="50"/>
+    <w:lsdException w:name="Grid Table 6 Colorful Accent 2" w:uiPriority="51"/>
+    <w:lsdException w:name="Grid Table 7 Colorful Accent 2" w:uiPriority="52"/>
+    <w:lsdException w:name="Grid Table 1 Light Accent 3" w:uiPriority="46"/>
+    <w:lsdException w:name="Grid Table 2 Accent 3" w:uiPriority="47"/>
+    <w:lsdException w:name="Grid Table 3 Accent 3" w:uiPriority="48"/>
+    <w:lsdException w:name="Grid Table 4 Accent 3" w:uiPriority="49"/>
+    <w:lsdException w:name="Grid Table 5 Dark Accent 3" w:uiPriority="50"/>
+    <w:lsdException w:name="Grid Table 6 Colorful Accent 3" w:uiPriority="51"/>
+    <w:lsdException w:name="Grid Table 7 Colorful Accent 3" w:uiPriority="52"/>
+    <w:lsdException w:name="Grid Table 1 Light Accent 4" w:uiPriority="46"/>
+    <w:lsdException w:name="Grid Table 2 Accent 4" w:uiPriority="47"/>
+    <w:lsdException w:name="Grid Table 3 Accent 4" w:uiPriority="48"/>
+    <w:lsdException w:name="Grid Table 4 Accent 4" w:uiPriority="49"/>
+    <w:lsdException w:name="Grid Table 5 Dark Accent 4" w:uiPriority="50"/>
+    <w:lsdException w:name="Grid Table 6 Colorful Accent 4" w:uiPriority="51"/>
+    <w:lsdException w:name="Grid Table 7 Colorful Accent 4" w:uiPriority="52"/>
+    <w:lsdException w:name="Grid Table 1 Light Accent 5" w:uiPriority="46"/>
+    <w:lsdException w:name="Grid Table 2 Accent 5" w:uiPriority="47"/>
+    <w:lsdException w:name="Grid Table 3 Accent 5" w:uiPriority="48"/>
+    <w:lsdException w:name="Grid Table 4 Accent 5" w:uiPriority="49"/>
+    <w:lsdException w:name="Grid Table 5 Dark Accent 5" w:uiPriority="50"/>
+    <w:lsdException w:name="Grid Table 6 Colorful Accent 5" w:uiPriority="51"/>
+    <w:lsdException w:name="Grid Table 7 Colorful Accent 5" w:uiPriority="52"/>
+    <w:lsdException w:name="Grid Table 1 Light Accent 6" w:uiPriority="46"/>
+    <w:lsdException w:name="Grid Table 2 Accent 6" w:uiPriority="47"/>
+    <w:lsdException w:name="Grid Table 3 Accent 6" w:uiPriority="48"/>
+    <w:lsdException w:name="Grid Table 4 Accent 6" w:uiPriority="49"/>
+    <w:lsdException w:name="Grid Table 5 Dark Accent 6" w:uiPriority="50"/>
+    <w:lsdException w:name="Grid Table 6 Colorful Accent 6" w:uiPriority="51"/>
+    <w:lsdException w:name="Grid Table 7 Colorful Accent 6" w:uiPriority="52"/>
+    <w:lsdException w:name="List Table 1 Light" w:uiPriority="46"/>
+    <w:lsdException w:name="List Table 2" w:uiPriority="47"/>
+    <w:lsdException w:name="List Table 3" w:uiPriority="48"/>
+    <w:lsdException w:name="List Table 4" w:uiPriority="49"/>
+    <w:lsdException w:name="List Table 5 Dark" w:uiPriority="50"/>
+    <w:lsdException w:name="List Table 6 Colorful" w:uiPriority="51"/>
+    <w:lsdException w:name="List Table 7 Colorful" w:uiPriority="52"/>
+    <w:lsdException w:name="List Table 1 Light Accent 1" w:uiPriority="46"/>
+    <w:lsdException w:name="List Table 2 Accent 1" w:uiPriority="47"/>
+    <w:lsdException w:name="List Table 3 Accent 1" w:uiPriority="48"/>
+    <w:lsdException w:name="List Table 4 Accent 1" w:uiPriority="49"/>
+    <w:lsdException w:name="List Table 5 Dark Accent 1" w:uiPriority="50"/>
+    <w:lsdException w:name="List Table 6 Colorful Accent 1" w:uiPriority="51"/>
+    <w:lsdException w:name="List Table 7 Colorful Accent 1" w:uiPriority="52"/>
+    <w:lsdException w:name="List Table 1 Light Accent 2" w:uiPriority="46"/>
+    <w:lsdException w:name="List Table 2 Accent 2" w:uiPriority="47"/>
+    <w:lsdException w:name="List Table 3 Accent 2" w:uiPriority="48"/>
+    <w:lsdException w:name="List Table 4 Accent 2" w:uiPriority="49"/>
+    <w:lsdException w:name="List Table 5 Dark Accent 2" w:uiPriority="50"/>
+    <w:lsdException w:name="List Table 6 Colorful Accent 2" w:uiPriority="51"/>
+    <w:lsdException w:name="List Table 7 Colorful Accent 2" w:uiPriority="52"/>
+    <w:lsdException w:name="List Table 1 Light Accent 3" w:uiPriority="46"/>
+    <w:lsdException w:name="List Table 2 Accent 3" w:uiPriority="47"/>
+    <w:lsdException w:name="List Table 3 Accent 3" w:uiPriority="48"/>
+    <w:lsdException w:name="List Table 4 Accent 3" w:uiPriority="49"/>
+    <w:lsdException w:name="List Table 5 Dark Accent 3" w:uiPriority="50"/>
+    <w:lsdException w:name="List Table 6 Colorful Accent 3" w:uiPriority="51"/>
+    <w:lsdException w:name="List Table 7 Colorful Accent 3" w:uiPriority="52"/>
+    <w:lsdException w:name="List Table 1 Light Accent 4" w:uiPriority="46"/>
+    <w:lsdException w:name="List Table 2 Accent 4" w:uiPriority="47"/>
+    <w:lsdException w:name="List Table 3 Accent 4" w:uiPriority="48"/>
+    <w:lsdException w:name="List Table 4 Accent 4" w:uiPriority="49"/>
+    <w:lsdException w:name="List Table 5 Dark Accent 4" w:uiPriority="50"/>
+    <w:lsdException w:name="List Table 6 Colorful Accent 4" w:uiPriority="51"/>
+    <w:lsdException w:name="List Table 7 Colorful Accent 4" w:uiPriority="52"/>
+    <w:lsdException w:name="List Table 1 Light Accent 5" w:uiPriority="46"/>
+    <w:lsdException w:name="List Table 2 Accent 5" w:uiPriority="47"/>
+    <w:lsdException w:name="List Table 3 Accent 5" w:uiPriority="48"/>
+    <w:lsdException w:name="List Table 4 Accent 5" w:uiPriority="49"/>
+    <w:lsdException w:name="List Table 5 Dark Accent 5" w:uiPriority="50"/>
+    <w:lsdException w:name="List Table 6 Colorful Accent 5" w:uiPriority="51"/>
+    <w:lsdException w:name="List Table 7 Colorful Accent 5" w:uiPriority="52"/>
+    <w:lsdException w:name="List Table 1 Light Accent 6" w:uiPriority="46"/>
+    <w:lsdException w:name="List Table 2 Accent 6" w:uiPriority="47"/>
+    <w:lsdException w:name="List Table 3 Accent 6" w:uiPriority="48"/>
+    <w:lsdException w:name="List Table 4 Accent 6" w:uiPriority="49"/>
+    <w:lsdException w:name="List Table 5 Dark Accent 6" w:uiPriority="50"/>
+    <w:lsdException w:name="List Table 6 Colorful Accent 6" w:uiPriority="51"/>
+    <w:lsdException w:name="List Table 7 Colorful Accent 6" w:uiPriority="52"/>
   </w:latentStyles>
   <w:style w:type="paragraph" w:default="1" w:styleId="Normal">
     <w:name w:val="Normal"/>
@@ -4975,7 +5162,6 @@
     <w:uiPriority w:val="99"/>
     <w:semiHidden/>
     <w:unhideWhenUsed/>
-    <w:qFormat/>
     <w:tblPr>
       <w:tblInd w:w="0" w:type="dxa"/>
       <w:tblCellMar>
@@ -5059,7 +5245,6 @@
       <w:spacing w:after="0" w:line="240" w:lineRule="auto"/>
     </w:pPr>
     <w:tblPr>
-      <w:tblInd w:w="0" w:type="dxa"/>
       <w:tblBorders>
         <w:top w:val="single" w:sz="4" w:space="0" w:color="auto"/>
         <w:left w:val="single" w:sz="4" w:space="0" w:color="auto"/>
@@ -5068,12 +5253,6 @@
         <w:insideH w:val="single" w:sz="4" w:space="0" w:color="auto"/>
         <w:insideV w:val="single" w:sz="4" w:space="0" w:color="auto"/>
       </w:tblBorders>
-      <w:tblCellMar>
-        <w:top w:w="0" w:type="dxa"/>
-        <w:left w:w="108" w:type="dxa"/>
-        <w:bottom w:w="0" w:type="dxa"/>
-        <w:right w:w="108" w:type="dxa"/>
-      </w:tblCellMar>
     </w:tblPr>
   </w:style>
   <w:style w:type="character" w:customStyle="1" w:styleId="Titre1Car">
@@ -5105,17 +5284,10 @@
     <w:tblPr>
       <w:tblStyleRowBandSize w:val="1"/>
       <w:tblStyleColBandSize w:val="1"/>
-      <w:tblInd w:w="0" w:type="dxa"/>
       <w:tblBorders>
         <w:top w:val="single" w:sz="8" w:space="0" w:color="000000" w:themeColor="text1"/>
         <w:bottom w:val="single" w:sz="8" w:space="0" w:color="000000" w:themeColor="text1"/>
       </w:tblBorders>
-      <w:tblCellMar>
-        <w:top w:w="0" w:type="dxa"/>
-        <w:left w:w="108" w:type="dxa"/>
-        <w:bottom w:w="0" w:type="dxa"/>
-        <w:right w:w="108" w:type="dxa"/>
-      </w:tblCellMar>
     </w:tblPr>
     <w:tblStylePr w:type="firstRow">
       <w:pPr>
@@ -5303,7 +5475,7 @@
 </file>
 
 <file path=word/glossary/document.xml><?xml version="1.0" encoding="utf-8"?>
-<w:glossaryDocument xmlns:ve="http://schemas.openxmlformats.org/markup-compatibility/2006" xmlns:o="urn:schemas-microsoft-com:office:office" xmlns:r="http://schemas.openxmlformats.org/officeDocument/2006/relationships" xmlns:m="http://schemas.openxmlformats.org/officeDocument/2006/math" xmlns:v="urn:schemas-microsoft-com:vml" xmlns:wp="http://schemas.openxmlformats.org/drawingml/2006/wordprocessingDrawing" xmlns:w10="urn:schemas-microsoft-com:office:word" xmlns:w="http://schemas.openxmlformats.org/wordprocessingml/2006/main" xmlns:wne="http://schemas.microsoft.com/office/word/2006/wordml">
+<w:glossaryDocument xmlns:wpc="http://schemas.microsoft.com/office/word/2010/wordprocessingCanvas" xmlns:mc="http://schemas.openxmlformats.org/markup-compatibility/2006" xmlns:o="urn:schemas-microsoft-com:office:office" xmlns:r="http://schemas.openxmlformats.org/officeDocument/2006/relationships" xmlns:m="http://schemas.openxmlformats.org/officeDocument/2006/math" xmlns:v="urn:schemas-microsoft-com:vml" xmlns:wp14="http://schemas.microsoft.com/office/word/2010/wordprocessingDrawing" xmlns:wp="http://schemas.openxmlformats.org/drawingml/2006/wordprocessingDrawing" xmlns:w10="urn:schemas-microsoft-com:office:word" xmlns:w="http://schemas.openxmlformats.org/wordprocessingml/2006/main" xmlns:w14="http://schemas.microsoft.com/office/word/2010/wordml" xmlns:w15="http://schemas.microsoft.com/office/word/2012/wordml" xmlns:wpg="http://schemas.microsoft.com/office/word/2010/wordprocessingGroup" xmlns:wpi="http://schemas.microsoft.com/office/word/2010/wordprocessingInk" xmlns:wne="http://schemas.microsoft.com/office/word/2006/wordml" xmlns:wps="http://schemas.microsoft.com/office/word/2010/wordprocessingShape" mc:Ignorable="w14 w15 wp14">
   <w:docParts>
     <w:docPart>
       <w:docPartPr>
@@ -5432,7 +5604,7 @@
 </file>
 
 <file path=word/glossary/fontTable.xml><?xml version="1.0" encoding="utf-8"?>
-<w:fonts xmlns:r="http://schemas.openxmlformats.org/officeDocument/2006/relationships" xmlns:w="http://schemas.openxmlformats.org/wordprocessingml/2006/main">
+<w:fonts xmlns:mc="http://schemas.openxmlformats.org/markup-compatibility/2006" xmlns:r="http://schemas.openxmlformats.org/officeDocument/2006/relationships" xmlns:w="http://schemas.openxmlformats.org/wordprocessingml/2006/main" xmlns:w14="http://schemas.microsoft.com/office/word/2010/wordml" xmlns:w15="http://schemas.microsoft.com/office/word/2012/wordml" mc:Ignorable="w14 w15">
   <w:font w:name="Symbol">
     <w:panose1 w:val="05050102010706020507"/>
     <w:charset w:val="02"/>
@@ -5445,14 +5617,14 @@
     <w:charset w:val="00"/>
     <w:family w:val="roman"/>
     <w:pitch w:val="variable"/>
-    <w:sig w:usb0="E0002AFF" w:usb1="C0007841" w:usb2="00000009" w:usb3="00000000" w:csb0="000001FF" w:csb1="00000000"/>
+    <w:sig w:usb0="E0002EFF" w:usb1="C0007843" w:usb2="00000009" w:usb3="00000000" w:csb0="000001FF" w:csb1="00000000"/>
   </w:font>
   <w:font w:name="Courier New">
     <w:panose1 w:val="02070309020205020404"/>
     <w:charset w:val="00"/>
     <w:family w:val="modern"/>
     <w:pitch w:val="fixed"/>
-    <w:sig w:usb0="E0002AFF" w:usb1="C0007843" w:usb2="00000009" w:usb3="00000000" w:csb0="000001FF" w:csb1="00000000"/>
+    <w:sig w:usb0="E0002EFF" w:usb1="C0007843" w:usb2="00000009" w:usb3="00000000" w:csb0="000001FF" w:csb1="00000000"/>
   </w:font>
   <w:font w:name="Wingdings">
     <w:panose1 w:val="05000000000000000000"/>
@@ -5489,21 +5661,30 @@
     <w:pitch w:val="variable"/>
     <w:sig w:usb0="A10006FF" w:usb1="4000205B" w:usb2="00000010" w:usb3="00000000" w:csb0="0000019F" w:csb1="00000000"/>
   </w:font>
+  <w:font w:name="Calibri Light">
+    <w:panose1 w:val="020F0302020204030204"/>
+    <w:charset w:val="00"/>
+    <w:family w:val="swiss"/>
+    <w:pitch w:val="variable"/>
+    <w:sig w:usb0="A00002EF" w:usb1="4000207B" w:usb2="00000000" w:usb3="00000000" w:csb0="0000019F" w:csb1="00000000"/>
+  </w:font>
 </w:fonts>
 </file>
 
 <file path=word/glossary/settings.xml><?xml version="1.0" encoding="utf-8"?>
-<w:settings xmlns:o="urn:schemas-microsoft-com:office:office" xmlns:r="http://schemas.openxmlformats.org/officeDocument/2006/relationships" xmlns:m="http://schemas.openxmlformats.org/officeDocument/2006/math" xmlns:v="urn:schemas-microsoft-com:vml" xmlns:w10="urn:schemas-microsoft-com:office:word" xmlns:w="http://schemas.openxmlformats.org/wordprocessingml/2006/main" xmlns:sl="http://schemas.openxmlformats.org/schemaLibrary/2006/main">
+<w:settings xmlns:mc="http://schemas.openxmlformats.org/markup-compatibility/2006" xmlns:o="urn:schemas-microsoft-com:office:office" xmlns:r="http://schemas.openxmlformats.org/officeDocument/2006/relationships" xmlns:m="http://schemas.openxmlformats.org/officeDocument/2006/math" xmlns:v="urn:schemas-microsoft-com:vml" xmlns:w10="urn:schemas-microsoft-com:office:word" xmlns:w="http://schemas.openxmlformats.org/wordprocessingml/2006/main" xmlns:w14="http://schemas.microsoft.com/office/word/2010/wordml" xmlns:w15="http://schemas.microsoft.com/office/word/2012/wordml" xmlns:sl="http://schemas.openxmlformats.org/schemaLibrary/2006/main" mc:Ignorable="w14 w15">
   <w:view w:val="normal"/>
   <w:defaultTabStop w:val="708"/>
   <w:hyphenationZone w:val="425"/>
   <w:characterSpacingControl w:val="doNotCompress"/>
   <w:compat>
     <w:useFELayout/>
+    <w:compatSetting w:name="compatibilityMode" w:uri="http://schemas.microsoft.com/office/word" w:val="12"/>
   </w:compat>
   <w:rsids>
     <w:rsidRoot w:val="00DA68C1"/>
     <w:rsid w:val="00765789"/>
+    <w:rsid w:val="008C1E3F"/>
     <w:rsid w:val="00AA0E3B"/>
     <w:rsid w:val="00DA68C1"/>
   </w:rsids>
@@ -5511,7 +5692,7 @@
     <m:mathFont m:val="Cambria Math"/>
     <m:brkBin m:val="before"/>
     <m:brkBinSub m:val="--"/>
-    <m:smallFrac m:val="off"/>
+    <m:smallFrac m:val="0"/>
     <m:dispDef/>
     <m:lMargin m:val="0"/>
     <m:rMargin m:val="0"/>
@@ -5528,7 +5709,7 @@
 </file>
 
 <file path=word/glossary/styles.xml><?xml version="1.0" encoding="utf-8"?>
-<w:styles xmlns:r="http://schemas.openxmlformats.org/officeDocument/2006/relationships" xmlns:w="http://schemas.openxmlformats.org/wordprocessingml/2006/main">
+<w:styles xmlns:mc="http://schemas.openxmlformats.org/markup-compatibility/2006" xmlns:r="http://schemas.openxmlformats.org/officeDocument/2006/relationships" xmlns:w="http://schemas.openxmlformats.org/wordprocessingml/2006/main" xmlns:w14="http://schemas.microsoft.com/office/word/2010/wordml" xmlns:w15="http://schemas.microsoft.com/office/word/2012/wordml" mc:Ignorable="w14 w15">
   <w:docDefaults>
     <w:rPrDefault>
       <w:rPr>
@@ -5544,144 +5725,378 @@
       </w:pPr>
     </w:pPrDefault>
   </w:docDefaults>
-  <w:latentStyles w:defLockedState="0" w:defUIPriority="99" w:defSemiHidden="1" w:defUnhideWhenUsed="1" w:defQFormat="0" w:count="267">
-    <w:lsdException w:name="Normal" w:semiHidden="0" w:uiPriority="0" w:unhideWhenUsed="0" w:qFormat="1"/>
-    <w:lsdException w:name="heading 1" w:semiHidden="0" w:uiPriority="9" w:unhideWhenUsed="0" w:qFormat="1"/>
-    <w:lsdException w:name="heading 2" w:uiPriority="9" w:qFormat="1"/>
-    <w:lsdException w:name="heading 3" w:uiPriority="9" w:qFormat="1"/>
-    <w:lsdException w:name="heading 4" w:uiPriority="9" w:qFormat="1"/>
-    <w:lsdException w:name="heading 5" w:uiPriority="9" w:qFormat="1"/>
-    <w:lsdException w:name="heading 6" w:uiPriority="9" w:qFormat="1"/>
-    <w:lsdException w:name="heading 7" w:uiPriority="9" w:qFormat="1"/>
-    <w:lsdException w:name="heading 8" w:uiPriority="9" w:qFormat="1"/>
-    <w:lsdException w:name="heading 9" w:uiPriority="9" w:qFormat="1"/>
-    <w:lsdException w:name="toc 1" w:uiPriority="39"/>
-    <w:lsdException w:name="toc 2" w:uiPriority="39"/>
-    <w:lsdException w:name="toc 3" w:uiPriority="39"/>
-    <w:lsdException w:name="toc 4" w:uiPriority="39"/>
-    <w:lsdException w:name="toc 5" w:uiPriority="39"/>
-    <w:lsdException w:name="toc 6" w:uiPriority="39"/>
-    <w:lsdException w:name="toc 7" w:uiPriority="39"/>
-    <w:lsdException w:name="toc 8" w:uiPriority="39"/>
-    <w:lsdException w:name="toc 9" w:uiPriority="39"/>
-    <w:lsdException w:name="caption" w:uiPriority="35" w:qFormat="1"/>
-    <w:lsdException w:name="Title" w:semiHidden="0" w:uiPriority="10" w:unhideWhenUsed="0" w:qFormat="1"/>
-    <w:lsdException w:name="Default Paragraph Font" w:uiPriority="1"/>
-    <w:lsdException w:name="Subtitle" w:semiHidden="0" w:uiPriority="11" w:unhideWhenUsed="0" w:qFormat="1"/>
-    <w:lsdException w:name="Strong" w:semiHidden="0" w:uiPriority="22" w:unhideWhenUsed="0" w:qFormat="1"/>
-    <w:lsdException w:name="Emphasis" w:semiHidden="0" w:uiPriority="20" w:unhideWhenUsed="0" w:qFormat="1"/>
-    <w:lsdException w:name="Table Grid" w:semiHidden="0" w:uiPriority="59" w:unhideWhenUsed="0"/>
-    <w:lsdException w:name="Placeholder Text" w:unhideWhenUsed="0"/>
-    <w:lsdException w:name="No Spacing" w:semiHidden="0" w:uiPriority="1" w:unhideWhenUsed="0" w:qFormat="1"/>
-    <w:lsdException w:name="Light Shading" w:semiHidden="0" w:uiPriority="60" w:unhideWhenUsed="0"/>
-    <w:lsdException w:name="Light List" w:semiHidden="0" w:uiPriority="61" w:unhideWhenUsed="0"/>
-    <w:lsdException w:name="Light Grid" w:semiHidden="0" w:uiPriority="62" w:unhideWhenUsed="0"/>
-    <w:lsdException w:name="Medium Shading 1" w:semiHidden="0" w:uiPriority="63" w:unhideWhenUsed="0"/>
-    <w:lsdException w:name="Medium Shading 2" w:semiHidden="0" w:uiPriority="64" w:unhideWhenUsed="0"/>
-    <w:lsdException w:name="Medium List 1" w:semiHidden="0" w:uiPriority="65" w:unhideWhenUsed="0"/>
-    <w:lsdException w:name="Medium List 2" w:semiHidden="0" w:uiPriority="66" w:unhideWhenUsed="0"/>
-    <w:lsdException w:name="Medium Grid 1" w:semiHidden="0" w:uiPriority="67" w:unhideWhenUsed="0"/>
-    <w:lsdException w:name="Medium Grid 2" w:semiHidden="0" w:uiPriority="68" w:unhideWhenUsed="0"/>
-    <w:lsdException w:name="Medium Grid 3" w:semiHidden="0" w:uiPriority="69" w:unhideWhenUsed="0"/>
-    <w:lsdException w:name="Dark List" w:semiHidden="0" w:uiPriority="70" w:unhideWhenUsed="0"/>
-    <w:lsdException w:name="Colorful Shading" w:semiHidden="0" w:uiPriority="71" w:unhideWhenUsed="0"/>
-    <w:lsdException w:name="Colorful List" w:semiHidden="0" w:uiPriority="72" w:unhideWhenUsed="0"/>
-    <w:lsdException w:name="Colorful Grid" w:semiHidden="0" w:uiPriority="73" w:unhideWhenUsed="0"/>
-    <w:lsdException w:name="Light Shading Accent 1" w:semiHidden="0" w:uiPriority="60" w:unhideWhenUsed="0"/>
-    <w:lsdException w:name="Light List Accent 1" w:semiHidden="0" w:uiPriority="61" w:unhideWhenUsed="0"/>
-    <w:lsdException w:name="Light Grid Accent 1" w:semiHidden="0" w:uiPriority="62" w:unhideWhenUsed="0"/>
-    <w:lsdException w:name="Medium Shading 1 Accent 1" w:semiHidden="0" w:uiPriority="63" w:unhideWhenUsed="0"/>
-    <w:lsdException w:name="Medium Shading 2 Accent 1" w:semiHidden="0" w:uiPriority="64" w:unhideWhenUsed="0"/>
-    <w:lsdException w:name="Medium List 1 Accent 1" w:semiHidden="0" w:uiPriority="65" w:unhideWhenUsed="0"/>
-    <w:lsdException w:name="Revision" w:unhideWhenUsed="0"/>
-    <w:lsdException w:name="List Paragraph" w:semiHidden="0" w:uiPriority="34" w:unhideWhenUsed="0" w:qFormat="1"/>
-    <w:lsdException w:name="Quote" w:semiHidden="0" w:uiPriority="29" w:unhideWhenUsed="0" w:qFormat="1"/>
-    <w:lsdException w:name="Intense Quote" w:semiHidden="0" w:uiPriority="30" w:unhideWhenUsed="0" w:qFormat="1"/>
-    <w:lsdException w:name="Medium List 2 Accent 1" w:semiHidden="0" w:uiPriority="66" w:unhideWhenUsed="0"/>
-    <w:lsdException w:name="Medium Grid 1 Accent 1" w:semiHidden="0" w:uiPriority="67" w:unhideWhenUsed="0"/>
-    <w:lsdException w:name="Medium Grid 2 Accent 1" w:semiHidden="0" w:uiPriority="68" w:unhideWhenUsed="0"/>
-    <w:lsdException w:name="Medium Grid 3 Accent 1" w:semiHidden="0" w:uiPriority="69" w:unhideWhenUsed="0"/>
-    <w:lsdException w:name="Dark List Accent 1" w:semiHidden="0" w:uiPriority="70" w:unhideWhenUsed="0"/>
-    <w:lsdException w:name="Colorful Shading Accent 1" w:semiHidden="0" w:uiPriority="71" w:unhideWhenUsed="0"/>
-    <w:lsdException w:name="Colorful List Accent 1" w:semiHidden="0" w:uiPriority="72" w:unhideWhenUsed="0"/>
-    <w:lsdException w:name="Colorful Grid Accent 1" w:semiHidden="0" w:uiPriority="73" w:unhideWhenUsed="0"/>
-    <w:lsdException w:name="Light Shading Accent 2" w:semiHidden="0" w:uiPriority="60" w:unhideWhenUsed="0"/>
-    <w:lsdException w:name="Light List Accent 2" w:semiHidden="0" w:uiPriority="61" w:unhideWhenUsed="0"/>
-    <w:lsdException w:name="Light Grid Accent 2" w:semiHidden="0" w:uiPriority="62" w:unhideWhenUsed="0"/>
-    <w:lsdException w:name="Medium Shading 1 Accent 2" w:semiHidden="0" w:uiPriority="63" w:unhideWhenUsed="0"/>
-    <w:lsdException w:name="Medium Shading 2 Accent 2" w:semiHidden="0" w:uiPriority="64" w:unhideWhenUsed="0"/>
-    <w:lsdException w:name="Medium List 1 Accent 2" w:semiHidden="0" w:uiPriority="65" w:unhideWhenUsed="0"/>
-    <w:lsdException w:name="Medium List 2 Accent 2" w:semiHidden="0" w:uiPriority="66" w:unhideWhenUsed="0"/>
-    <w:lsdException w:name="Medium Grid 1 Accent 2" w:semiHidden="0" w:uiPriority="67" w:unhideWhenUsed="0"/>
-    <w:lsdException w:name="Medium Grid 2 Accent 2" w:semiHidden="0" w:uiPriority="68" w:unhideWhenUsed="0"/>
-    <w:lsdException w:name="Medium Grid 3 Accent 2" w:semiHidden="0" w:uiPriority="69" w:unhideWhenUsed="0"/>
-    <w:lsdException w:name="Dark List Accent 2" w:semiHidden="0" w:uiPriority="70" w:unhideWhenUsed="0"/>
-    <w:lsdException w:name="Colorful Shading Accent 2" w:semiHidden="0" w:uiPriority="71" w:unhideWhenUsed="0"/>
-    <w:lsdException w:name="Colorful List Accent 2" w:semiHidden="0" w:uiPriority="72" w:unhideWhenUsed="0"/>
-    <w:lsdException w:name="Colorful Grid Accent 2" w:semiHidden="0" w:uiPriority="73" w:unhideWhenUsed="0"/>
-    <w:lsdException w:name="Light Shading Accent 3" w:semiHidden="0" w:uiPriority="60" w:unhideWhenUsed="0"/>
-    <w:lsdException w:name="Light List Accent 3" w:semiHidden="0" w:uiPriority="61" w:unhideWhenUsed="0"/>
-    <w:lsdException w:name="Light Grid Accent 3" w:semiHidden="0" w:uiPriority="62" w:unhideWhenUsed="0"/>
-    <w:lsdException w:name="Medium Shading 1 Accent 3" w:semiHidden="0" w:uiPriority="63" w:unhideWhenUsed="0"/>
-    <w:lsdException w:name="Medium Shading 2 Accent 3" w:semiHidden="0" w:uiPriority="64" w:unhideWhenUsed="0"/>
-    <w:lsdException w:name="Medium List 1 Accent 3" w:semiHidden="0" w:uiPriority="65" w:unhideWhenUsed="0"/>
-    <w:lsdException w:name="Medium List 2 Accent 3" w:semiHidden="0" w:uiPriority="66" w:unhideWhenUsed="0"/>
-    <w:lsdException w:name="Medium Grid 1 Accent 3" w:semiHidden="0" w:uiPriority="67" w:unhideWhenUsed="0"/>
-    <w:lsdException w:name="Medium Grid 2 Accent 3" w:semiHidden="0" w:uiPriority="68" w:unhideWhenUsed="0"/>
-    <w:lsdException w:name="Medium Grid 3 Accent 3" w:semiHidden="0" w:uiPriority="69" w:unhideWhenUsed="0"/>
-    <w:lsdException w:name="Dark List Accent 3" w:semiHidden="0" w:uiPriority="70" w:unhideWhenUsed="0"/>
-    <w:lsdException w:name="Colorful Shading Accent 3" w:semiHidden="0" w:uiPriority="71" w:unhideWhenUsed="0"/>
-    <w:lsdException w:name="Colorful List Accent 3" w:semiHidden="0" w:uiPriority="72" w:unhideWhenUsed="0"/>
-    <w:lsdException w:name="Colorful Grid Accent 3" w:semiHidden="0" w:uiPriority="73" w:unhideWhenUsed="0"/>
-    <w:lsdException w:name="Light Shading Accent 4" w:semiHidden="0" w:uiPriority="60" w:unhideWhenUsed="0"/>
-    <w:lsdException w:name="Light List Accent 4" w:semiHidden="0" w:uiPriority="61" w:unhideWhenUsed="0"/>
-    <w:lsdException w:name="Light Grid Accent 4" w:semiHidden="0" w:uiPriority="62" w:unhideWhenUsed="0"/>
-    <w:lsdException w:name="Medium Shading 1 Accent 4" w:semiHidden="0" w:uiPriority="63" w:unhideWhenUsed="0"/>
-    <w:lsdException w:name="Medium Shading 2 Accent 4" w:semiHidden="0" w:uiPriority="64" w:unhideWhenUsed="0"/>
-    <w:lsdException w:name="Medium List 1 Accent 4" w:semiHidden="0" w:uiPriority="65" w:unhideWhenUsed="0"/>
-    <w:lsdException w:name="Medium List 2 Accent 4" w:semiHidden="0" w:uiPriority="66" w:unhideWhenUsed="0"/>
-    <w:lsdException w:name="Medium Grid 1 Accent 4" w:semiHidden="0" w:uiPriority="67" w:unhideWhenUsed="0"/>
-    <w:lsdException w:name="Medium Grid 2 Accent 4" w:semiHidden="0" w:uiPriority="68" w:unhideWhenUsed="0"/>
-    <w:lsdException w:name="Medium Grid 3 Accent 4" w:semiHidden="0" w:uiPriority="69" w:unhideWhenUsed="0"/>
-    <w:lsdException w:name="Dark List Accent 4" w:semiHidden="0" w:uiPriority="70" w:unhideWhenUsed="0"/>
-    <w:lsdException w:name="Colorful Shading Accent 4" w:semiHidden="0" w:uiPriority="71" w:unhideWhenUsed="0"/>
-    <w:lsdException w:name="Colorful List Accent 4" w:semiHidden="0" w:uiPriority="72" w:unhideWhenUsed="0"/>
-    <w:lsdException w:name="Colorful Grid Accent 4" w:semiHidden="0" w:uiPriority="73" w:unhideWhenUsed="0"/>
-    <w:lsdException w:name="Light Shading Accent 5" w:semiHidden="0" w:uiPriority="60" w:unhideWhenUsed="0"/>
-    <w:lsdException w:name="Light List Accent 5" w:semiHidden="0" w:uiPriority="61" w:unhideWhenUsed="0"/>
-    <w:lsdException w:name="Light Grid Accent 5" w:semiHidden="0" w:uiPriority="62" w:unhideWhenUsed="0"/>
-    <w:lsdException w:name="Medium Shading 1 Accent 5" w:semiHidden="0" w:uiPriority="63" w:unhideWhenUsed="0"/>
-    <w:lsdException w:name="Medium Shading 2 Accent 5" w:semiHidden="0" w:uiPriority="64" w:unhideWhenUsed="0"/>
-    <w:lsdException w:name="Medium List 1 Accent 5" w:semiHidden="0" w:uiPriority="65" w:unhideWhenUsed="0"/>
-    <w:lsdException w:name="Medium List 2 Accent 5" w:semiHidden="0" w:uiPriority="66" w:unhideWhenUsed="0"/>
-    <w:lsdException w:name="Medium Grid 1 Accent 5" w:semiHidden="0" w:uiPriority="67" w:unhideWhenUsed="0"/>
-    <w:lsdException w:name="Medium Grid 2 Accent 5" w:semiHidden="0" w:uiPriority="68" w:unhideWhenUsed="0"/>
-    <w:lsdException w:name="Medium Grid 3 Accent 5" w:semiHidden="0" w:uiPriority="69" w:unhideWhenUsed="0"/>
-    <w:lsdException w:name="Dark List Accent 5" w:semiHidden="0" w:uiPriority="70" w:unhideWhenUsed="0"/>
-    <w:lsdException w:name="Colorful Shading Accent 5" w:semiHidden="0" w:uiPriority="71" w:unhideWhenUsed="0"/>
-    <w:lsdException w:name="Colorful List Accent 5" w:semiHidden="0" w:uiPriority="72" w:unhideWhenUsed="0"/>
-    <w:lsdException w:name="Colorful Grid Accent 5" w:semiHidden="0" w:uiPriority="73" w:unhideWhenUsed="0"/>
-    <w:lsdException w:name="Light Shading Accent 6" w:semiHidden="0" w:uiPriority="60" w:unhideWhenUsed="0"/>
-    <w:lsdException w:name="Light List Accent 6" w:semiHidden="0" w:uiPriority="61" w:unhideWhenUsed="0"/>
-    <w:lsdException w:name="Light Grid Accent 6" w:semiHidden="0" w:uiPriority="62" w:unhideWhenUsed="0"/>
-    <w:lsdException w:name="Medium Shading 1 Accent 6" w:semiHidden="0" w:uiPriority="63" w:unhideWhenUsed="0"/>
-    <w:lsdException w:name="Medium Shading 2 Accent 6" w:semiHidden="0" w:uiPriority="64" w:unhideWhenUsed="0"/>
-    <w:lsdException w:name="Medium List 1 Accent 6" w:semiHidden="0" w:uiPriority="65" w:unhideWhenUsed="0"/>
-    <w:lsdException w:name="Medium List 2 Accent 6" w:semiHidden="0" w:uiPriority="66" w:unhideWhenUsed="0"/>
-    <w:lsdException w:name="Medium Grid 1 Accent 6" w:semiHidden="0" w:uiPriority="67" w:unhideWhenUsed="0"/>
-    <w:lsdException w:name="Medium Grid 2 Accent 6" w:semiHidden="0" w:uiPriority="68" w:unhideWhenUsed="0"/>
-    <w:lsdException w:name="Medium Grid 3 Accent 6" w:semiHidden="0" w:uiPriority="69" w:unhideWhenUsed="0"/>
-    <w:lsdException w:name="Dark List Accent 6" w:semiHidden="0" w:uiPriority="70" w:unhideWhenUsed="0"/>
-    <w:lsdException w:name="Colorful Shading Accent 6" w:semiHidden="0" w:uiPriority="71" w:unhideWhenUsed="0"/>
-    <w:lsdException w:name="Colorful List Accent 6" w:semiHidden="0" w:uiPriority="72" w:unhideWhenUsed="0"/>
-    <w:lsdException w:name="Colorful Grid Accent 6" w:semiHidden="0" w:uiPriority="73" w:unhideWhenUsed="0"/>
-    <w:lsdException w:name="Subtle Emphasis" w:semiHidden="0" w:uiPriority="19" w:unhideWhenUsed="0" w:qFormat="1"/>
-    <w:lsdException w:name="Intense Emphasis" w:semiHidden="0" w:uiPriority="21" w:unhideWhenUsed="0" w:qFormat="1"/>
-    <w:lsdException w:name="Subtle Reference" w:semiHidden="0" w:uiPriority="31" w:unhideWhenUsed="0" w:qFormat="1"/>
-    <w:lsdException w:name="Intense Reference" w:semiHidden="0" w:uiPriority="32" w:unhideWhenUsed="0" w:qFormat="1"/>
-    <w:lsdException w:name="Book Title" w:semiHidden="0" w:uiPriority="33" w:unhideWhenUsed="0" w:qFormat="1"/>
-    <w:lsdException w:name="Bibliography" w:uiPriority="37"/>
-    <w:lsdException w:name="TOC Heading" w:uiPriority="39" w:qFormat="1"/>
+  <w:latentStyles w:defLockedState="0" w:defUIPriority="99" w:defSemiHidden="0" w:defUnhideWhenUsed="0" w:defQFormat="0" w:count="371">
+    <w:lsdException w:name="Normal" w:uiPriority="0" w:qFormat="1"/>
+    <w:lsdException w:name="heading 1" w:uiPriority="9" w:qFormat="1"/>
+    <w:lsdException w:name="heading 2" w:semiHidden="1" w:uiPriority="9" w:unhideWhenUsed="1" w:qFormat="1"/>
+    <w:lsdException w:name="heading 3" w:semiHidden="1" w:uiPriority="9" w:unhideWhenUsed="1" w:qFormat="1"/>
+    <w:lsdException w:name="heading 4" w:semiHidden="1" w:uiPriority="9" w:unhideWhenUsed="1" w:qFormat="1"/>
+    <w:lsdException w:name="heading 5" w:semiHidden="1" w:uiPriority="9" w:unhideWhenUsed="1" w:qFormat="1"/>
+    <w:lsdException w:name="heading 6" w:semiHidden="1" w:uiPriority="9" w:unhideWhenUsed="1" w:qFormat="1"/>
+    <w:lsdException w:name="heading 7" w:semiHidden="1" w:uiPriority="9" w:unhideWhenUsed="1" w:qFormat="1"/>
+    <w:lsdException w:name="heading 8" w:semiHidden="1" w:uiPriority="9" w:unhideWhenUsed="1" w:qFormat="1"/>
+    <w:lsdException w:name="heading 9" w:semiHidden="1" w:uiPriority="9" w:unhideWhenUsed="1" w:qFormat="1"/>
+    <w:lsdException w:name="index 1" w:semiHidden="1" w:unhideWhenUsed="1"/>
+    <w:lsdException w:name="index 2" w:semiHidden="1" w:unhideWhenUsed="1"/>
+    <w:lsdException w:name="index 3" w:semiHidden="1" w:unhideWhenUsed="1"/>
+    <w:lsdException w:name="index 4" w:semiHidden="1" w:unhideWhenUsed="1"/>
+    <w:lsdException w:name="index 5" w:semiHidden="1" w:unhideWhenUsed="1"/>
+    <w:lsdException w:name="index 6" w:semiHidden="1" w:unhideWhenUsed="1"/>
+    <w:lsdException w:name="index 7" w:semiHidden="1" w:unhideWhenUsed="1"/>
+    <w:lsdException w:name="index 8" w:semiHidden="1" w:unhideWhenUsed="1"/>
+    <w:lsdException w:name="index 9" w:semiHidden="1" w:unhideWhenUsed="1"/>
+    <w:lsdException w:name="toc 1" w:semiHidden="1" w:uiPriority="39" w:unhideWhenUsed="1"/>
+    <w:lsdException w:name="toc 2" w:semiHidden="1" w:uiPriority="39" w:unhideWhenUsed="1"/>
+    <w:lsdException w:name="toc 3" w:semiHidden="1" w:uiPriority="39" w:unhideWhenUsed="1"/>
+    <w:lsdException w:name="toc 4" w:semiHidden="1" w:uiPriority="39" w:unhideWhenUsed="1"/>
+    <w:lsdException w:name="toc 5" w:semiHidden="1" w:uiPriority="39" w:unhideWhenUsed="1"/>
+    <w:lsdException w:name="toc 6" w:semiHidden="1" w:uiPriority="39" w:unhideWhenUsed="1"/>
+    <w:lsdException w:name="toc 7" w:semiHidden="1" w:uiPriority="39" w:unhideWhenUsed="1"/>
+    <w:lsdException w:name="toc 8" w:semiHidden="1" w:uiPriority="39" w:unhideWhenUsed="1"/>
+    <w:lsdException w:name="toc 9" w:semiHidden="1" w:uiPriority="39" w:unhideWhenUsed="1"/>
+    <w:lsdException w:name="Normal Indent" w:semiHidden="1" w:unhideWhenUsed="1"/>
+    <w:lsdException w:name="footnote text" w:semiHidden="1" w:unhideWhenUsed="1"/>
+    <w:lsdException w:name="annotation text" w:semiHidden="1" w:unhideWhenUsed="1"/>
+    <w:lsdException w:name="header" w:semiHidden="1" w:unhideWhenUsed="1"/>
+    <w:lsdException w:name="footer" w:semiHidden="1" w:unhideWhenUsed="1"/>
+    <w:lsdException w:name="index heading" w:semiHidden="1" w:unhideWhenUsed="1"/>
+    <w:lsdException w:name="caption" w:semiHidden="1" w:uiPriority="35" w:unhideWhenUsed="1" w:qFormat="1"/>
+    <w:lsdException w:name="table of figures" w:semiHidden="1" w:unhideWhenUsed="1"/>
+    <w:lsdException w:name="envelope address" w:semiHidden="1" w:unhideWhenUsed="1"/>
+    <w:lsdException w:name="envelope return" w:semiHidden="1" w:unhideWhenUsed="1"/>
+    <w:lsdException w:name="footnote reference" w:semiHidden="1" w:unhideWhenUsed="1"/>
+    <w:lsdException w:name="annotation reference" w:semiHidden="1" w:unhideWhenUsed="1"/>
+    <w:lsdException w:name="line number" w:semiHidden="1" w:unhideWhenUsed="1"/>
+    <w:lsdException w:name="page number" w:semiHidden="1" w:unhideWhenUsed="1"/>
+    <w:lsdException w:name="endnote reference" w:semiHidden="1" w:unhideWhenUsed="1"/>
+    <w:lsdException w:name="endnote text" w:semiHidden="1" w:unhideWhenUsed="1"/>
+    <w:lsdException w:name="table of authorities" w:semiHidden="1" w:unhideWhenUsed="1"/>
+    <w:lsdException w:name="macro" w:semiHidden="1" w:unhideWhenUsed="1"/>
+    <w:lsdException w:name="toa heading" w:semiHidden="1" w:unhideWhenUsed="1"/>
+    <w:lsdException w:name="List" w:semiHidden="1" w:unhideWhenUsed="1"/>
+    <w:lsdException w:name="List Bullet" w:semiHidden="1" w:unhideWhenUsed="1"/>
+    <w:lsdException w:name="List Number" w:semiHidden="1" w:unhideWhenUsed="1"/>
+    <w:lsdException w:name="List 2" w:semiHidden="1" w:unhideWhenUsed="1"/>
+    <w:lsdException w:name="List 3" w:semiHidden="1" w:unhideWhenUsed="1"/>
+    <w:lsdException w:name="List 4" w:semiHidden="1" w:unhideWhenUsed="1"/>
+    <w:lsdException w:name="List 5" w:semiHidden="1" w:unhideWhenUsed="1"/>
+    <w:lsdException w:name="List Bullet 2" w:semiHidden="1" w:unhideWhenUsed="1"/>
+    <w:lsdException w:name="List Bullet 3" w:semiHidden="1" w:unhideWhenUsed="1"/>
+    <w:lsdException w:name="List Bullet 4" w:semiHidden="1" w:unhideWhenUsed="1"/>
+    <w:lsdException w:name="List Bullet 5" w:semiHidden="1" w:unhideWhenUsed="1"/>
+    <w:lsdException w:name="List Number 2" w:semiHidden="1" w:unhideWhenUsed="1"/>
+    <w:lsdException w:name="List Number 3" w:semiHidden="1" w:unhideWhenUsed="1"/>
+    <w:lsdException w:name="List Number 4" w:semiHidden="1" w:unhideWhenUsed="1"/>
+    <w:lsdException w:name="List Number 5" w:semiHidden="1" w:unhideWhenUsed="1"/>
+    <w:lsdException w:name="Title" w:uiPriority="10" w:qFormat="1"/>
+    <w:lsdException w:name="Closing" w:semiHidden="1" w:unhideWhenUsed="1"/>
+    <w:lsdException w:name="Signature" w:semiHidden="1" w:unhideWhenUsed="1"/>
+    <w:lsdException w:name="Default Paragraph Font" w:semiHidden="1" w:uiPriority="1" w:unhideWhenUsed="1"/>
+    <w:lsdException w:name="Body Text" w:semiHidden="1" w:unhideWhenUsed="1"/>
+    <w:lsdException w:name="Body Text Indent" w:semiHidden="1" w:unhideWhenUsed="1"/>
+    <w:lsdException w:name="List Continue" w:semiHidden="1" w:unhideWhenUsed="1"/>
+    <w:lsdException w:name="List Continue 2" w:semiHidden="1" w:unhideWhenUsed="1"/>
+    <w:lsdException w:name="List Continue 3" w:semiHidden="1" w:unhideWhenUsed="1"/>
+    <w:lsdException w:name="List Continue 4" w:semiHidden="1" w:unhideWhenUsed="1"/>
+    <w:lsdException w:name="List Continue 5" w:semiHidden="1" w:unhideWhenUsed="1"/>
+    <w:lsdException w:name="Message Header" w:semiHidden="1" w:unhideWhenUsed="1"/>
+    <w:lsdException w:name="Subtitle" w:uiPriority="11" w:qFormat="1"/>
+    <w:lsdException w:name="Salutation" w:semiHidden="1" w:unhideWhenUsed="1"/>
+    <w:lsdException w:name="Date" w:semiHidden="1" w:unhideWhenUsed="1"/>
+    <w:lsdException w:name="Body Text First Indent" w:semiHidden="1" w:unhideWhenUsed="1"/>
+    <w:lsdException w:name="Body Text First Indent 2" w:semiHidden="1" w:unhideWhenUsed="1"/>
+    <w:lsdException w:name="Note Heading" w:semiHidden="1" w:unhideWhenUsed="1"/>
+    <w:lsdException w:name="Body Text 2" w:semiHidden="1" w:unhideWhenUsed="1"/>
+    <w:lsdException w:name="Body Text 3" w:semiHidden="1" w:unhideWhenUsed="1"/>
+    <w:lsdException w:name="Body Text Indent 2" w:semiHidden="1" w:unhideWhenUsed="1"/>
+    <w:lsdException w:name="Body Text Indent 3" w:semiHidden="1" w:unhideWhenUsed="1"/>
+    <w:lsdException w:name="Block Text" w:semiHidden="1" w:unhideWhenUsed="1"/>
+    <w:lsdException w:name="Hyperlink" w:semiHidden="1" w:unhideWhenUsed="1"/>
+    <w:lsdException w:name="FollowedHyperlink" w:semiHidden="1" w:unhideWhenUsed="1"/>
+    <w:lsdException w:name="Strong" w:uiPriority="22" w:qFormat="1"/>
+    <w:lsdException w:name="Emphasis" w:uiPriority="20" w:qFormat="1"/>
+    <w:lsdException w:name="Document Map" w:semiHidden="1" w:unhideWhenUsed="1"/>
+    <w:lsdException w:name="Plain Text" w:semiHidden="1" w:unhideWhenUsed="1"/>
+    <w:lsdException w:name="E-mail Signature" w:semiHidden="1" w:unhideWhenUsed="1"/>
+    <w:lsdException w:name="HTML Top of Form" w:semiHidden="1" w:unhideWhenUsed="1"/>
+    <w:lsdException w:name="HTML Bottom of Form" w:semiHidden="1" w:unhideWhenUsed="1"/>
+    <w:lsdException w:name="Normal (Web)" w:semiHidden="1" w:unhideWhenUsed="1"/>
+    <w:lsdException w:name="HTML Acronym" w:semiHidden="1" w:unhideWhenUsed="1"/>
+    <w:lsdException w:name="HTML Address" w:semiHidden="1" w:unhideWhenUsed="1"/>
+    <w:lsdException w:name="HTML Cite" w:semiHidden="1" w:unhideWhenUsed="1"/>
+    <w:lsdException w:name="HTML Code" w:semiHidden="1" w:unhideWhenUsed="1"/>
+    <w:lsdException w:name="HTML Definition" w:semiHidden="1" w:unhideWhenUsed="1"/>
+    <w:lsdException w:name="HTML Keyboard" w:semiHidden="1" w:unhideWhenUsed="1"/>
+    <w:lsdException w:name="HTML Preformatted" w:semiHidden="1" w:unhideWhenUsed="1"/>
+    <w:lsdException w:name="HTML Sample" w:semiHidden="1" w:unhideWhenUsed="1"/>
+    <w:lsdException w:name="HTML Typewriter" w:semiHidden="1" w:unhideWhenUsed="1"/>
+    <w:lsdException w:name="HTML Variable" w:semiHidden="1" w:unhideWhenUsed="1"/>
+    <w:lsdException w:name="Normal Table" w:semiHidden="1" w:unhideWhenUsed="1"/>
+    <w:lsdException w:name="annotation subject" w:semiHidden="1" w:unhideWhenUsed="1"/>
+    <w:lsdException w:name="No List" w:semiHidden="1" w:unhideWhenUsed="1"/>
+    <w:lsdException w:name="Outline List 1" w:semiHidden="1" w:unhideWhenUsed="1"/>
+    <w:lsdException w:name="Outline List 2" w:semiHidden="1" w:unhideWhenUsed="1"/>
+    <w:lsdException w:name="Outline List 3" w:semiHidden="1" w:unhideWhenUsed="1"/>
+    <w:lsdException w:name="Table Simple 1" w:semiHidden="1" w:unhideWhenUsed="1"/>
+    <w:lsdException w:name="Table Simple 2" w:semiHidden="1" w:unhideWhenUsed="1"/>
+    <w:lsdException w:name="Table Simple 3" w:semiHidden="1" w:unhideWhenUsed="1"/>
+    <w:lsdException w:name="Table Classic 1" w:semiHidden="1" w:unhideWhenUsed="1"/>
+    <w:lsdException w:name="Table Classic 2" w:semiHidden="1" w:unhideWhenUsed="1"/>
+    <w:lsdException w:name="Table Classic 3" w:semiHidden="1" w:unhideWhenUsed="1"/>
+    <w:lsdException w:name="Table Classic 4" w:semiHidden="1" w:unhideWhenUsed="1"/>
+    <w:lsdException w:name="Table Colorful 1" w:semiHidden="1" w:unhideWhenUsed="1"/>
+    <w:lsdException w:name="Table Colorful 2" w:semiHidden="1" w:unhideWhenUsed="1"/>
+    <w:lsdException w:name="Table Colorful 3" w:semiHidden="1" w:unhideWhenUsed="1"/>
+    <w:lsdException w:name="Table Columns 1" w:semiHidden="1" w:unhideWhenUsed="1"/>
+    <w:lsdException w:name="Table Columns 2" w:semiHidden="1" w:unhideWhenUsed="1"/>
+    <w:lsdException w:name="Table Columns 3" w:semiHidden="1" w:unhideWhenUsed="1"/>
+    <w:lsdException w:name="Table Columns 4" w:semiHidden="1" w:unhideWhenUsed="1"/>
+    <w:lsdException w:name="Table Columns 5" w:semiHidden="1" w:unhideWhenUsed="1"/>
+    <w:lsdException w:name="Table Grid 1" w:semiHidden="1" w:unhideWhenUsed="1"/>
+    <w:lsdException w:name="Table Grid 2" w:semiHidden="1" w:unhideWhenUsed="1"/>
+    <w:lsdException w:name="Table Grid 3" w:semiHidden="1" w:unhideWhenUsed="1"/>
+    <w:lsdException w:name="Table Grid 4" w:semiHidden="1" w:unhideWhenUsed="1"/>
+    <w:lsdException w:name="Table Grid 5" w:semiHidden="1" w:unhideWhenUsed="1"/>
+    <w:lsdException w:name="Table Grid 6" w:semiHidden="1" w:unhideWhenUsed="1"/>
+    <w:lsdException w:name="Table Grid 7" w:semiHidden="1" w:unhideWhenUsed="1"/>
+    <w:lsdException w:name="Table Grid 8" w:semiHidden="1" w:unhideWhenUsed="1"/>
+    <w:lsdException w:name="Table List 1" w:semiHidden="1" w:unhideWhenUsed="1"/>
+    <w:lsdException w:name="Table List 2" w:semiHidden="1" w:unhideWhenUsed="1"/>
+    <w:lsdException w:name="Table List 3" w:semiHidden="1" w:unhideWhenUsed="1"/>
+    <w:lsdException w:name="Table List 4" w:semiHidden="1" w:unhideWhenUsed="1"/>
+    <w:lsdException w:name="Table List 5" w:semiHidden="1" w:unhideWhenUsed="1"/>
+    <w:lsdException w:name="Table List 6" w:semiHidden="1" w:unhideWhenUsed="1"/>
+    <w:lsdException w:name="Table List 7" w:semiHidden="1" w:unhideWhenUsed="1"/>
+    <w:lsdException w:name="Table List 8" w:semiHidden="1" w:unhideWhenUsed="1"/>
+    <w:lsdException w:name="Table 3D effects 1" w:semiHidden="1" w:unhideWhenUsed="1"/>
+    <w:lsdException w:name="Table 3D effects 2" w:semiHidden="1" w:unhideWhenUsed="1"/>
+    <w:lsdException w:name="Table 3D effects 3" w:semiHidden="1" w:unhideWhenUsed="1"/>
+    <w:lsdException w:name="Table Contemporary" w:semiHidden="1" w:unhideWhenUsed="1"/>
+    <w:lsdException w:name="Table Elegant" w:semiHidden="1" w:unhideWhenUsed="1"/>
+    <w:lsdException w:name="Table Professional" w:semiHidden="1" w:unhideWhenUsed="1"/>
+    <w:lsdException w:name="Table Subtle 1" w:semiHidden="1" w:unhideWhenUsed="1"/>
+    <w:lsdException w:name="Table Subtle 2" w:semiHidden="1" w:unhideWhenUsed="1"/>
+    <w:lsdException w:name="Table Web 1" w:semiHidden="1" w:unhideWhenUsed="1"/>
+    <w:lsdException w:name="Table Web 2" w:semiHidden="1" w:unhideWhenUsed="1"/>
+    <w:lsdException w:name="Table Web 3" w:semiHidden="1" w:unhideWhenUsed="1"/>
+    <w:lsdException w:name="Balloon Text" w:semiHidden="1" w:unhideWhenUsed="1"/>
+    <w:lsdException w:name="Table Grid" w:uiPriority="59"/>
+    <w:lsdException w:name="Table Theme" w:semiHidden="1" w:unhideWhenUsed="1"/>
+    <w:lsdException w:name="Placeholder Text" w:semiHidden="1"/>
+    <w:lsdException w:name="No Spacing" w:uiPriority="1" w:qFormat="1"/>
+    <w:lsdException w:name="Light Shading" w:uiPriority="60"/>
+    <w:lsdException w:name="Light List" w:uiPriority="61"/>
+    <w:lsdException w:name="Light Grid" w:uiPriority="62"/>
+    <w:lsdException w:name="Medium Shading 1" w:uiPriority="63"/>
+    <w:lsdException w:name="Medium Shading 2" w:uiPriority="64"/>
+    <w:lsdException w:name="Medium List 1" w:uiPriority="65"/>
+    <w:lsdException w:name="Medium List 2" w:uiPriority="66"/>
+    <w:lsdException w:name="Medium Grid 1" w:uiPriority="67"/>
+    <w:lsdException w:name="Medium Grid 2" w:uiPriority="68"/>
+    <w:lsdException w:name="Medium Grid 3" w:uiPriority="69"/>
+    <w:lsdException w:name="Dark List" w:uiPriority="70"/>
+    <w:lsdException w:name="Colorful Shading" w:uiPriority="71"/>
+    <w:lsdException w:name="Colorful List" w:uiPriority="72"/>
+    <w:lsdException w:name="Colorful Grid" w:uiPriority="73"/>
+    <w:lsdException w:name="Light Shading Accent 1" w:uiPriority="60"/>
+    <w:lsdException w:name="Light List Accent 1" w:uiPriority="61"/>
+    <w:lsdException w:name="Light Grid Accent 1" w:uiPriority="62"/>
+    <w:lsdException w:name="Medium Shading 1 Accent 1" w:uiPriority="63"/>
+    <w:lsdException w:name="Medium Shading 2 Accent 1" w:uiPriority="64"/>
+    <w:lsdException w:name="Medium List 1 Accent 1" w:uiPriority="65"/>
+    <w:lsdException w:name="Revision" w:semiHidden="1"/>
+    <w:lsdException w:name="List Paragraph" w:uiPriority="34" w:qFormat="1"/>
+    <w:lsdException w:name="Quote" w:uiPriority="29" w:qFormat="1"/>
+    <w:lsdException w:name="Intense Quote" w:uiPriority="30" w:qFormat="1"/>
+    <w:lsdException w:name="Medium List 2 Accent 1" w:uiPriority="66"/>
+    <w:lsdException w:name="Medium Grid 1 Accent 1" w:uiPriority="67"/>
+    <w:lsdException w:name="Medium Grid 2 Accent 1" w:uiPriority="68"/>
+    <w:lsdException w:name="Medium Grid 3 Accent 1" w:uiPriority="69"/>
+    <w:lsdException w:name="Dark List Accent 1" w:uiPriority="70"/>
+    <w:lsdException w:name="Colorful Shading Accent 1" w:uiPriority="71"/>
+    <w:lsdException w:name="Colorful List Accent 1" w:uiPriority="72"/>
+    <w:lsdException w:name="Colorful Grid Accent 1" w:uiPriority="73"/>
+    <w:lsdException w:name="Light Shading Accent 2" w:uiPriority="60"/>
+    <w:lsdException w:name="Light List Accent 2" w:uiPriority="61"/>
+    <w:lsdException w:name="Light Grid Accent 2" w:uiPriority="62"/>
+    <w:lsdException w:name="Medium Shading 1 Accent 2" w:uiPriority="63"/>
+    <w:lsdException w:name="Medium Shading 2 Accent 2" w:uiPriority="64"/>
+    <w:lsdException w:name="Medium List 1 Accent 2" w:uiPriority="65"/>
+    <w:lsdException w:name="Medium List 2 Accent 2" w:uiPriority="66"/>
+    <w:lsdException w:name="Medium Grid 1 Accent 2" w:uiPriority="67"/>
+    <w:lsdException w:name="Medium Grid 2 Accent 2" w:uiPriority="68"/>
+    <w:lsdException w:name="Medium Grid 3 Accent 2" w:uiPriority="69"/>
+    <w:lsdException w:name="Dark List Accent 2" w:uiPriority="70"/>
+    <w:lsdException w:name="Colorful Shading Accent 2" w:uiPriority="71"/>
+    <w:lsdException w:name="Colorful List Accent 2" w:uiPriority="72"/>
+    <w:lsdException w:name="Colorful Grid Accent 2" w:uiPriority="73"/>
+    <w:lsdException w:name="Light Shading Accent 3" w:uiPriority="60"/>
+    <w:lsdException w:name="Light List Accent 3" w:uiPriority="61"/>
+    <w:lsdException w:name="Light Grid Accent 3" w:uiPriority="62"/>
+    <w:lsdException w:name="Medium Shading 1 Accent 3" w:uiPriority="63"/>
+    <w:lsdException w:name="Medium Shading 2 Accent 3" w:uiPriority="64"/>
+    <w:lsdException w:name="Medium List 1 Accent 3" w:uiPriority="65"/>
+    <w:lsdException w:name="Medium List 2 Accent 3" w:uiPriority="66"/>
+    <w:lsdException w:name="Medium Grid 1 Accent 3" w:uiPriority="67"/>
+    <w:lsdException w:name="Medium Grid 2 Accent 3" w:uiPriority="68"/>
+    <w:lsdException w:name="Medium Grid 3 Accent 3" w:uiPriority="69"/>
+    <w:lsdException w:name="Dark List Accent 3" w:uiPriority="70"/>
+    <w:lsdException w:name="Colorful Shading Accent 3" w:uiPriority="71"/>
+    <w:lsdException w:name="Colorful List Accent 3" w:uiPriority="72"/>
+    <w:lsdException w:name="Colorful Grid Accent 3" w:uiPriority="73"/>
+    <w:lsdException w:name="Light Shading Accent 4" w:uiPriority="60"/>
+    <w:lsdException w:name="Light List Accent 4" w:uiPriority="61"/>
+    <w:lsdException w:name="Light Grid Accent 4" w:uiPriority="62"/>
+    <w:lsdException w:name="Medium Shading 1 Accent 4" w:uiPriority="63"/>
+    <w:lsdException w:name="Medium Shading 2 Accent 4" w:uiPriority="64"/>
+    <w:lsdException w:name="Medium List 1 Accent 4" w:uiPriority="65"/>
+    <w:lsdException w:name="Medium List 2 Accent 4" w:uiPriority="66"/>
+    <w:lsdException w:name="Medium Grid 1 Accent 4" w:uiPriority="67"/>
+    <w:lsdException w:name="Medium Grid 2 Accent 4" w:uiPriority="68"/>
+    <w:lsdException w:name="Medium Grid 3 Accent 4" w:uiPriority="69"/>
+    <w:lsdException w:name="Dark List Accent 4" w:uiPriority="70"/>
+    <w:lsdException w:name="Colorful Shading Accent 4" w:uiPriority="71"/>
+    <w:lsdException w:name="Colorful List Accent 4" w:uiPriority="72"/>
+    <w:lsdException w:name="Colorful Grid Accent 4" w:uiPriority="73"/>
+    <w:lsdException w:name="Light Shading Accent 5" w:uiPriority="60"/>
+    <w:lsdException w:name="Light List Accent 5" w:uiPriority="61"/>
+    <w:lsdException w:name="Light Grid Accent 5" w:uiPriority="62"/>
+    <w:lsdException w:name="Medium Shading 1 Accent 5" w:uiPriority="63"/>
+    <w:lsdException w:name="Medium Shading 2 Accent 5" w:uiPriority="64"/>
+    <w:lsdException w:name="Medium List 1 Accent 5" w:uiPriority="65"/>
+    <w:lsdException w:name="Medium List 2 Accent 5" w:uiPriority="66"/>
+    <w:lsdException w:name="Medium Grid 1 Accent 5" w:uiPriority="67"/>
+    <w:lsdException w:name="Medium Grid 2 Accent 5" w:uiPriority="68"/>
+    <w:lsdException w:name="Medium Grid 3 Accent 5" w:uiPriority="69"/>
+    <w:lsdException w:name="Dark List Accent 5" w:uiPriority="70"/>
+    <w:lsdException w:name="Colorful Shading Accent 5" w:uiPriority="71"/>
+    <w:lsdException w:name="Colorful List Accent 5" w:uiPriority="72"/>
+    <w:lsdException w:name="Colorful Grid Accent 5" w:uiPriority="73"/>
+    <w:lsdException w:name="Light Shading Accent 6" w:uiPriority="60"/>
+    <w:lsdException w:name="Light List Accent 6" w:uiPriority="61"/>
+    <w:lsdException w:name="Light Grid Accent 6" w:uiPriority="62"/>
+    <w:lsdException w:name="Medium Shading 1 Accent 6" w:uiPriority="63"/>
+    <w:lsdException w:name="Medium Shading 2 Accent 6" w:uiPriority="64"/>
+    <w:lsdException w:name="Medium List 1 Accent 6" w:uiPriority="65"/>
+    <w:lsdException w:name="Medium List 2 Accent 6" w:uiPriority="66"/>
+    <w:lsdException w:name="Medium Grid 1 Accent 6" w:uiPriority="67"/>
+    <w:lsdException w:name="Medium Grid 2 Accent 6" w:uiPriority="68"/>
+    <w:lsdException w:name="Medium Grid 3 Accent 6" w:uiPriority="69"/>
+    <w:lsdException w:name="Dark List Accent 6" w:uiPriority="70"/>
+    <w:lsdException w:name="Colorful Shading Accent 6" w:uiPriority="71"/>
+    <w:lsdException w:name="Colorful List Accent 6" w:uiPriority="72"/>
+    <w:lsdException w:name="Colorful Grid Accent 6" w:uiPriority="73"/>
+    <w:lsdException w:name="Subtle Emphasis" w:uiPriority="19" w:qFormat="1"/>
+    <w:lsdException w:name="Intense Emphasis" w:uiPriority="21" w:qFormat="1"/>
+    <w:lsdException w:name="Subtle Reference" w:uiPriority="31" w:qFormat="1"/>
+    <w:lsdException w:name="Intense Reference" w:uiPriority="32" w:qFormat="1"/>
+    <w:lsdException w:name="Book Title" w:uiPriority="33" w:qFormat="1"/>
+    <w:lsdException w:name="Bibliography" w:semiHidden="1" w:uiPriority="37" w:unhideWhenUsed="1"/>
+    <w:lsdException w:name="TOC Heading" w:semiHidden="1" w:uiPriority="39" w:unhideWhenUsed="1" w:qFormat="1"/>
+    <w:lsdException w:name="Plain Table 1" w:uiPriority="41"/>
+    <w:lsdException w:name="Plain Table 2" w:uiPriority="42"/>
+    <w:lsdException w:name="Plain Table 3" w:uiPriority="43"/>
+    <w:lsdException w:name="Plain Table 4" w:uiPriority="44"/>
+    <w:lsdException w:name="Plain Table 5" w:uiPriority="45"/>
+    <w:lsdException w:name="Grid Table Light" w:uiPriority="40"/>
+    <w:lsdException w:name="Grid Table 1 Light" w:uiPriority="46"/>
+    <w:lsdException w:name="Grid Table 2" w:uiPriority="47"/>
+    <w:lsdException w:name="Grid Table 3" w:uiPriority="48"/>
+    <w:lsdException w:name="Grid Table 4" w:uiPriority="49"/>
+    <w:lsdException w:name="Grid Table 5 Dark" w:uiPriority="50"/>
+    <w:lsdException w:name="Grid Table 6 Colorful" w:uiPriority="51"/>
+    <w:lsdException w:name="Grid Table 7 Colorful" w:uiPriority="52"/>
+    <w:lsdException w:name="Grid Table 1 Light Accent 1" w:uiPriority="46"/>
+    <w:lsdException w:name="Grid Table 2 Accent 1" w:uiPriority="47"/>
+    <w:lsdException w:name="Grid Table 3 Accent 1" w:uiPriority="48"/>
+    <w:lsdException w:name="Grid Table 4 Accent 1" w:uiPriority="49"/>
+    <w:lsdException w:name="Grid Table 5 Dark Accent 1" w:uiPriority="50"/>
+    <w:lsdException w:name="Grid Table 6 Colorful Accent 1" w:uiPriority="51"/>
+    <w:lsdException w:name="Grid Table 7 Colorful Accent 1" w:uiPriority="52"/>
+    <w:lsdException w:name="Grid Table 1 Light Accent 2" w:uiPriority="46"/>
+    <w:lsdException w:name="Grid Table 2 Accent 2" w:uiPriority="47"/>
+    <w:lsdException w:name="Grid Table 3 Accent 2" w:uiPriority="48"/>
+    <w:lsdException w:name="Grid Table 4 Accent 2" w:uiPriority="49"/>
+    <w:lsdException w:name="Grid Table 5 Dark Accent 2" w:uiPriority="50"/>
+    <w:lsdException w:name="Grid Table 6 Colorful Accent 2" w:uiPriority="51"/>
+    <w:lsdException w:name="Grid Table 7 Colorful Accent 2" w:uiPriority="52"/>
+    <w:lsdException w:name="Grid Table 1 Light Accent 3" w:uiPriority="46"/>
+    <w:lsdException w:name="Grid Table 2 Accent 3" w:uiPriority="47"/>
+    <w:lsdException w:name="Grid Table 3 Accent 3" w:uiPriority="48"/>
+    <w:lsdException w:name="Grid Table 4 Accent 3" w:uiPriority="49"/>
+    <w:lsdException w:name="Grid Table 5 Dark Accent 3" w:uiPriority="50"/>
+    <w:lsdException w:name="Grid Table 6 Colorful Accent 3" w:uiPriority="51"/>
+    <w:lsdException w:name="Grid Table 7 Colorful Accent 3" w:uiPriority="52"/>
+    <w:lsdException w:name="Grid Table 1 Light Accent 4" w:uiPriority="46"/>
+    <w:lsdException w:name="Grid Table 2 Accent 4" w:uiPriority="47"/>
+    <w:lsdException w:name="Grid Table 3 Accent 4" w:uiPriority="48"/>
+    <w:lsdException w:name="Grid Table 4 Accent 4" w:uiPriority="49"/>
+    <w:lsdException w:name="Grid Table 5 Dark Accent 4" w:uiPriority="50"/>
+    <w:lsdException w:name="Grid Table 6 Colorful Accent 4" w:uiPriority="51"/>
+    <w:lsdException w:name="Grid Table 7 Colorful Accent 4" w:uiPriority="52"/>
+    <w:lsdException w:name="Grid Table 1 Light Accent 5" w:uiPriority="46"/>
+    <w:lsdException w:name="Grid Table 2 Accent 5" w:uiPriority="47"/>
+    <w:lsdException w:name="Grid Table 3 Accent 5" w:uiPriority="48"/>
+    <w:lsdException w:name="Grid Table 4 Accent 5" w:uiPriority="49"/>
+    <w:lsdException w:name="Grid Table 5 Dark Accent 5" w:uiPriority="50"/>
+    <w:lsdException w:name="Grid Table 6 Colorful Accent 5" w:uiPriority="51"/>
+    <w:lsdException w:name="Grid Table 7 Colorful Accent 5" w:uiPriority="52"/>
+    <w:lsdException w:name="Grid Table 1 Light Accent 6" w:uiPriority="46"/>
+    <w:lsdException w:name="Grid Table 2 Accent 6" w:uiPriority="47"/>
+    <w:lsdException w:name="Grid Table 3 Accent 6" w:uiPriority="48"/>
+    <w:lsdException w:name="Grid Table 4 Accent 6" w:uiPriority="49"/>
+    <w:lsdException w:name="Grid Table 5 Dark Accent 6" w:uiPriority="50"/>
+    <w:lsdException w:name="Grid Table 6 Colorful Accent 6" w:uiPriority="51"/>
+    <w:lsdException w:name="Grid Table 7 Colorful Accent 6" w:uiPriority="52"/>
+    <w:lsdException w:name="List Table 1 Light" w:uiPriority="46"/>
+    <w:lsdException w:name="List Table 2" w:uiPriority="47"/>
+    <w:lsdException w:name="List Table 3" w:uiPriority="48"/>
+    <w:lsdException w:name="List Table 4" w:uiPriority="49"/>
+    <w:lsdException w:name="List Table 5 Dark" w:uiPriority="50"/>
+    <w:lsdException w:name="List Table 6 Colorful" w:uiPriority="51"/>
+    <w:lsdException w:name="List Table 7 Colorful" w:uiPriority="52"/>
+    <w:lsdException w:name="List Table 1 Light Accent 1" w:uiPriority="46"/>
+    <w:lsdException w:name="List Table 2 Accent 1" w:uiPriority="47"/>
+    <w:lsdException w:name="List Table 3 Accent 1" w:uiPriority="48"/>
+    <w:lsdException w:name="List Table 4 Accent 1" w:uiPriority="49"/>
+    <w:lsdException w:name="List Table 5 Dark Accent 1" w:uiPriority="50"/>
+    <w:lsdException w:name="List Table 6 Colorful Accent 1" w:uiPriority="51"/>
+    <w:lsdException w:name="List Table 7 Colorful Accent 1" w:uiPriority="52"/>
+    <w:lsdException w:name="List Table 1 Light Accent 2" w:uiPriority="46"/>
+    <w:lsdException w:name="List Table 2 Accent 2" w:uiPriority="47"/>
+    <w:lsdException w:name="List Table 3 Accent 2" w:uiPriority="48"/>
+    <w:lsdException w:name="List Table 4 Accent 2" w:uiPriority="49"/>
+    <w:lsdException w:name="List Table 5 Dark Accent 2" w:uiPriority="50"/>
+    <w:lsdException w:name="List Table 6 Colorful Accent 2" w:uiPriority="51"/>
+    <w:lsdException w:name="List Table 7 Colorful Accent 2" w:uiPriority="52"/>
+    <w:lsdException w:name="List Table 1 Light Accent 3" w:uiPriority="46"/>
+    <w:lsdException w:name="List Table 2 Accent 3" w:uiPriority="47"/>
+    <w:lsdException w:name="List Table 3 Accent 3" w:uiPriority="48"/>
+    <w:lsdException w:name="List Table 4 Accent 3" w:uiPriority="49"/>
+    <w:lsdException w:name="List Table 5 Dark Accent 3" w:uiPriority="50"/>
+    <w:lsdException w:name="List Table 6 Colorful Accent 3" w:uiPriority="51"/>
+    <w:lsdException w:name="List Table 7 Colorful Accent 3" w:uiPriority="52"/>
+    <w:lsdException w:name="List Table 1 Light Accent 4" w:uiPriority="46"/>
+    <w:lsdException w:name="List Table 2 Accent 4" w:uiPriority="47"/>
+    <w:lsdException w:name="List Table 3 Accent 4" w:uiPriority="48"/>
+    <w:lsdException w:name="List Table 4 Accent 4" w:uiPriority="49"/>
+    <w:lsdException w:name="List Table 5 Dark Accent 4" w:uiPriority="50"/>
+    <w:lsdException w:name="List Table 6 Colorful Accent 4" w:uiPriority="51"/>
+    <w:lsdException w:name="List Table 7 Colorful Accent 4" w:uiPriority="52"/>
+    <w:lsdException w:name="List Table 1 Light Accent 5" w:uiPriority="46"/>
+    <w:lsdException w:name="List Table 2 Accent 5" w:uiPriority="47"/>
+    <w:lsdException w:name="List Table 3 Accent 5" w:uiPriority="48"/>
+    <w:lsdException w:name="List Table 4 Accent 5" w:uiPriority="49"/>
+    <w:lsdException w:name="List Table 5 Dark Accent 5" w:uiPriority="50"/>
+    <w:lsdException w:name="List Table 6 Colorful Accent 5" w:uiPriority="51"/>
+    <w:lsdException w:name="List Table 7 Colorful Accent 5" w:uiPriority="52"/>
+    <w:lsdException w:name="List Table 1 Light Accent 6" w:uiPriority="46"/>
+    <w:lsdException w:name="List Table 2 Accent 6" w:uiPriority="47"/>
+    <w:lsdException w:name="List Table 3 Accent 6" w:uiPriority="48"/>
+    <w:lsdException w:name="List Table 4 Accent 6" w:uiPriority="49"/>
+    <w:lsdException w:name="List Table 5 Dark Accent 6" w:uiPriority="50"/>
+    <w:lsdException w:name="List Table 6 Colorful Accent 6" w:uiPriority="51"/>
+    <w:lsdException w:name="List Table 7 Colorful Accent 6" w:uiPriority="52"/>
   </w:latentStyles>
   <w:style w:type="paragraph" w:default="1" w:styleId="Normal">
     <w:name w:val="Normal"/>
@@ -5699,7 +6114,6 @@
     <w:uiPriority w:val="99"/>
     <w:semiHidden/>
     <w:unhideWhenUsed/>
-    <w:qFormat/>
     <w:tblPr>
       <w:tblInd w:w="0" w:type="dxa"/>
       <w:tblCellMar>
@@ -5744,7 +6158,7 @@
 </file>
 
 <file path=word/glossary/webSettings.xml><?xml version="1.0" encoding="utf-8"?>
-<w:webSettings xmlns:r="http://schemas.openxmlformats.org/officeDocument/2006/relationships" xmlns:w="http://schemas.openxmlformats.org/wordprocessingml/2006/main">
+<w:webSettings xmlns:mc="http://schemas.openxmlformats.org/markup-compatibility/2006" xmlns:r="http://schemas.openxmlformats.org/officeDocument/2006/relationships" xmlns:w="http://schemas.openxmlformats.org/wordprocessingml/2006/main" xmlns:w14="http://schemas.microsoft.com/office/word/2010/wordml" xmlns:w15="http://schemas.microsoft.com/office/word/2012/wordml" mc:Ignorable="w14 w15">
   <w:optimizeForBrowser/>
 </w:webSettings>
 </file>
@@ -6056,7 +6470,7 @@
 </file>
 
 <file path=customXml/itemProps2.xml><?xml version="1.0" encoding="utf-8"?>
-<ds:datastoreItem xmlns:ds="http://schemas.openxmlformats.org/officeDocument/2006/customXml" ds:itemID="{0E5BC08F-35A7-4C70-BF8F-C24AE8B6B531}">
+<ds:datastoreItem xmlns:ds="http://schemas.openxmlformats.org/officeDocument/2006/customXml" ds:itemID="{8AC8F44B-45E3-4522-A448-EB397F9F4829}">
   <ds:schemaRefs>
     <ds:schemaRef ds:uri="http://schemas.openxmlformats.org/officeDocument/2006/bibliography"/>
   </ds:schemaRefs>

</xml_diff>